<commit_message>
More work on the Journal
</commit_message>
<xml_diff>
--- a/WRITEUP/JOURNAL/Journal.docx
+++ b/WRITEUP/JOURNAL/Journal.docx
@@ -283,15 +283,6 @@
         </w:rPr>
         <w:lastRenderedPageBreak/>
         <w:t>Abstract</w:t>
-      </w:r>
-      <w:r>
-        <w:rPr>
-          <w:rFonts w:ascii="Times New Roman" w:hAnsi="Times New Roman" w:cs="Times New Roman"/>
-          <w:b/>
-          <w:sz w:val="24"/>
-          <w:szCs w:val="24"/>
-        </w:rPr>
-        <w:t xml:space="preserve"> (FIX THIS)</w:t>
       </w:r>
     </w:p>
     <w:p>
@@ -4449,6 +4440,15 @@
         </w:rPr>
         <w:t>) Dataset</w:t>
       </w:r>
+      <w:r>
+        <w:rPr>
+          <w:rFonts w:ascii="Times New Roman" w:hAnsi="Times New Roman" w:cs="Times New Roman"/>
+          <w:i/>
+          <w:sz w:val="24"/>
+          <w:szCs w:val="24"/>
+        </w:rPr>
+        <w:t xml:space="preserve"> – P-FNA Test</w:t>
+      </w:r>
     </w:p>
     <w:p>
       <w:pPr>
@@ -5160,7 +5160,25 @@
           <w:sz w:val="24"/>
           <w:szCs w:val="24"/>
         </w:rPr>
-        <w:t xml:space="preserve"> – P-FNA Test</w:t>
+        <w:t xml:space="preserve"> – </w:t>
+      </w:r>
+      <w:r>
+        <w:rPr>
+          <w:rFonts w:ascii="Times New Roman" w:hAnsi="Times New Roman" w:cs="Times New Roman"/>
+          <w:i/>
+          <w:sz w:val="24"/>
+          <w:szCs w:val="24"/>
+        </w:rPr>
+        <w:t>D</w:t>
+      </w:r>
+      <w:r>
+        <w:rPr>
+          <w:rFonts w:ascii="Times New Roman" w:hAnsi="Times New Roman" w:cs="Times New Roman"/>
+          <w:i/>
+          <w:sz w:val="24"/>
+          <w:szCs w:val="24"/>
+        </w:rPr>
+        <w:t>-FNA Test</w:t>
       </w:r>
     </w:p>
     <w:p>
@@ -6455,7 +6473,47 @@
           <w:szCs w:val="24"/>
         </w:rPr>
         <w:lastRenderedPageBreak/>
-        <w:t>The breasts that were in the dataset had three distinct background tissues: fatty, fatty-glandular, and dense-glandular. Only images with fatty background tissue were used during the experiment to reduce a variable for the network. Also only images of left breasts were used to reduce the amount of uncertainty in the network because of the existence of black space on either side of the breast. Once these specific images were separated from the original dataset, a total of 33 images remained. Of these 11 were benign, 11 were malignant, and 11 were normal (more normal ones existed but in order to achieve consistency during training and testing only 11 were used.</w:t>
+        <w:t xml:space="preserve">The breasts that were in the dataset had three distinct background tissues: fatty, fatty-glandular, and dense-glandular. Only images with fatty background tissue were used during the experiment to reduce a variable for the network. Also only images of left breasts were used to reduce the amount of uncertainty in the network because of the existence of black space on either side of the breast. Once these specific images were separated from the original dataset, a total of </w:t>
+      </w:r>
+      <w:r>
+        <w:rPr>
+          <w:rFonts w:ascii="Times New Roman" w:hAnsi="Times New Roman" w:cs="Times New Roman"/>
+          <w:sz w:val="24"/>
+          <w:szCs w:val="24"/>
+        </w:rPr>
+        <w:t>22</w:t>
+      </w:r>
+      <w:r>
+        <w:rPr>
+          <w:rFonts w:ascii="Times New Roman" w:hAnsi="Times New Roman" w:cs="Times New Roman"/>
+          <w:sz w:val="24"/>
+          <w:szCs w:val="24"/>
+        </w:rPr>
+        <w:t xml:space="preserve"> images remained. Of these 11 were </w:t>
+      </w:r>
+      <w:r>
+        <w:rPr>
+          <w:rFonts w:ascii="Times New Roman" w:hAnsi="Times New Roman" w:cs="Times New Roman"/>
+          <w:sz w:val="24"/>
+          <w:szCs w:val="24"/>
+        </w:rPr>
+        <w:t xml:space="preserve">tumorous </w:t>
+      </w:r>
+      <w:r>
+        <w:rPr>
+          <w:rFonts w:ascii="Times New Roman" w:hAnsi="Times New Roman" w:cs="Times New Roman"/>
+          <w:sz w:val="24"/>
+          <w:szCs w:val="24"/>
+        </w:rPr>
+        <w:t>and 11 were normal (more normal ones existed but in order to achieve consistency during training and tes</w:t>
+      </w:r>
+      <w:r>
+        <w:rPr>
+          <w:rFonts w:ascii="Times New Roman" w:hAnsi="Times New Roman" w:cs="Times New Roman"/>
+          <w:sz w:val="24"/>
+          <w:szCs w:val="24"/>
+        </w:rPr>
+        <w:t>ting only 11 were used).</w:t>
       </w:r>
     </w:p>
     <w:p>
@@ -6529,88 +6587,43 @@
           <w:sz w:val="24"/>
           <w:szCs w:val="24"/>
         </w:rPr>
-        <w:t xml:space="preserve">. For the actual dataset, </w:t>
-      </w:r>
-      <w:r>
-        <w:rPr>
-          <w:rFonts w:ascii="Times New Roman" w:hAnsi="Times New Roman" w:cs="Times New Roman"/>
-          <w:color w:val="000000"/>
-          <w:sz w:val="24"/>
-          <w:szCs w:val="24"/>
-        </w:rPr>
-        <w:t>33.3%</w:t>
-      </w:r>
-      <w:r>
-        <w:rPr>
-          <w:rFonts w:ascii="Times New Roman" w:hAnsi="Times New Roman" w:cs="Times New Roman"/>
-          <w:color w:val="000000"/>
-          <w:sz w:val="24"/>
-          <w:szCs w:val="24"/>
-        </w:rPr>
-        <w:t xml:space="preserve"> were</w:t>
-      </w:r>
-      <w:r>
-        <w:rPr>
-          <w:rFonts w:ascii="Times New Roman" w:hAnsi="Times New Roman" w:cs="Times New Roman"/>
-          <w:color w:val="000000"/>
-          <w:sz w:val="24"/>
-          <w:szCs w:val="24"/>
-        </w:rPr>
-        <w:t xml:space="preserve"> benign,</w:t>
-      </w:r>
-      <w:r>
-        <w:rPr>
-          <w:rFonts w:ascii="Times New Roman" w:hAnsi="Times New Roman" w:cs="Times New Roman"/>
-          <w:color w:val="000000"/>
-          <w:sz w:val="24"/>
-          <w:szCs w:val="24"/>
-        </w:rPr>
-        <w:t xml:space="preserve"> </w:t>
-      </w:r>
-      <w:r>
-        <w:rPr>
-          <w:rFonts w:ascii="Times New Roman" w:hAnsi="Times New Roman" w:cs="Times New Roman"/>
-          <w:color w:val="000000"/>
-          <w:sz w:val="24"/>
-          <w:szCs w:val="24"/>
-        </w:rPr>
-        <w:t>33.3%</w:t>
-      </w:r>
-      <w:r>
-        <w:rPr>
-          <w:rFonts w:ascii="Times New Roman" w:hAnsi="Times New Roman" w:cs="Times New Roman"/>
-          <w:color w:val="000000"/>
-          <w:sz w:val="24"/>
-          <w:szCs w:val="24"/>
-        </w:rPr>
-        <w:t xml:space="preserve"> were</w:t>
-      </w:r>
-      <w:r>
-        <w:rPr>
-          <w:rFonts w:ascii="Times New Roman" w:hAnsi="Times New Roman" w:cs="Times New Roman"/>
-          <w:color w:val="000000"/>
-          <w:sz w:val="24"/>
-          <w:szCs w:val="24"/>
-        </w:rPr>
-        <w:t xml:space="preserve"> malignant, and the other 33</w:t>
-      </w:r>
-      <w:r>
-        <w:rPr>
-          <w:rFonts w:ascii="Times New Roman" w:hAnsi="Times New Roman" w:cs="Times New Roman"/>
-          <w:color w:val="000000"/>
-          <w:sz w:val="24"/>
-          <w:szCs w:val="24"/>
-        </w:rPr>
-        <w:t>.</w:t>
-      </w:r>
-      <w:r>
-        <w:rPr>
-          <w:rFonts w:ascii="Times New Roman" w:hAnsi="Times New Roman" w:cs="Times New Roman"/>
-          <w:color w:val="000000"/>
-          <w:sz w:val="24"/>
-          <w:szCs w:val="24"/>
-        </w:rPr>
-        <w:t xml:space="preserve">3% </w:t>
+        <w:t>. For the actual dataset</w:t>
+      </w:r>
+      <w:r>
+        <w:rPr>
+          <w:rFonts w:ascii="Times New Roman" w:hAnsi="Times New Roman" w:cs="Times New Roman"/>
+          <w:color w:val="000000"/>
+          <w:sz w:val="24"/>
+          <w:szCs w:val="24"/>
+        </w:rPr>
+        <w:t xml:space="preserve">, 50% </w:t>
+      </w:r>
+      <w:r>
+        <w:rPr>
+          <w:rFonts w:ascii="Times New Roman" w:hAnsi="Times New Roman" w:cs="Times New Roman"/>
+          <w:color w:val="000000"/>
+          <w:sz w:val="24"/>
+          <w:szCs w:val="24"/>
+        </w:rPr>
+        <w:t>were</w:t>
+      </w:r>
+      <w:r>
+        <w:rPr>
+          <w:rFonts w:ascii="Times New Roman" w:hAnsi="Times New Roman" w:cs="Times New Roman"/>
+          <w:color w:val="000000"/>
+          <w:sz w:val="24"/>
+          <w:szCs w:val="24"/>
+        </w:rPr>
+        <w:t xml:space="preserve"> malignant, and the other 50</w:t>
+      </w:r>
+      <w:r>
+        <w:rPr>
+          <w:rFonts w:ascii="Times New Roman" w:hAnsi="Times New Roman" w:cs="Times New Roman"/>
+          <w:color w:val="000000"/>
+          <w:sz w:val="24"/>
+          <w:szCs w:val="24"/>
+        </w:rPr>
+        <w:t xml:space="preserve">% </w:t>
       </w:r>
       <w:r>
         <w:rPr>
@@ -7661,16 +7674,63 @@
           <w:sz w:val="24"/>
           <w:szCs w:val="24"/>
         </w:rPr>
-        <w:t xml:space="preserve">The text file of the previous was then run through a neural network. The network was trained on 27 images and tested on 6 images. </w:t>
-      </w:r>
-      <w:r>
-        <w:rPr>
-          <w:rFonts w:ascii="Times New Roman" w:hAnsi="Times New Roman" w:cs="Times New Roman"/>
-          <w:b/>
-          <w:sz w:val="24"/>
-          <w:szCs w:val="24"/>
-        </w:rPr>
-        <w:t>NEED FUCKING RESULTS FOR THIS SECTION, DO THIS SHIT TOMMOROW</w:t>
+        <w:t>The text file of the previous was then run through a neural network</w:t>
+      </w:r>
+      <w:r>
+        <w:rPr>
+          <w:rFonts w:ascii="Times New Roman" w:hAnsi="Times New Roman" w:cs="Times New Roman"/>
+          <w:sz w:val="24"/>
+          <w:szCs w:val="24"/>
+        </w:rPr>
+        <w:t>, with 64 pixel values for each data point</w:t>
+      </w:r>
+      <w:r>
+        <w:rPr>
+          <w:rFonts w:ascii="Times New Roman" w:hAnsi="Times New Roman" w:cs="Times New Roman"/>
+          <w:sz w:val="24"/>
+          <w:szCs w:val="24"/>
+        </w:rPr>
+        <w:t xml:space="preserve">. The network was trained on </w:t>
+      </w:r>
+      <w:r>
+        <w:rPr>
+          <w:rFonts w:ascii="Times New Roman" w:hAnsi="Times New Roman" w:cs="Times New Roman"/>
+          <w:sz w:val="24"/>
+          <w:szCs w:val="24"/>
+        </w:rPr>
+        <w:t>18</w:t>
+      </w:r>
+      <w:r>
+        <w:rPr>
+          <w:rFonts w:ascii="Times New Roman" w:hAnsi="Times New Roman" w:cs="Times New Roman"/>
+          <w:sz w:val="24"/>
+          <w:szCs w:val="24"/>
+        </w:rPr>
+        <w:t xml:space="preserve"> images and tested on </w:t>
+      </w:r>
+      <w:r>
+        <w:rPr>
+          <w:rFonts w:ascii="Times New Roman" w:hAnsi="Times New Roman" w:cs="Times New Roman"/>
+          <w:sz w:val="24"/>
+          <w:szCs w:val="24"/>
+        </w:rPr>
+        <w:t xml:space="preserve">4 </w:t>
+      </w:r>
+      <w:r>
+        <w:rPr>
+          <w:rFonts w:ascii="Times New Roman" w:hAnsi="Times New Roman" w:cs="Times New Roman"/>
+          <w:sz w:val="24"/>
+          <w:szCs w:val="24"/>
+        </w:rPr>
+        <w:t>images</w:t>
+      </w:r>
+      <w:r>
+        <w:rPr>
+          <w:rFonts w:ascii="Times New Roman" w:hAnsi="Times New Roman" w:cs="Times New Roman"/>
+          <w:sz w:val="24"/>
+          <w:szCs w:val="24"/>
+        </w:rPr>
+        <w:t>, with equal proportions of tumorous and non-tumourous. After training the neural network, a 2% error was reached using the neural network to diagnosis the tumorous state of the input image.</w:t>
       </w:r>
     </w:p>
     <w:p>
@@ -7785,7 +7845,7 @@
           <w:sz w:val="24"/>
           <w:szCs w:val="24"/>
         </w:rPr>
-        <w:t xml:space="preserve">. However, one must consider that the error in the original dataset was 5% indicating that the network was able to adapt to the error, yet not to 100% accuracy. Despite the possibility of imprecision with the network, an algorithmic model would be extremely difficult and time consuming to create, thus the approximation allows an efficient solution. The random initial weight values created difficulties in the code processing, as repeated generations of networks varied significantly. For the future, a heuristic determination of the starting weights would be more desirable in creating the network. The gradient method used to determine the values of the weights is not very accurate because it locates only local minimum as the threshold error value is set at .44%, where instead finding the global error minimum would be more accurate. However, the problem with finding global minimum is that the network might over fit </w:t>
+        <w:t xml:space="preserve">. However, one must consider that the error in the original dataset was 5% indicating that the network was able to adapt to the error, yet not to 100% accuracy. Despite the possibility of imprecision with the network, an algorithmic model would be extremely difficult and time consuming to create, thus the approximation allows an efficient solution. The random initial weight values created difficulties in the code processing, as repeated generations of networks varied significantly. For the future, a heuristic determination of the starting weights would be more desirable in creating the network. The gradient method used to determine the values of the weights is not very accurate because it locates only local minimum as the threshold error value is set at .44%, where instead finding the global error minimum would be more </w:t>
       </w:r>
       <w:r>
         <w:rPr>
@@ -7794,7 +7854,7 @@
           <w:szCs w:val="24"/>
         </w:rPr>
         <w:lastRenderedPageBreak/>
-        <w:t>the data, causing it to only recognize the training dataset and lose its adaptive nature to recognize other potential data points, rendering it useless to model complex functions.</w:t>
+        <w:t>accurate. However, the problem with finding global minimum is that the network might over fit the data, causing it to only recognize the training dataset and lose its adaptive nature to recognize other potential data points, rendering it useless to model complex functions.</w:t>
       </w:r>
       <w:r>
         <w:rPr>
@@ -7872,7 +7932,6 @@
         <w:ind w:firstLine="720"/>
         <w:rPr>
           <w:rFonts w:ascii="Times New Roman" w:hAnsi="Times New Roman" w:cs="Times New Roman"/>
-          <w:b/>
           <w:i/>
           <w:sz w:val="24"/>
           <w:szCs w:val="24"/>
@@ -7881,11 +7940,34 @@
       <w:r>
         <w:rPr>
           <w:rFonts w:ascii="Times New Roman" w:hAnsi="Times New Roman" w:cs="Times New Roman"/>
-          <w:b/>
-          <w:sz w:val="24"/>
-          <w:szCs w:val="24"/>
-        </w:rPr>
-        <w:t>TALK ABOUT IMAGE RECOGNITION</w:t>
+          <w:sz w:val="24"/>
+          <w:szCs w:val="24"/>
+        </w:rPr>
+        <w:t>The image recognition portion of the diagnostic tests was successful</w:t>
+      </w:r>
+      <w:r>
+        <w:rPr>
+          <w:rFonts w:ascii="Times New Roman" w:hAnsi="Times New Roman" w:cs="Times New Roman"/>
+          <w:sz w:val="24"/>
+          <w:szCs w:val="24"/>
+        </w:rPr>
+        <w:t>, with an extremely low error of 2% being reached</w:t>
+      </w:r>
+      <w:r>
+        <w:rPr>
+          <w:rFonts w:ascii="Times New Roman" w:hAnsi="Times New Roman" w:cs="Times New Roman"/>
+          <w:sz w:val="24"/>
+          <w:szCs w:val="24"/>
+        </w:rPr>
+        <w:t xml:space="preserve">. However, there were several problems involved. The </w:t>
+      </w:r>
+      <w:r>
+        <w:rPr>
+          <w:rFonts w:ascii="Times New Roman" w:hAnsi="Times New Roman" w:cs="Times New Roman"/>
+          <w:sz w:val="24"/>
+          <w:szCs w:val="24"/>
+        </w:rPr>
+        <w:t>preprocessing was extremely not standardized because each input image taken from the mini-MIAS database were of different sizes and made equal using black space on the sides. In addition, the neural network was trained and tested on an extremely small dataset. Increasing the dataset would not only make the experiment more reliable but also would give a more reliable error rate. It would also make the network more flexible to different images and types of tumors rather than being focused on the training dataset.</w:t>
       </w:r>
     </w:p>
     <w:p>
@@ -7980,51 +8062,7 @@
     </w:p>
     <w:p>
       <w:pPr>
-        <w:rPr>
-          <w:rFonts w:ascii="Times New Roman" w:hAnsi="Times New Roman" w:cs="Times New Roman"/>
-          <w:sz w:val="24"/>
-          <w:szCs w:val="24"/>
-        </w:rPr>
-      </w:pPr>
-    </w:p>
-    <w:p>
-      <w:pPr>
-        <w:rPr>
-          <w:rFonts w:ascii="Times New Roman" w:hAnsi="Times New Roman" w:cs="Times New Roman"/>
-          <w:sz w:val="24"/>
-          <w:szCs w:val="24"/>
-        </w:rPr>
-      </w:pPr>
-    </w:p>
-    <w:p>
-      <w:pPr>
-        <w:rPr>
-          <w:rFonts w:ascii="Times New Roman" w:hAnsi="Times New Roman" w:cs="Times New Roman"/>
-          <w:sz w:val="24"/>
-          <w:szCs w:val="24"/>
-        </w:rPr>
-      </w:pPr>
-    </w:p>
-    <w:p>
-      <w:pPr>
-        <w:rPr>
-          <w:rFonts w:ascii="Times New Roman" w:hAnsi="Times New Roman" w:cs="Times New Roman"/>
-          <w:sz w:val="24"/>
-          <w:szCs w:val="24"/>
-        </w:rPr>
-      </w:pPr>
-    </w:p>
-    <w:p>
-      <w:pPr>
-        <w:rPr>
-          <w:rFonts w:ascii="Times New Roman" w:hAnsi="Times New Roman" w:cs="Times New Roman"/>
-          <w:sz w:val="24"/>
-          <w:szCs w:val="24"/>
-        </w:rPr>
-      </w:pPr>
-    </w:p>
-    <w:p>
-      <w:pPr>
+        <w:ind w:firstLine="720"/>
         <w:rPr>
           <w:rFonts w:ascii="Times New Roman" w:hAnsi="Times New Roman" w:cs="Times New Roman"/>
           <w:sz w:val="24"/>
@@ -8107,23 +8145,7 @@
           <w:sz w:val="24"/>
           <w:szCs w:val="24"/>
         </w:rPr>
-        <w:t>https://www.entnet.org/HealthInformation/fineN</w:t>
-      </w:r>
-      <w:r>
-        <w:rPr>
-          <w:rFonts w:ascii="Times New Roman" w:hAnsi="Times New Roman" w:cs="Times New Roman"/>
-          <w:sz w:val="24"/>
-          <w:szCs w:val="24"/>
-        </w:rPr>
-        <w:t>e</w:t>
-      </w:r>
-      <w:r>
-        <w:rPr>
-          <w:rFonts w:ascii="Times New Roman" w:hAnsi="Times New Roman" w:cs="Times New Roman"/>
-          <w:sz w:val="24"/>
-          <w:szCs w:val="24"/>
-        </w:rPr>
-        <w:t>edleAspiration.cfm&gt;</w:t>
+        <w:t>https://www.entnet.org/HealthInformation/fineNeedleAspiration.cfm&gt;</w:t>
       </w:r>
     </w:p>
     <w:p>
@@ -8180,23 +8202,7 @@
           <w:sz w:val="24"/>
           <w:szCs w:val="24"/>
         </w:rPr>
-        <w:t>http://i.st</w:t>
-      </w:r>
-      <w:r>
-        <w:rPr>
-          <w:rFonts w:ascii="Times New Roman" w:hAnsi="Times New Roman" w:cs="Times New Roman"/>
-          <w:sz w:val="24"/>
-          <w:szCs w:val="24"/>
-        </w:rPr>
-        <w:t>a</w:t>
-      </w:r>
-      <w:r>
-        <w:rPr>
-          <w:rFonts w:ascii="Times New Roman" w:hAnsi="Times New Roman" w:cs="Times New Roman"/>
-          <w:sz w:val="24"/>
-          <w:szCs w:val="24"/>
-        </w:rPr>
-        <w:t>ck.imgur.com/pOR6t.png&gt;</w:t>
+        <w:t>http://i.stack.imgur.com/pOR6t.png&gt;</w:t>
       </w:r>
     </w:p>
     <w:p>
@@ -8223,23 +8229,7 @@
           <w:sz w:val="24"/>
           <w:szCs w:val="24"/>
         </w:rPr>
-        <w:t>Karl Branting . Web. &lt;http://www.karlbranti</w:t>
-      </w:r>
-      <w:r>
-        <w:rPr>
-          <w:rFonts w:ascii="Times New Roman" w:hAnsi="Times New Roman" w:cs="Times New Roman"/>
-          <w:sz w:val="24"/>
-          <w:szCs w:val="24"/>
-        </w:rPr>
-        <w:t>n</w:t>
-      </w:r>
-      <w:r>
-        <w:rPr>
-          <w:rFonts w:ascii="Times New Roman" w:hAnsi="Times New Roman" w:cs="Times New Roman"/>
-          <w:sz w:val="24"/>
-          <w:szCs w:val="24"/>
-        </w:rPr>
-        <w:t>g.net/papers/plummer/Paper_7_12_00_files/image016.jpg&gt;</w:t>
+        <w:t>Karl Branting . Web. &lt;http://www.karlbranting.net/papers/plummer/Paper_7_12_00_files/image016.jpg&gt;</w:t>
       </w:r>
     </w:p>
     <w:p>
@@ -8305,23 +8295,7 @@
           <w:sz w:val="24"/>
           <w:szCs w:val="24"/>
         </w:rPr>
-        <w:t>http://archive.ics.uci.edu/ml/datasets/Bre</w:t>
-      </w:r>
-      <w:r>
-        <w:rPr>
-          <w:rFonts w:ascii="Times New Roman" w:hAnsi="Times New Roman" w:cs="Times New Roman"/>
-          <w:sz w:val="24"/>
-          <w:szCs w:val="24"/>
-        </w:rPr>
-        <w:t>a</w:t>
-      </w:r>
-      <w:r>
-        <w:rPr>
-          <w:rFonts w:ascii="Times New Roman" w:hAnsi="Times New Roman" w:cs="Times New Roman"/>
-          <w:sz w:val="24"/>
-          <w:szCs w:val="24"/>
-        </w:rPr>
-        <w:t>st+Cancer+Wisconsin+(Original)&gt;</w:t>
+        <w:t>http://archive.ics.uci.edu/ml/datasets/Breast+Cancer+Wisconsin+(Original)&gt;</w:t>
       </w:r>
     </w:p>
     <w:p>
@@ -8387,23 +8361,7 @@
           <w:sz w:val="24"/>
           <w:szCs w:val="24"/>
         </w:rPr>
-        <w:t>https://archive.ics.uci.edu/ml/</w:t>
-      </w:r>
-      <w:r>
-        <w:rPr>
-          <w:rFonts w:ascii="Times New Roman" w:hAnsi="Times New Roman" w:cs="Times New Roman"/>
-          <w:sz w:val="24"/>
-          <w:szCs w:val="24"/>
-        </w:rPr>
-        <w:t>d</w:t>
-      </w:r>
-      <w:r>
-        <w:rPr>
-          <w:rFonts w:ascii="Times New Roman" w:hAnsi="Times New Roman" w:cs="Times New Roman"/>
-          <w:sz w:val="24"/>
-          <w:szCs w:val="24"/>
-        </w:rPr>
-        <w:t>atasets/Breast+Cancer+Wisconsin+(Diagnostic)&gt;</w:t>
+        <w:t>https://archive.ics.uci.edu/ml/datasets/Breast+Cancer+Wisconsin+(Diagnostic)&gt;</w:t>
       </w:r>
     </w:p>
     <w:p>
@@ -8438,23 +8396,7 @@
           <w:sz w:val="24"/>
           <w:szCs w:val="24"/>
         </w:rPr>
-        <w:t xml:space="preserve"> Exerpta Medica. International Congress Series 1069 pp375-378. WEB. &lt;http://peipa.essex.ac.uk/info/m</w:t>
-      </w:r>
-      <w:r>
-        <w:rPr>
-          <w:rFonts w:ascii="Times New Roman" w:hAnsi="Times New Roman" w:cs="Times New Roman"/>
-          <w:sz w:val="24"/>
-          <w:szCs w:val="24"/>
-        </w:rPr>
-        <w:t>i</w:t>
-      </w:r>
-      <w:r>
-        <w:rPr>
-          <w:rFonts w:ascii="Times New Roman" w:hAnsi="Times New Roman" w:cs="Times New Roman"/>
-          <w:sz w:val="24"/>
-          <w:szCs w:val="24"/>
-        </w:rPr>
-        <w:t>as.html&gt;</w:t>
+        <w:t xml:space="preserve"> Exerpta Medica. International Congress Series 1069 pp375-378. WEB. &lt;http://peipa.essex.ac.uk/info/mias.html&gt;</w:t>
       </w:r>
     </w:p>
     <w:p>
@@ -8578,23 +8520,7 @@
           <w:sz w:val="24"/>
           <w:szCs w:val="24"/>
         </w:rPr>
-        <w:t>http://cancer.stanford.edu/information/ca</w:t>
-      </w:r>
-      <w:r>
-        <w:rPr>
-          <w:rFonts w:ascii="Times New Roman" w:hAnsi="Times New Roman" w:cs="Times New Roman"/>
-          <w:sz w:val="24"/>
-          <w:szCs w:val="24"/>
-        </w:rPr>
-        <w:t>n</w:t>
-      </w:r>
-      <w:r>
-        <w:rPr>
-          <w:rFonts w:ascii="Times New Roman" w:hAnsi="Times New Roman" w:cs="Times New Roman"/>
-          <w:sz w:val="24"/>
-          <w:szCs w:val="24"/>
-        </w:rPr>
-        <w:t>cerDiagnosis/&gt;</w:t>
+        <w:t>http://cancer.stanford.edu/information/cancerDiagnosis/&gt;</w:t>
       </w:r>
     </w:p>
     <w:p>
@@ -8652,23 +8578,7 @@
           <w:sz w:val="24"/>
           <w:szCs w:val="24"/>
         </w:rPr>
-        <w:t>http://www.cs.stir.ac.uk/~lss/NNIntro/InvSl</w:t>
-      </w:r>
-      <w:r>
-        <w:rPr>
-          <w:rFonts w:ascii="Times New Roman" w:hAnsi="Times New Roman" w:cs="Times New Roman"/>
-          <w:sz w:val="24"/>
-          <w:szCs w:val="24"/>
-        </w:rPr>
-        <w:t>i</w:t>
-      </w:r>
-      <w:r>
-        <w:rPr>
-          <w:rFonts w:ascii="Times New Roman" w:hAnsi="Times New Roman" w:cs="Times New Roman"/>
-          <w:sz w:val="24"/>
-          <w:szCs w:val="24"/>
-        </w:rPr>
-        <w:t>des.html&gt;</w:t>
+        <w:t>http://www.cs.stir.ac.uk/~lss/NNIntro/InvSlides.html&gt;</w:t>
       </w:r>
     </w:p>
     <w:p>
@@ -8725,23 +8635,7 @@
           <w:sz w:val="24"/>
           <w:szCs w:val="24"/>
         </w:rPr>
-        <w:t>&lt;http://www.doc.ic.ac.uk/~nd/surprise_96/jou</w:t>
-      </w:r>
-      <w:r>
-        <w:rPr>
-          <w:rFonts w:ascii="Times New Roman" w:hAnsi="Times New Roman" w:cs="Times New Roman"/>
-          <w:sz w:val="24"/>
-          <w:szCs w:val="24"/>
-        </w:rPr>
-        <w:t>r</w:t>
-      </w:r>
-      <w:r>
-        <w:rPr>
-          <w:rFonts w:ascii="Times New Roman" w:hAnsi="Times New Roman" w:cs="Times New Roman"/>
-          <w:sz w:val="24"/>
-          <w:szCs w:val="24"/>
-        </w:rPr>
-        <w:t xml:space="preserve">nal/vol4/cs11/report.html&gt; </w:t>
+        <w:t xml:space="preserve">&lt;http://www.doc.ic.ac.uk/~nd/surprise_96/journal/vol4/cs11/report.html&gt; </w:t>
       </w:r>
     </w:p>
     <w:p>
@@ -8859,23 +8753,7 @@
           <w:sz w:val="24"/>
           <w:szCs w:val="24"/>
         </w:rPr>
-        <w:t>http://www.grappa.univ-lille</w:t>
-      </w:r>
-      <w:r>
-        <w:rPr>
-          <w:rFonts w:ascii="Times New Roman" w:hAnsi="Times New Roman" w:cs="Times New Roman"/>
-          <w:sz w:val="24"/>
-          <w:szCs w:val="24"/>
-        </w:rPr>
-        <w:t>3</w:t>
-      </w:r>
-      <w:r>
-        <w:rPr>
-          <w:rFonts w:ascii="Times New Roman" w:hAnsi="Times New Roman" w:cs="Times New Roman"/>
-          <w:sz w:val="24"/>
-          <w:szCs w:val="24"/>
-        </w:rPr>
-        <w:t xml:space="preserve">.fr/~torre/Recherche/Experiments/Datasets/#breast-cancer&gt; </w:t>
+        <w:t xml:space="preserve">http://www.grappa.univ-lille3.fr/~torre/Recherche/Experiments/Datasets/#breast-cancer&gt; </w:t>
       </w:r>
     </w:p>
     <w:p>
@@ -8934,23 +8812,7 @@
           <w:sz w:val="24"/>
           <w:szCs w:val="24"/>
         </w:rPr>
-        <w:t>http://www.mdanderson.org/patient-and-cance</w:t>
-      </w:r>
-      <w:r>
-        <w:rPr>
-          <w:rFonts w:ascii="Times New Roman" w:hAnsi="Times New Roman" w:cs="Times New Roman"/>
-          <w:sz w:val="24"/>
-          <w:szCs w:val="24"/>
-        </w:rPr>
-        <w:t>r</w:t>
-      </w:r>
-      <w:r>
-        <w:rPr>
-          <w:rFonts w:ascii="Times New Roman" w:hAnsi="Times New Roman" w:cs="Times New Roman"/>
-          <w:sz w:val="24"/>
-          <w:szCs w:val="24"/>
-        </w:rPr>
-        <w:t>-information/cancer-information/cancer-topics/detection-and-diagnosis/diagnostic-tests/index.html&gt;</w:t>
+        <w:t>http://www.mdanderson.org/patient-and-cancer-information/cancer-information/cancer-topics/detection-and-diagnosis/diagnostic-tests/index.html&gt;</w:t>
       </w:r>
     </w:p>
     <w:p>
@@ -8988,23 +8850,7 @@
           <w:sz w:val="24"/>
           <w:szCs w:val="24"/>
         </w:rPr>
-        <w:t>&lt;http://www.willamette.edu/~gorr/classes/cs44</w:t>
-      </w:r>
-      <w:r>
-        <w:rPr>
-          <w:rFonts w:ascii="Times New Roman" w:hAnsi="Times New Roman" w:cs="Times New Roman"/>
-          <w:sz w:val="24"/>
-          <w:szCs w:val="24"/>
-        </w:rPr>
-        <w:t>9</w:t>
-      </w:r>
-      <w:r>
-        <w:rPr>
-          <w:rFonts w:ascii="Times New Roman" w:hAnsi="Times New Roman" w:cs="Times New Roman"/>
-          <w:sz w:val="24"/>
-          <w:szCs w:val="24"/>
-        </w:rPr>
-        <w:t>/backprop.html&gt;</w:t>
+        <w:t>&lt;http://www.willamette.edu/~gorr/classes/cs449/backprop.html&gt;</w:t>
       </w:r>
     </w:p>
     <w:p>
@@ -9188,23 +9034,7 @@
           <w:sz w:val="24"/>
           <w:szCs w:val="24"/>
         </w:rPr>
-        <w:t xml:space="preserve"> &lt;http://www.cs.toronto.edu</w:t>
-      </w:r>
-      <w:r>
-        <w:rPr>
-          <w:rFonts w:ascii="Times New Roman" w:hAnsi="Times New Roman" w:cs="Times New Roman"/>
-          <w:sz w:val="24"/>
-          <w:szCs w:val="24"/>
-        </w:rPr>
-        <w:t>/</w:t>
-      </w:r>
-      <w:r>
-        <w:rPr>
-          <w:rFonts w:ascii="Times New Roman" w:hAnsi="Times New Roman" w:cs="Times New Roman"/>
-          <w:sz w:val="24"/>
-          <w:szCs w:val="24"/>
-        </w:rPr>
-        <w:t>~kyros/courses/320/Lectures.2013s/lecture.2013s.10.pdf&gt;</w:t>
+        <w:t xml:space="preserve"> &lt;http://www.cs.toronto.edu/~kyros/courses/320/Lectures.2013s/lecture.2013s.10.pdf&gt;</w:t>
       </w:r>
     </w:p>
     <w:p>
@@ -9382,6 +9212,7 @@
       <w:r>
         <w:rPr>
           <w:rFonts w:ascii="Times New Roman" w:hAnsi="Times New Roman" w:cs="Times New Roman"/>
+          <w:noProof/>
           <w:sz w:val="24"/>
           <w:szCs w:val="24"/>
         </w:rPr>
@@ -9418,7 +9249,7 @@
                     </a:ln>
                     <a:extLst>
                       <a:ext uri="{53640926-AAD7-44D8-BBD7-CCE9431645EC}">
-                        <a14:shadowObscured xmlns:a14="http://schemas.microsoft.com/office/drawing/2010/main" xmlns:wps="http://schemas.microsoft.com/office/word/2010/wordprocessingShape" xmlns:wpi="http://schemas.microsoft.com/office/word/2010/wordprocessingInk" xmlns:wpg="http://schemas.microsoft.com/office/word/2010/wordprocessingGroup" xmlns:w15="http://schemas.microsoft.com/office/word/2012/wordml" xmlns:w14="http://schemas.microsoft.com/office/word/2010/wordml" xmlns:w="http://schemas.openxmlformats.org/wordprocessingml/2006/main" xmlns:w10="urn:schemas-microsoft-com:office:word" xmlns:wp14="http://schemas.microsoft.com/office/word/2010/wordprocessingDrawing" xmlns:v="urn:schemas-microsoft-com:vml" xmlns:o="urn:schemas-microsoft-com:office:office" xmlns:mc="http://schemas.openxmlformats.org/markup-compatibility/2006" xmlns:wpc="http://schemas.microsoft.com/office/word/2010/wordprocessingCanvas" xmlns=""/>
+                        <a14:shadowObscured xmlns="" xmlns:wpc="http://schemas.microsoft.com/office/word/2010/wordprocessingCanvas" xmlns:mc="http://schemas.openxmlformats.org/markup-compatibility/2006" xmlns:o="urn:schemas-microsoft-com:office:office" xmlns:v="urn:schemas-microsoft-com:vml" xmlns:wp14="http://schemas.microsoft.com/office/word/2010/wordprocessingDrawing" xmlns:w10="urn:schemas-microsoft-com:office:word" xmlns:w="http://schemas.openxmlformats.org/wordprocessingml/2006/main" xmlns:w14="http://schemas.microsoft.com/office/word/2010/wordml" xmlns:w15="http://schemas.microsoft.com/office/word/2012/wordml" xmlns:wpg="http://schemas.microsoft.com/office/word/2010/wordprocessingGroup" xmlns:wpi="http://schemas.microsoft.com/office/word/2010/wordprocessingInk" xmlns:wps="http://schemas.microsoft.com/office/word/2010/wordprocessingShape" xmlns:a14="http://schemas.microsoft.com/office/drawing/2010/main"/>
                       </a:ext>
                     </a:extLst>
                   </pic:spPr>
@@ -10952,6 +10783,7 @@
   <w:style w:type="character" w:default="1" w:styleId="DefaultParagraphFont">
     <w:name w:val="Default Paragraph Font"/>
     <w:uiPriority w:val="1"/>
+    <w:semiHidden/>
     <w:unhideWhenUsed/>
   </w:style>
   <w:style w:type="table" w:default="1" w:styleId="TableNormal">

</xml_diff>

<commit_message>
Finishing the writeup final draft.
</commit_message>
<xml_diff>
--- a/WRITEUP/JOURNAL/Journal.docx
+++ b/WRITEUP/JOURNAL/Journal.docx
@@ -1,6 +1,6 @@
 
 <file path=word/document.xml><?xml version="1.0" encoding="utf-8"?>
-<w:document xmlns:ve="http://schemas.openxmlformats.org/markup-compatibility/2006" xmlns:o="urn:schemas-microsoft-com:office:office" xmlns:r="http://schemas.openxmlformats.org/officeDocument/2006/relationships" xmlns:m="http://schemas.openxmlformats.org/officeDocument/2006/math" xmlns:v="urn:schemas-microsoft-com:vml" xmlns:wp="http://schemas.openxmlformats.org/drawingml/2006/wordprocessingDrawing" xmlns:w10="urn:schemas-microsoft-com:office:word" xmlns:w="http://schemas.openxmlformats.org/wordprocessingml/2006/main" xmlns:wne="http://schemas.microsoft.com/office/word/2006/wordml">
+<w:document xmlns:wpc="http://schemas.microsoft.com/office/word/2010/wordprocessingCanvas" xmlns:mc="http://schemas.openxmlformats.org/markup-compatibility/2006" xmlns:o="urn:schemas-microsoft-com:office:office" xmlns:r="http://schemas.openxmlformats.org/officeDocument/2006/relationships" xmlns:m="http://schemas.openxmlformats.org/officeDocument/2006/math" xmlns:v="urn:schemas-microsoft-com:vml" xmlns:wp14="http://schemas.microsoft.com/office/word/2010/wordprocessingDrawing" xmlns:wp="http://schemas.openxmlformats.org/drawingml/2006/wordprocessingDrawing" xmlns:w10="urn:schemas-microsoft-com:office:word" xmlns:w="http://schemas.openxmlformats.org/wordprocessingml/2006/main" xmlns:w14="http://schemas.microsoft.com/office/word/2010/wordml" xmlns:w15="http://schemas.microsoft.com/office/word/2012/wordml" xmlns:wpg="http://schemas.microsoft.com/office/word/2010/wordprocessingGroup" xmlns:wpi="http://schemas.microsoft.com/office/word/2010/wordprocessingInk" xmlns:wne="http://schemas.microsoft.com/office/word/2006/wordml" xmlns:wps="http://schemas.microsoft.com/office/word/2010/wordprocessingShape" mc:Ignorable="w14 w15 wp14">
   <w:body>
     <w:p>
       <w:pPr>
@@ -2288,56 +2288,6 @@
           <w:szCs w:val="24"/>
         </w:rPr>
       </w:pPr>
-      <w:r>
-        <w:rPr>
-          <w:noProof/>
-        </w:rPr>
-        <w:drawing>
-          <wp:inline distT="0" distB="0" distL="0" distR="0">
-            <wp:extent cx="5734332" cy="3562350"/>
-            <wp:effectExtent l="19050" t="0" r="0" b="0"/>
-            <wp:docPr id="47" name="Picture 47" descr="http://i.stack.imgur.com/pOR6t.png"/>
-            <wp:cNvGraphicFramePr>
-              <a:graphicFrameLocks xmlns:a="http://schemas.openxmlformats.org/drawingml/2006/main" noChangeAspect="1"/>
-            </wp:cNvGraphicFramePr>
-            <a:graphic xmlns:a="http://schemas.openxmlformats.org/drawingml/2006/main">
-              <a:graphicData uri="http://schemas.openxmlformats.org/drawingml/2006/picture">
-                <pic:pic xmlns:pic="http://schemas.openxmlformats.org/drawingml/2006/picture">
-                  <pic:nvPicPr>
-                    <pic:cNvPr id="0" name="Picture 47" descr="http://i.stack.imgur.com/pOR6t.png"/>
-                    <pic:cNvPicPr>
-                      <a:picLocks noChangeAspect="1" noChangeArrowheads="1"/>
-                    </pic:cNvPicPr>
-                  </pic:nvPicPr>
-                  <pic:blipFill>
-                    <a:blip r:embed="rId11"/>
-                    <a:srcRect r="-91" b="9977"/>
-                    <a:stretch>
-                      <a:fillRect/>
-                    </a:stretch>
-                  </pic:blipFill>
-                  <pic:spPr bwMode="auto">
-                    <a:xfrm>
-                      <a:off x="0" y="0"/>
-                      <a:ext cx="5733367" cy="3561750"/>
-                    </a:xfrm>
-                    <a:prstGeom prst="rect">
-                      <a:avLst/>
-                    </a:prstGeom>
-                    <a:noFill/>
-                    <a:ln w="9525">
-                      <a:noFill/>
-                      <a:miter lim="800000"/>
-                      <a:headEnd/>
-                      <a:tailEnd/>
-                    </a:ln>
-                  </pic:spPr>
-                </pic:pic>
-              </a:graphicData>
-            </a:graphic>
-          </wp:inline>
-        </w:drawing>
-      </w:r>
     </w:p>
     <w:p>
       <w:pPr>
@@ -2373,7 +2323,6 @@
           <w:sz w:val="24"/>
           <w:szCs w:val="24"/>
         </w:rPr>
-        <w:lastRenderedPageBreak/>
         <w:t>Each neuron employs a</w:t>
       </w:r>
       <w:r>
@@ -2657,6 +2606,7 @@
           <w:sz w:val="24"/>
           <w:szCs w:val="24"/>
         </w:rPr>
+        <w:lastRenderedPageBreak/>
         <w:drawing>
           <wp:inline distT="0" distB="0" distL="0" distR="0">
             <wp:extent cx="2876550" cy="685800"/>
@@ -2675,7 +2625,7 @@
                     </pic:cNvPicPr>
                   </pic:nvPicPr>
                   <pic:blipFill>
-                    <a:blip r:embed="rId12"/>
+                    <a:blip r:embed="rId11"/>
                     <a:srcRect/>
                     <a:stretch>
                       <a:fillRect/>
@@ -2748,7 +2698,7 @@
                     </pic:cNvPicPr>
                   </pic:nvPicPr>
                   <pic:blipFill>
-                    <a:blip r:embed="rId13"/>
+                    <a:blip r:embed="rId12"/>
                     <a:srcRect/>
                     <a:stretch>
                       <a:fillRect/>
@@ -2813,7 +2763,7 @@
                     </pic:cNvPicPr>
                   </pic:nvPicPr>
                   <pic:blipFill>
-                    <a:blip r:embed="rId14"/>
+                    <a:blip r:embed="rId13"/>
                     <a:srcRect/>
                     <a:stretch>
                       <a:fillRect/>
@@ -2878,7 +2828,7 @@
                     </pic:cNvPicPr>
                   </pic:nvPicPr>
                   <pic:blipFill>
-                    <a:blip r:embed="rId15"/>
+                    <a:blip r:embed="rId14"/>
                     <a:srcRect/>
                     <a:stretch>
                       <a:fillRect/>
@@ -2943,7 +2893,7 @@
                     </pic:cNvPicPr>
                   </pic:nvPicPr>
                   <pic:blipFill>
-                    <a:blip r:embed="rId16"/>
+                    <a:blip r:embed="rId15"/>
                     <a:srcRect/>
                     <a:stretch>
                       <a:fillRect/>
@@ -2999,6 +2949,22 @@
         <w:br/>
         <w:t xml:space="preserve">The equation for the change in the weight relative to the error including momentum is given by the equation. </w:t>
       </w:r>
+      <w:r>
+        <w:rPr>
+          <w:rFonts w:ascii="Times New Roman" w:hAnsi="Times New Roman" w:cs="Times New Roman"/>
+          <w:sz w:val="24"/>
+          <w:szCs w:val="24"/>
+        </w:rPr>
+        <w:t xml:space="preserve"> </w:t>
+      </w:r>
+      <w:r>
+        <w:rPr>
+          <w:rFonts w:ascii="Times New Roman" w:hAnsi="Times New Roman" w:cs="Times New Roman"/>
+          <w:sz w:val="24"/>
+          <w:szCs w:val="24"/>
+        </w:rPr>
+        <w:tab/>
+      </w:r>
     </w:p>
     <w:p>
       <w:pPr>
@@ -3035,7 +3001,7 @@
                     </pic:cNvPicPr>
                   </pic:nvPicPr>
                   <pic:blipFill>
-                    <a:blip r:embed="rId17"/>
+                    <a:blip r:embed="rId16"/>
                     <a:srcRect/>
                     <a:stretch>
                       <a:fillRect/>
@@ -3089,7 +3055,6 @@
           <w:sz w:val="24"/>
           <w:szCs w:val="24"/>
         </w:rPr>
-        <w:lastRenderedPageBreak/>
         <w:t xml:space="preserve">where </w:t>
       </w:r>
       <w:r>
@@ -3203,7 +3168,16 @@
           <w:sz w:val="24"/>
           <w:szCs w:val="24"/>
         </w:rPr>
-        <w:t xml:space="preserve"> because it is able to capture both frequency and location information. Inside wavelet transforms, there are two sub-categories, discrete and continuous. Discrete is represented by integers while continuous can be represented over an entire range of numbers. Discrete is preferable for image recognition because it is used to represent pixel values which are whole numbers. These pixel values once altered by wavelet transform are then used as input for a neural network.</w:t>
+        <w:t xml:space="preserve"> because it is able to capture both frequency and location information. Inside wavelet transforms, there are two sub-categories, discrete and continuous. Discrete is represented by integers while continuous can be represented over an entire range of numbers. Discrete is preferable for image recognition because it is used to represent pixel values which are </w:t>
+      </w:r>
+      <w:r>
+        <w:rPr>
+          <w:rFonts w:ascii="Times New Roman" w:hAnsi="Times New Roman" w:cs="Times New Roman"/>
+          <w:sz w:val="24"/>
+          <w:szCs w:val="24"/>
+        </w:rPr>
+        <w:lastRenderedPageBreak/>
+        <w:t>whole numbers. These pixel values once altered by wavelet transform are then used as input for a neural network.</w:t>
       </w:r>
     </w:p>
     <w:p>
@@ -3365,7 +3339,7 @@
         <w:tblStyle w:val="TableGrid"/>
         <w:tblW w:w="0" w:type="auto"/>
         <w:jc w:val="center"/>
-        <w:tblLook w:val="04A0"/>
+        <w:tblLook w:val="04A0" w:firstRow="1" w:lastRow="0" w:firstColumn="1" w:lastColumn="0" w:noHBand="0" w:noVBand="1"/>
       </w:tblPr>
       <w:tblGrid>
         <w:gridCol w:w="1596"/>
@@ -3689,7 +3663,7 @@
         <w:tblStyle w:val="TableGrid"/>
         <w:tblW w:w="0" w:type="auto"/>
         <w:jc w:val="center"/>
-        <w:tblLook w:val="04A0"/>
+        <w:tblLook w:val="04A0" w:firstRow="1" w:lastRow="0" w:firstColumn="1" w:lastColumn="0" w:noHBand="0" w:noVBand="1"/>
       </w:tblPr>
       <w:tblGrid>
         <w:gridCol w:w="2268"/>
@@ -4302,193 +4276,202 @@
           <w:sz w:val="24"/>
           <w:szCs w:val="24"/>
         </w:rPr>
+        <w:t>reaches two</w:t>
+      </w:r>
+      <w:r>
+        <w:rPr>
+          <w:rFonts w:ascii="Times New Roman" w:hAnsi="Times New Roman" w:cs="Times New Roman"/>
+          <w:sz w:val="24"/>
+          <w:szCs w:val="24"/>
+        </w:rPr>
+        <w:t xml:space="preserve">. It is meant to reduce the amount of input </w:t>
+      </w:r>
+      <w:r>
+        <w:rPr>
+          <w:rFonts w:ascii="Times New Roman" w:hAnsi="Times New Roman" w:cs="Times New Roman"/>
+          <w:sz w:val="24"/>
+          <w:szCs w:val="24"/>
+        </w:rPr>
+        <w:t xml:space="preserve">to the neural network </w:t>
+      </w:r>
+      <w:r>
+        <w:rPr>
+          <w:rFonts w:ascii="Times New Roman" w:hAnsi="Times New Roman" w:cs="Times New Roman"/>
+          <w:sz w:val="24"/>
+          <w:szCs w:val="24"/>
+        </w:rPr>
+        <w:t>while keeping the</w:t>
+      </w:r>
+      <w:r>
+        <w:rPr>
+          <w:rFonts w:ascii="Times New Roman" w:hAnsi="Times New Roman" w:cs="Times New Roman"/>
+          <w:sz w:val="24"/>
+          <w:szCs w:val="24"/>
+        </w:rPr>
+        <w:t xml:space="preserve"> amount of information constant.</w:t>
+      </w:r>
+    </w:p>
+    <w:p>
+      <w:pPr>
+        <w:rPr>
+          <w:rFonts w:ascii="Times New Roman" w:hAnsi="Times New Roman" w:cs="Times New Roman"/>
+          <w:sz w:val="24"/>
+          <w:szCs w:val="24"/>
+        </w:rPr>
+      </w:pPr>
+      <w:r>
+        <w:rPr>
+          <w:rFonts w:ascii="Times New Roman" w:hAnsi="Times New Roman" w:cs="Times New Roman"/>
+          <w:b/>
+          <w:sz w:val="24"/>
+          <w:szCs w:val="24"/>
+        </w:rPr>
+        <w:t>Datasets</w:t>
+      </w:r>
+    </w:p>
+    <w:p>
+      <w:pPr>
+        <w:rPr>
+          <w:rFonts w:ascii="Times New Roman" w:hAnsi="Times New Roman" w:cs="Times New Roman"/>
+          <w:sz w:val="24"/>
+          <w:szCs w:val="24"/>
+        </w:rPr>
+      </w:pPr>
+      <w:r>
+        <w:rPr>
+          <w:rFonts w:ascii="Times New Roman" w:hAnsi="Times New Roman" w:cs="Times New Roman"/>
+          <w:i/>
+          <w:sz w:val="24"/>
+          <w:szCs w:val="24"/>
+        </w:rPr>
+        <w:t xml:space="preserve">Breast Cancer </w:t>
+      </w:r>
+      <w:r>
+        <w:rPr>
+          <w:rFonts w:ascii="Times New Roman" w:hAnsi="Times New Roman" w:cs="Times New Roman"/>
+          <w:i/>
+          <w:sz w:val="24"/>
+          <w:szCs w:val="24"/>
+        </w:rPr>
+        <w:t xml:space="preserve">Wisconsin </w:t>
+      </w:r>
+      <w:r>
+        <w:rPr>
+          <w:rFonts w:ascii="Times New Roman" w:hAnsi="Times New Roman" w:cs="Times New Roman"/>
+          <w:i/>
+          <w:sz w:val="24"/>
+          <w:szCs w:val="24"/>
+        </w:rPr>
+        <w:t>(</w:t>
+      </w:r>
+      <w:r>
+        <w:rPr>
+          <w:rFonts w:ascii="Times New Roman" w:hAnsi="Times New Roman" w:cs="Times New Roman"/>
+          <w:i/>
+          <w:sz w:val="24"/>
+          <w:szCs w:val="24"/>
+        </w:rPr>
+        <w:t>Original</w:t>
+      </w:r>
+      <w:r>
+        <w:rPr>
+          <w:rFonts w:ascii="Times New Roman" w:hAnsi="Times New Roman" w:cs="Times New Roman"/>
+          <w:i/>
+          <w:sz w:val="24"/>
+          <w:szCs w:val="24"/>
+        </w:rPr>
+        <w:t>) Dataset</w:t>
+      </w:r>
+      <w:r>
+        <w:rPr>
+          <w:rFonts w:ascii="Times New Roman" w:hAnsi="Times New Roman" w:cs="Times New Roman"/>
+          <w:i/>
+          <w:sz w:val="24"/>
+          <w:szCs w:val="24"/>
+        </w:rPr>
+        <w:t xml:space="preserve"> – P-FNA Test</w:t>
+      </w:r>
+    </w:p>
+    <w:p>
+      <w:pPr>
+        <w:rPr>
+          <w:rFonts w:ascii="Times New Roman" w:hAnsi="Times New Roman" w:cs="Times New Roman"/>
+          <w:color w:val="000000"/>
+          <w:sz w:val="24"/>
+          <w:szCs w:val="24"/>
+        </w:rPr>
+      </w:pPr>
+      <w:r>
+        <w:rPr>
+          <w:rFonts w:ascii="Times New Roman" w:hAnsi="Times New Roman" w:cs="Times New Roman"/>
+          <w:sz w:val="24"/>
+          <w:szCs w:val="24"/>
+        </w:rPr>
+        <w:t>This dataset is numerical and multivariate with integer attribute values.</w:t>
+      </w:r>
+      <w:r>
+        <w:rPr>
+          <w:rFonts w:ascii="Times New Roman" w:hAnsi="Times New Roman" w:cs="Times New Roman"/>
+          <w:sz w:val="24"/>
+          <w:szCs w:val="24"/>
+        </w:rPr>
+        <w:t xml:space="preserve"> </w:t>
+      </w:r>
+      <w:r>
+        <w:rPr>
+          <w:rFonts w:ascii="Times New Roman" w:hAnsi="Times New Roman" w:cs="Times New Roman"/>
+          <w:color w:val="000000"/>
+          <w:sz w:val="24"/>
+          <w:szCs w:val="24"/>
+        </w:rPr>
+        <w:t>The creator was Dr. William H. Wolberg at the University of Wisconsin in Madison, Wisconsin.</w:t>
+      </w:r>
+      <w:r>
+        <w:rPr>
+          <w:rFonts w:ascii="Times New Roman" w:hAnsi="Times New Roman" w:cs="Times New Roman"/>
+          <w:color w:val="000000"/>
+          <w:sz w:val="24"/>
+          <w:szCs w:val="24"/>
+        </w:rPr>
+        <w:t xml:space="preserve"> </w:t>
+      </w:r>
+      <w:r>
+        <w:rPr>
+          <w:rFonts w:ascii="Times New Roman" w:hAnsi="Times New Roman" w:cs="Times New Roman"/>
+          <w:color w:val="000000"/>
+          <w:sz w:val="24"/>
+          <w:szCs w:val="24"/>
+        </w:rPr>
+        <w:t>The diagnostic test created for this specific dataset is called a P-FNA test, proportional fine needle aspiration test.</w:t>
+      </w:r>
+    </w:p>
+    <w:p>
+      <w:pPr>
+        <w:ind w:firstLine="720"/>
+        <w:rPr>
+          <w:rFonts w:ascii="Times New Roman" w:hAnsi="Times New Roman" w:cs="Times New Roman"/>
+          <w:sz w:val="24"/>
+          <w:szCs w:val="24"/>
+        </w:rPr>
+      </w:pPr>
+      <w:r>
+        <w:rPr>
+          <w:rFonts w:ascii="Times New Roman" w:hAnsi="Times New Roman" w:cs="Times New Roman"/>
+          <w:color w:val="000000"/>
+          <w:sz w:val="24"/>
+          <w:szCs w:val="24"/>
+        </w:rPr>
+        <w:t xml:space="preserve">The dataset used had 9 input attributes, each from a range of 1 to 10. There were a total of 699 data points. However, 16 of the points had inconsistencies where a question mark stood in </w:t>
+      </w:r>
+      <w:r>
+        <w:rPr>
+          <w:rFonts w:ascii="Times New Roman" w:hAnsi="Times New Roman" w:cs="Times New Roman"/>
+          <w:color w:val="000000"/>
+          <w:sz w:val="24"/>
+          <w:szCs w:val="24"/>
+        </w:rPr>
         <w:lastRenderedPageBreak/>
-        <w:t>reaches two</w:t>
-      </w:r>
-      <w:r>
-        <w:rPr>
-          <w:rFonts w:ascii="Times New Roman" w:hAnsi="Times New Roman" w:cs="Times New Roman"/>
-          <w:sz w:val="24"/>
-          <w:szCs w:val="24"/>
-        </w:rPr>
-        <w:t xml:space="preserve">. It is meant to reduce the amount of input </w:t>
-      </w:r>
-      <w:r>
-        <w:rPr>
-          <w:rFonts w:ascii="Times New Roman" w:hAnsi="Times New Roman" w:cs="Times New Roman"/>
-          <w:sz w:val="24"/>
-          <w:szCs w:val="24"/>
-        </w:rPr>
-        <w:t xml:space="preserve">to the neural network </w:t>
-      </w:r>
-      <w:r>
-        <w:rPr>
-          <w:rFonts w:ascii="Times New Roman" w:hAnsi="Times New Roman" w:cs="Times New Roman"/>
-          <w:sz w:val="24"/>
-          <w:szCs w:val="24"/>
-        </w:rPr>
-        <w:t>while keeping the</w:t>
-      </w:r>
-      <w:r>
-        <w:rPr>
-          <w:rFonts w:ascii="Times New Roman" w:hAnsi="Times New Roman" w:cs="Times New Roman"/>
-          <w:sz w:val="24"/>
-          <w:szCs w:val="24"/>
-        </w:rPr>
-        <w:t xml:space="preserve"> amount of information constant.</w:t>
-      </w:r>
-    </w:p>
-    <w:p>
-      <w:pPr>
-        <w:rPr>
-          <w:rFonts w:ascii="Times New Roman" w:hAnsi="Times New Roman" w:cs="Times New Roman"/>
-          <w:sz w:val="24"/>
-          <w:szCs w:val="24"/>
-        </w:rPr>
-      </w:pPr>
-      <w:r>
-        <w:rPr>
-          <w:rFonts w:ascii="Times New Roman" w:hAnsi="Times New Roman" w:cs="Times New Roman"/>
-          <w:b/>
-          <w:sz w:val="24"/>
-          <w:szCs w:val="24"/>
-        </w:rPr>
-        <w:t>Datasets</w:t>
-      </w:r>
-    </w:p>
-    <w:p>
-      <w:pPr>
-        <w:rPr>
-          <w:rFonts w:ascii="Times New Roman" w:hAnsi="Times New Roman" w:cs="Times New Roman"/>
-          <w:sz w:val="24"/>
-          <w:szCs w:val="24"/>
-        </w:rPr>
-      </w:pPr>
-      <w:r>
-        <w:rPr>
-          <w:rFonts w:ascii="Times New Roman" w:hAnsi="Times New Roman" w:cs="Times New Roman"/>
-          <w:i/>
-          <w:sz w:val="24"/>
-          <w:szCs w:val="24"/>
-        </w:rPr>
-        <w:t xml:space="preserve">Breast Cancer </w:t>
-      </w:r>
-      <w:r>
-        <w:rPr>
-          <w:rFonts w:ascii="Times New Roman" w:hAnsi="Times New Roman" w:cs="Times New Roman"/>
-          <w:i/>
-          <w:sz w:val="24"/>
-          <w:szCs w:val="24"/>
-        </w:rPr>
-        <w:t xml:space="preserve">Wisconsin </w:t>
-      </w:r>
-      <w:r>
-        <w:rPr>
-          <w:rFonts w:ascii="Times New Roman" w:hAnsi="Times New Roman" w:cs="Times New Roman"/>
-          <w:i/>
-          <w:sz w:val="24"/>
-          <w:szCs w:val="24"/>
-        </w:rPr>
-        <w:t>(</w:t>
-      </w:r>
-      <w:r>
-        <w:rPr>
-          <w:rFonts w:ascii="Times New Roman" w:hAnsi="Times New Roman" w:cs="Times New Roman"/>
-          <w:i/>
-          <w:sz w:val="24"/>
-          <w:szCs w:val="24"/>
-        </w:rPr>
-        <w:t>Original</w:t>
-      </w:r>
-      <w:r>
-        <w:rPr>
-          <w:rFonts w:ascii="Times New Roman" w:hAnsi="Times New Roman" w:cs="Times New Roman"/>
-          <w:i/>
-          <w:sz w:val="24"/>
-          <w:szCs w:val="24"/>
-        </w:rPr>
-        <w:t>) Dataset</w:t>
-      </w:r>
-      <w:r>
-        <w:rPr>
-          <w:rFonts w:ascii="Times New Roman" w:hAnsi="Times New Roman" w:cs="Times New Roman"/>
-          <w:i/>
-          <w:sz w:val="24"/>
-          <w:szCs w:val="24"/>
-        </w:rPr>
-        <w:t xml:space="preserve"> – P-FNA Test</w:t>
-      </w:r>
-    </w:p>
-    <w:p>
-      <w:pPr>
-        <w:rPr>
-          <w:rFonts w:ascii="Times New Roman" w:hAnsi="Times New Roman" w:cs="Times New Roman"/>
-          <w:color w:val="000000"/>
-          <w:sz w:val="24"/>
-          <w:szCs w:val="24"/>
-        </w:rPr>
-      </w:pPr>
-      <w:r>
-        <w:rPr>
-          <w:rFonts w:ascii="Times New Roman" w:hAnsi="Times New Roman" w:cs="Times New Roman"/>
-          <w:sz w:val="24"/>
-          <w:szCs w:val="24"/>
-        </w:rPr>
-        <w:t>This dataset is numerical and multivariate with integer attribute values.</w:t>
-      </w:r>
-      <w:r>
-        <w:rPr>
-          <w:rFonts w:ascii="Times New Roman" w:hAnsi="Times New Roman" w:cs="Times New Roman"/>
-          <w:sz w:val="24"/>
-          <w:szCs w:val="24"/>
-        </w:rPr>
-        <w:t xml:space="preserve"> </w:t>
-      </w:r>
-      <w:r>
-        <w:rPr>
-          <w:rFonts w:ascii="Times New Roman" w:hAnsi="Times New Roman" w:cs="Times New Roman"/>
-          <w:color w:val="000000"/>
-          <w:sz w:val="24"/>
-          <w:szCs w:val="24"/>
-        </w:rPr>
-        <w:t>The creator was Dr. William H. Wolberg at the University of Wisconsin in Madison, Wisconsin.</w:t>
-      </w:r>
-      <w:r>
-        <w:rPr>
-          <w:rFonts w:ascii="Times New Roman" w:hAnsi="Times New Roman" w:cs="Times New Roman"/>
-          <w:color w:val="000000"/>
-          <w:sz w:val="24"/>
-          <w:szCs w:val="24"/>
-        </w:rPr>
-        <w:t xml:space="preserve"> </w:t>
-      </w:r>
-      <w:r>
-        <w:rPr>
-          <w:rFonts w:ascii="Times New Roman" w:hAnsi="Times New Roman" w:cs="Times New Roman"/>
-          <w:color w:val="000000"/>
-          <w:sz w:val="24"/>
-          <w:szCs w:val="24"/>
-        </w:rPr>
-        <w:t>The diagnostic test created for this specific dataset is called a P-FNA test, proportional fine needle aspiration test.</w:t>
-      </w:r>
-    </w:p>
-    <w:p>
-      <w:pPr>
-        <w:ind w:firstLine="720"/>
-        <w:rPr>
-          <w:rFonts w:ascii="Times New Roman" w:hAnsi="Times New Roman" w:cs="Times New Roman"/>
-          <w:sz w:val="24"/>
-          <w:szCs w:val="24"/>
-        </w:rPr>
-      </w:pPr>
-      <w:r>
-        <w:rPr>
-          <w:rFonts w:ascii="Times New Roman" w:hAnsi="Times New Roman" w:cs="Times New Roman"/>
-          <w:color w:val="000000"/>
-          <w:sz w:val="24"/>
-          <w:szCs w:val="24"/>
-        </w:rPr>
-        <w:t>The dataset used had 9 input attributes, each from a range of 1 to 10. There were a total of 699 data points. However, 16 of the points had inconsistencies where a question mark stood in place of a number. The 16 data points thus were excluded from both the training and the testing of the neural network.</w:t>
+        <w:t>place of a number. The 16 data points thus were excluded from both the training and the testing of the neural network.</w:t>
       </w:r>
       <w:r>
         <w:rPr>
@@ -4919,7 +4902,6 @@
           <w:sz w:val="24"/>
           <w:szCs w:val="24"/>
         </w:rPr>
-        <w:lastRenderedPageBreak/>
         <w:t>Bland Chro</w:t>
       </w:r>
       <w:r>
@@ -5128,6 +5110,7 @@
           <w:sz w:val="24"/>
           <w:szCs w:val="24"/>
         </w:rPr>
+        <w:lastRenderedPageBreak/>
         <w:t xml:space="preserve">Breast Cancer </w:t>
       </w:r>
       <w:r>
@@ -5847,7 +5830,6 @@
           <w:sz w:val="24"/>
           <w:szCs w:val="24"/>
         </w:rPr>
-        <w:lastRenderedPageBreak/>
         <w:t>Perimeter</w:t>
       </w:r>
       <w:r>
@@ -6117,6 +6099,7 @@
           <w:sz w:val="24"/>
           <w:szCs w:val="24"/>
         </w:rPr>
+        <w:lastRenderedPageBreak/>
         <w:t>The mean, standard error, and largest of these features were computed for each image, resulting in 30 real valued features</w:t>
       </w:r>
       <w:r>
@@ -6716,162 +6699,170 @@
           <w:sz w:val="24"/>
           <w:szCs w:val="24"/>
         </w:rPr>
+        <w:t xml:space="preserve">Nudging was implemented into the network. </w:t>
+      </w:r>
+      <w:r>
+        <w:rPr>
+          <w:rFonts w:ascii="Times New Roman" w:hAnsi="Times New Roman" w:cs="Times New Roman"/>
+          <w:sz w:val="24"/>
+          <w:szCs w:val="24"/>
+        </w:rPr>
+        <w:t xml:space="preserve">The point of nudging is to ensure that the network does not get trapped in a local minimum when training. At times because of the randomly distributed starting weights, the training of the network using backpropagation would become trapped in a local minimum that does not reach the desired error for convergence rate. If this occurs to the network, then nudging needs to occur </w:t>
+      </w:r>
+      <w:r>
+        <w:rPr>
+          <w:rFonts w:ascii="Times New Roman" w:hAnsi="Times New Roman" w:cs="Times New Roman"/>
+          <w:sz w:val="24"/>
+          <w:szCs w:val="24"/>
+        </w:rPr>
+        <w:t>in order to converge at the predetermined minimum error value</w:t>
+      </w:r>
+      <w:r>
+        <w:rPr>
+          <w:rFonts w:ascii="Times New Roman" w:hAnsi="Times New Roman" w:cs="Times New Roman"/>
+          <w:sz w:val="24"/>
+          <w:szCs w:val="24"/>
+        </w:rPr>
+        <w:t>. Reducing the error of the network is ex</w:t>
+      </w:r>
+      <w:r>
+        <w:rPr>
+          <w:rFonts w:ascii="Times New Roman" w:hAnsi="Times New Roman" w:cs="Times New Roman"/>
+          <w:sz w:val="24"/>
+          <w:szCs w:val="24"/>
+        </w:rPr>
+        <w:t xml:space="preserve">tremely important for diagnosing </w:t>
+      </w:r>
+      <w:r>
+        <w:rPr>
+          <w:rFonts w:ascii="Times New Roman" w:hAnsi="Times New Roman" w:cs="Times New Roman"/>
+          <w:sz w:val="24"/>
+          <w:szCs w:val="24"/>
+        </w:rPr>
+        <w:t>breast cancer because the</w:t>
+      </w:r>
+      <w:r>
+        <w:rPr>
+          <w:rFonts w:ascii="Times New Roman" w:hAnsi="Times New Roman" w:cs="Times New Roman"/>
+          <w:sz w:val="24"/>
+          <w:szCs w:val="24"/>
+        </w:rPr>
+        <w:t xml:space="preserve"> misdiagnoses of the disease are</w:t>
+      </w:r>
+      <w:r>
+        <w:rPr>
+          <w:rFonts w:ascii="Times New Roman" w:hAnsi="Times New Roman" w:cs="Times New Roman"/>
+          <w:sz w:val="24"/>
+          <w:szCs w:val="24"/>
+        </w:rPr>
+        <w:t xml:space="preserve"> life threatening</w:t>
+      </w:r>
+      <w:r>
+        <w:rPr>
+          <w:rFonts w:ascii="Times New Roman" w:hAnsi="Times New Roman" w:cs="Times New Roman"/>
+          <w:sz w:val="24"/>
+          <w:szCs w:val="24"/>
+        </w:rPr>
+        <w:t>.</w:t>
+      </w:r>
+    </w:p>
+    <w:p>
+      <w:pPr>
+        <w:ind w:firstLine="720"/>
+        <w:rPr>
+          <w:rFonts w:ascii="Times New Roman" w:hAnsi="Times New Roman" w:cs="Times New Roman"/>
+          <w:sz w:val="24"/>
+          <w:szCs w:val="24"/>
+        </w:rPr>
+      </w:pPr>
+      <w:r>
+        <w:rPr>
+          <w:rFonts w:ascii="Times New Roman" w:hAnsi="Times New Roman" w:cs="Times New Roman"/>
+          <w:sz w:val="24"/>
+          <w:szCs w:val="24"/>
+        </w:rPr>
+        <w:t>Usually o</w:t>
+      </w:r>
+      <w:r>
+        <w:rPr>
+          <w:rFonts w:ascii="Times New Roman" w:hAnsi="Times New Roman" w:cs="Times New Roman"/>
+          <w:sz w:val="24"/>
+          <w:szCs w:val="24"/>
+        </w:rPr>
+        <w:t xml:space="preserve">nce the difference between ten epochs </w:t>
+      </w:r>
+      <w:r>
+        <w:rPr>
+          <w:rFonts w:ascii="Times New Roman" w:hAnsi="Times New Roman" w:cs="Times New Roman"/>
+          <w:sz w:val="24"/>
+          <w:szCs w:val="24"/>
+        </w:rPr>
+        <w:t>is</w:t>
+      </w:r>
+      <w:r>
+        <w:rPr>
+          <w:rFonts w:ascii="Times New Roman" w:hAnsi="Times New Roman" w:cs="Times New Roman"/>
+          <w:sz w:val="24"/>
+          <w:szCs w:val="24"/>
+        </w:rPr>
+        <w:t xml:space="preserve"> less than .0001, then the weights</w:t>
+      </w:r>
+      <w:r>
+        <w:rPr>
+          <w:rFonts w:ascii="Times New Roman" w:hAnsi="Times New Roman" w:cs="Times New Roman"/>
+          <w:sz w:val="24"/>
+          <w:szCs w:val="24"/>
+        </w:rPr>
+        <w:t xml:space="preserve"> would</w:t>
+      </w:r>
+      <w:r>
+        <w:rPr>
+          <w:rFonts w:ascii="Times New Roman" w:hAnsi="Times New Roman" w:cs="Times New Roman"/>
+          <w:sz w:val="24"/>
+          <w:szCs w:val="24"/>
+        </w:rPr>
+        <w:t xml:space="preserve"> randomly adjust based </w:t>
+      </w:r>
+      <w:r>
+        <w:rPr>
+          <w:rFonts w:ascii="Times New Roman" w:hAnsi="Times New Roman" w:cs="Times New Roman"/>
+          <w:sz w:val="24"/>
+          <w:szCs w:val="24"/>
+        </w:rPr>
+        <w:t xml:space="preserve">on </w:t>
+      </w:r>
+      <w:r>
+        <w:rPr>
+          <w:rFonts w:ascii="Times New Roman" w:hAnsi="Times New Roman" w:cs="Times New Roman"/>
+          <w:sz w:val="24"/>
+          <w:szCs w:val="24"/>
+        </w:rPr>
+        <w:t>a</w:t>
+      </w:r>
+      <w:r>
+        <w:rPr>
+          <w:rFonts w:ascii="Times New Roman" w:hAnsi="Times New Roman" w:cs="Times New Roman"/>
+          <w:sz w:val="24"/>
+          <w:szCs w:val="24"/>
+        </w:rPr>
+        <w:t xml:space="preserve"> Gaussian distribution. </w:t>
+      </w:r>
+      <w:r>
+        <w:rPr>
+          <w:rFonts w:ascii="Times New Roman" w:hAnsi="Times New Roman" w:cs="Times New Roman"/>
+          <w:sz w:val="24"/>
+          <w:szCs w:val="24"/>
+        </w:rPr>
+        <w:t xml:space="preserve">However, in the neural network created, nudging was based on standard deviation instead of difference. The network would then </w:t>
+      </w:r>
+      <w:r>
+        <w:rPr>
+          <w:rFonts w:ascii="Times New Roman" w:hAnsi="Times New Roman" w:cs="Times New Roman"/>
+          <w:sz w:val="24"/>
+          <w:szCs w:val="24"/>
+        </w:rPr>
         <w:lastRenderedPageBreak/>
-        <w:t xml:space="preserve">Nudging was implemented into the network. </w:t>
-      </w:r>
-      <w:r>
-        <w:rPr>
-          <w:rFonts w:ascii="Times New Roman" w:hAnsi="Times New Roman" w:cs="Times New Roman"/>
-          <w:sz w:val="24"/>
-          <w:szCs w:val="24"/>
-        </w:rPr>
-        <w:t xml:space="preserve">The point of nudging is to ensure that the network does not get trapped in a local minimum when training. At times because of the randomly distributed starting weights, the training of the network using backpropagation would become trapped in a local minimum that does not reach the desired error for convergence rate. If this occurs to the network, then nudging needs to occur </w:t>
-      </w:r>
-      <w:r>
-        <w:rPr>
-          <w:rFonts w:ascii="Times New Roman" w:hAnsi="Times New Roman" w:cs="Times New Roman"/>
-          <w:sz w:val="24"/>
-          <w:szCs w:val="24"/>
-        </w:rPr>
-        <w:t>in order to converge at the predetermined minimum error value</w:t>
-      </w:r>
-      <w:r>
-        <w:rPr>
-          <w:rFonts w:ascii="Times New Roman" w:hAnsi="Times New Roman" w:cs="Times New Roman"/>
-          <w:sz w:val="24"/>
-          <w:szCs w:val="24"/>
-        </w:rPr>
-        <w:t>. Reducing the error of the network is ex</w:t>
-      </w:r>
-      <w:r>
-        <w:rPr>
-          <w:rFonts w:ascii="Times New Roman" w:hAnsi="Times New Roman" w:cs="Times New Roman"/>
-          <w:sz w:val="24"/>
-          <w:szCs w:val="24"/>
-        </w:rPr>
-        <w:t xml:space="preserve">tremely important for diagnosing </w:t>
-      </w:r>
-      <w:r>
-        <w:rPr>
-          <w:rFonts w:ascii="Times New Roman" w:hAnsi="Times New Roman" w:cs="Times New Roman"/>
-          <w:sz w:val="24"/>
-          <w:szCs w:val="24"/>
-        </w:rPr>
-        <w:t>breast cancer because the</w:t>
-      </w:r>
-      <w:r>
-        <w:rPr>
-          <w:rFonts w:ascii="Times New Roman" w:hAnsi="Times New Roman" w:cs="Times New Roman"/>
-          <w:sz w:val="24"/>
-          <w:szCs w:val="24"/>
-        </w:rPr>
-        <w:t xml:space="preserve"> misdiagnoses of the disease are</w:t>
-      </w:r>
-      <w:r>
-        <w:rPr>
-          <w:rFonts w:ascii="Times New Roman" w:hAnsi="Times New Roman" w:cs="Times New Roman"/>
-          <w:sz w:val="24"/>
-          <w:szCs w:val="24"/>
-        </w:rPr>
-        <w:t xml:space="preserve"> life threatening</w:t>
-      </w:r>
-      <w:r>
-        <w:rPr>
-          <w:rFonts w:ascii="Times New Roman" w:hAnsi="Times New Roman" w:cs="Times New Roman"/>
-          <w:sz w:val="24"/>
-          <w:szCs w:val="24"/>
-        </w:rPr>
-        <w:t>.</w:t>
-      </w:r>
-    </w:p>
-    <w:p>
-      <w:pPr>
-        <w:ind w:firstLine="720"/>
-        <w:rPr>
-          <w:rFonts w:ascii="Times New Roman" w:hAnsi="Times New Roman" w:cs="Times New Roman"/>
-          <w:sz w:val="24"/>
-          <w:szCs w:val="24"/>
-        </w:rPr>
-      </w:pPr>
-      <w:r>
-        <w:rPr>
-          <w:rFonts w:ascii="Times New Roman" w:hAnsi="Times New Roman" w:cs="Times New Roman"/>
-          <w:sz w:val="24"/>
-          <w:szCs w:val="24"/>
-        </w:rPr>
-        <w:t>Usually o</w:t>
-      </w:r>
-      <w:r>
-        <w:rPr>
-          <w:rFonts w:ascii="Times New Roman" w:hAnsi="Times New Roman" w:cs="Times New Roman"/>
-          <w:sz w:val="24"/>
-          <w:szCs w:val="24"/>
-        </w:rPr>
-        <w:t xml:space="preserve">nce the difference between ten epochs </w:t>
-      </w:r>
-      <w:r>
-        <w:rPr>
-          <w:rFonts w:ascii="Times New Roman" w:hAnsi="Times New Roman" w:cs="Times New Roman"/>
-          <w:sz w:val="24"/>
-          <w:szCs w:val="24"/>
-        </w:rPr>
-        <w:t>is</w:t>
-      </w:r>
-      <w:r>
-        <w:rPr>
-          <w:rFonts w:ascii="Times New Roman" w:hAnsi="Times New Roman" w:cs="Times New Roman"/>
-          <w:sz w:val="24"/>
-          <w:szCs w:val="24"/>
-        </w:rPr>
-        <w:t xml:space="preserve"> less than .0001, then the weights</w:t>
-      </w:r>
-      <w:r>
-        <w:rPr>
-          <w:rFonts w:ascii="Times New Roman" w:hAnsi="Times New Roman" w:cs="Times New Roman"/>
-          <w:sz w:val="24"/>
-          <w:szCs w:val="24"/>
-        </w:rPr>
-        <w:t xml:space="preserve"> would</w:t>
-      </w:r>
-      <w:r>
-        <w:rPr>
-          <w:rFonts w:ascii="Times New Roman" w:hAnsi="Times New Roman" w:cs="Times New Roman"/>
-          <w:sz w:val="24"/>
-          <w:szCs w:val="24"/>
-        </w:rPr>
-        <w:t xml:space="preserve"> randomly adjust based </w:t>
-      </w:r>
-      <w:r>
-        <w:rPr>
-          <w:rFonts w:ascii="Times New Roman" w:hAnsi="Times New Roman" w:cs="Times New Roman"/>
-          <w:sz w:val="24"/>
-          <w:szCs w:val="24"/>
-        </w:rPr>
-        <w:t xml:space="preserve">on </w:t>
-      </w:r>
-      <w:r>
-        <w:rPr>
-          <w:rFonts w:ascii="Times New Roman" w:hAnsi="Times New Roman" w:cs="Times New Roman"/>
-          <w:sz w:val="24"/>
-          <w:szCs w:val="24"/>
-        </w:rPr>
-        <w:t>a</w:t>
-      </w:r>
-      <w:r>
-        <w:rPr>
-          <w:rFonts w:ascii="Times New Roman" w:hAnsi="Times New Roman" w:cs="Times New Roman"/>
-          <w:sz w:val="24"/>
-          <w:szCs w:val="24"/>
-        </w:rPr>
-        <w:t xml:space="preserve"> Gaussian distribution. </w:t>
-      </w:r>
-      <w:r>
-        <w:rPr>
-          <w:rFonts w:ascii="Times New Roman" w:hAnsi="Times New Roman" w:cs="Times New Roman"/>
-          <w:sz w:val="24"/>
-          <w:szCs w:val="24"/>
-        </w:rPr>
-        <w:t xml:space="preserve">However, in the neural network created, nudging was based on standard deviation instead of difference. The network would then train again using these new weights. </w:t>
+        <w:t xml:space="preserve">train again using these new weights. </w:t>
       </w:r>
       <w:r>
         <w:rPr>
@@ -6881,8 +6872,6 @@
         </w:rPr>
         <w:t xml:space="preserve">The rationale is that once the change becomes so small, then the network has become stuck in a local minimum without the ability to escape and also has not converged yet. </w:t>
       </w:r>
-      <w:bookmarkStart w:id="0" w:name="_GoBack"/>
-      <w:bookmarkEnd w:id="0"/>
     </w:p>
     <w:p>
       <w:pPr>
@@ -6980,7 +6969,7 @@
                     </pic:cNvPicPr>
                   </pic:nvPicPr>
                   <pic:blipFill>
-                    <a:blip r:embed="rId12"/>
+                    <a:blip r:embed="rId11"/>
                     <a:srcRect/>
                     <a:stretch>
                       <a:fillRect/>
@@ -7026,16 +7015,7 @@
           <w:sz w:val="24"/>
           <w:szCs w:val="24"/>
         </w:rPr>
-        <w:t xml:space="preserve">Similar to resilient propagation, we then consider a change in sign based on the product of the current weight gradient and the weight gradient from the previous iteration. If the product is positive then the sign of the gradient has remained homogenous, whereas if the product is negative the gradient has changed in both sign and direction. In the case that the product results </w:t>
-      </w:r>
-      <w:r>
-        <w:rPr>
-          <w:rFonts w:ascii="Times New Roman" w:hAnsi="Times New Roman" w:cs="Times New Roman"/>
-          <w:sz w:val="24"/>
-          <w:szCs w:val="24"/>
-        </w:rPr>
-        <w:lastRenderedPageBreak/>
-        <w:t>in zero, either the gradient from the previous iteration or that from the current iteration is stationary. From the product, we then determine a change in velocity given by</w:t>
+        <w:t>Similar to resilient propagation, we then consider a change in sign based on the product of the current weight gradient and the weight gradient from the previous iteration. If the product is positive then the sign of the gradient has remained homogenous, whereas if the product is negative the gradient has changed in both sign and direction. In the case that the product results in zero, either the gradient from the previous iteration or that from the current iteration is stationary. From the product, we then determine a change in velocity given by</w:t>
       </w:r>
     </w:p>
     <w:p>
@@ -7133,6 +7113,7 @@
           <w:sz w:val="24"/>
           <w:szCs w:val="24"/>
         </w:rPr>
+        <w:lastRenderedPageBreak/>
         <w:tab/>
         <w:t>deltaWeight = -velocity*gradient_weight_ij + momentum*last_parameter;</w:t>
       </w:r>
@@ -7265,17 +7246,7 @@
           <w:sz w:val="24"/>
           <w:szCs w:val="24"/>
         </w:rPr>
-        <w:t xml:space="preserve">Then, the output of the network was compared to the desired actual output. The average error for a single specific data point over all 10 networks next. Furthermore the average error for </w:t>
-      </w:r>
-      <w:r>
-        <w:rPr>
-          <w:rFonts w:ascii="Times New Roman" w:hAnsi="Times New Roman" w:cs="Times New Roman"/>
-          <w:color w:val="000000"/>
-          <w:sz w:val="24"/>
-          <w:szCs w:val="24"/>
-        </w:rPr>
-        <w:lastRenderedPageBreak/>
-        <w:t xml:space="preserve">the total network is calculated by the average of the error for each data point. These calculations result in the total error of the network. </w:t>
+        <w:t xml:space="preserve">Then, the output of the network was compared to the desired actual output. The average error for a single specific data point over all 10 networks next. Furthermore the average error for the total network is calculated by the average of the error for each data point. These calculations result in the total error of the network. </w:t>
       </w:r>
     </w:p>
     <w:p>
@@ -7340,7 +7311,7 @@
                     </pic:cNvPicPr>
                   </pic:nvPicPr>
                   <pic:blipFill>
-                    <a:blip r:embed="rId18"/>
+                    <a:blip r:embed="rId17"/>
                     <a:srcRect/>
                     <a:stretch>
                       <a:fillRect/>
@@ -7410,7 +7381,16 @@
           <w:sz w:val="24"/>
           <w:szCs w:val="24"/>
         </w:rPr>
-        <w:t xml:space="preserve">0.3. Because of the life threatening issue diagnosing breast cancer, the output is more weighted towards the malignant side not only to reduce error but to reduce the probability of a type 2 statistical error occurring. </w:t>
+        <w:t xml:space="preserve">0.3. Because </w:t>
+      </w:r>
+      <w:r>
+        <w:rPr>
+          <w:rFonts w:ascii="Times New Roman" w:hAnsi="Times New Roman" w:cs="Times New Roman"/>
+          <w:sz w:val="24"/>
+          <w:szCs w:val="24"/>
+        </w:rPr>
+        <w:lastRenderedPageBreak/>
+        <w:t xml:space="preserve">of the life threatening issue diagnosing breast cancer, the output is more weighted towards the malignant side not only to reduce error but to reduce the probability of a type 2 statistical error occurring. </w:t>
       </w:r>
       <w:r>
         <w:rPr>
@@ -7649,8 +7629,230 @@
           <w:sz w:val="24"/>
           <w:szCs w:val="24"/>
         </w:rPr>
+        <w:t xml:space="preserve">The </w:t>
+      </w:r>
+      <w:r>
+        <w:rPr>
+          <w:rFonts w:ascii="Times New Roman" w:hAnsi="Times New Roman" w:cs="Times New Roman"/>
+          <w:sz w:val="24"/>
+          <w:szCs w:val="24"/>
+        </w:rPr>
+        <w:t>accelerative learning rate</w:t>
+      </w:r>
+      <w:r>
+        <w:rPr>
+          <w:rFonts w:ascii="Times New Roman" w:hAnsi="Times New Roman" w:cs="Times New Roman"/>
+          <w:sz w:val="24"/>
+          <w:szCs w:val="24"/>
+        </w:rPr>
+        <w:t xml:space="preserve"> cycled through various </w:t>
+      </w:r>
+      <w:r>
+        <w:rPr>
+          <w:rFonts w:ascii="Times New Roman" w:hAnsi="Times New Roman" w:cs="Times New Roman"/>
+          <w:sz w:val="24"/>
+          <w:szCs w:val="24"/>
+        </w:rPr>
+        <w:t>accelerative learning rate</w:t>
+      </w:r>
+      <w:r>
+        <w:rPr>
+          <w:rFonts w:ascii="Times New Roman" w:hAnsi="Times New Roman" w:cs="Times New Roman"/>
+          <w:sz w:val="24"/>
+          <w:szCs w:val="24"/>
+        </w:rPr>
+        <w:t xml:space="preserve">s in a similar fashion as the step experiment. </w:t>
+      </w:r>
+      <w:r>
+        <w:rPr>
+          <w:rFonts w:ascii="Times New Roman" w:hAnsi="Times New Roman" w:cs="Times New Roman"/>
+          <w:sz w:val="24"/>
+          <w:szCs w:val="24"/>
+        </w:rPr>
+        <w:t xml:space="preserve">However there were multiple experiments done in which the range was decreased as the change was also reduced. </w:t>
+      </w:r>
+      <w:r>
+        <w:rPr>
+          <w:rFonts w:ascii="Times New Roman" w:hAnsi="Times New Roman" w:cs="Times New Roman"/>
+          <w:sz w:val="24"/>
+          <w:szCs w:val="24"/>
+        </w:rPr>
+        <w:t>In this instance all the other variables such as momentum and network size were kept constant.</w:t>
+      </w:r>
+      <w:r>
+        <w:rPr>
+          <w:rFonts w:ascii="Times New Roman" w:hAnsi="Times New Roman" w:cs="Times New Roman"/>
+          <w:sz w:val="24"/>
+          <w:szCs w:val="24"/>
+        </w:rPr>
+        <w:t xml:space="preserve"> The best</w:t>
+      </w:r>
+      <w:r>
+        <w:rPr>
+          <w:rFonts w:ascii="Times New Roman" w:hAnsi="Times New Roman" w:cs="Times New Roman"/>
+          <w:sz w:val="24"/>
+          <w:szCs w:val="24"/>
+        </w:rPr>
+        <w:t>accelerative learning rate</w:t>
+      </w:r>
+      <w:r>
+        <w:rPr>
+          <w:rFonts w:ascii="Times New Roman" w:hAnsi="Times New Roman" w:cs="Times New Roman"/>
+          <w:sz w:val="24"/>
+          <w:szCs w:val="24"/>
+        </w:rPr>
+        <w:t xml:space="preserve"> for reducing the network diagnosis error was</w:t>
+      </w:r>
+      <w:r>
+        <w:rPr>
+          <w:rFonts w:ascii="Times New Roman" w:hAnsi="Times New Roman" w:cs="Times New Roman"/>
+          <w:sz w:val="24"/>
+          <w:szCs w:val="24"/>
+        </w:rPr>
+        <w:t xml:space="preserve"> determined to be </w:t>
+      </w:r>
+      <w:r>
+        <w:rPr>
+          <w:rFonts w:ascii="Times New Roman" w:hAnsi="Times New Roman" w:cs="Times New Roman"/>
+          <w:sz w:val="24"/>
+          <w:szCs w:val="24"/>
+        </w:rPr>
+        <w:t>0.025 from the range of [0,2], 0.000625 from the range of [0,0.025], and 0.00034375 from the range of [0,0.000625].</w:t>
+      </w:r>
+    </w:p>
+    <w:p>
+      <w:pPr>
+        <w:ind w:firstLine="720"/>
+        <w:rPr>
+          <w:rFonts w:ascii="Times New Roman" w:hAnsi="Times New Roman" w:cs="Times New Roman"/>
+          <w:sz w:val="24"/>
+          <w:szCs w:val="24"/>
+        </w:rPr>
+      </w:pPr>
+      <w:r>
+        <w:rPr>
+          <w:rFonts w:ascii="Times New Roman" w:hAnsi="Times New Roman" w:cs="Times New Roman"/>
+          <w:sz w:val="24"/>
+          <w:szCs w:val="24"/>
+        </w:rPr>
+        <w:t>Momentum</w:t>
+      </w:r>
+      <w:r>
+        <w:rPr>
+          <w:rFonts w:ascii="Times New Roman" w:hAnsi="Times New Roman" w:cs="Times New Roman"/>
+          <w:sz w:val="24"/>
+          <w:szCs w:val="24"/>
+        </w:rPr>
+        <w:t xml:space="preserve"> Experiment</w:t>
+      </w:r>
+    </w:p>
+    <w:p>
+      <w:pPr>
+        <w:rPr>
+          <w:rFonts w:ascii="Times New Roman" w:hAnsi="Times New Roman" w:cs="Times New Roman"/>
+          <w:sz w:val="24"/>
+          <w:szCs w:val="24"/>
+        </w:rPr>
+      </w:pPr>
+      <w:r>
+        <w:rPr>
+          <w:rFonts w:ascii="Times New Roman" w:hAnsi="Times New Roman" w:cs="Times New Roman"/>
+          <w:sz w:val="24"/>
+          <w:szCs w:val="24"/>
+        </w:rPr>
+        <w:t xml:space="preserve">The same experiment as the </w:t>
+      </w:r>
+      <w:r>
+        <w:rPr>
+          <w:rFonts w:ascii="Times New Roman" w:hAnsi="Times New Roman" w:cs="Times New Roman"/>
+          <w:sz w:val="24"/>
+          <w:szCs w:val="24"/>
+        </w:rPr>
+        <w:t>accelerative learning rate</w:t>
+      </w:r>
+      <w:r>
+        <w:rPr>
+          <w:rFonts w:ascii="Times New Roman" w:hAnsi="Times New Roman" w:cs="Times New Roman"/>
+          <w:sz w:val="24"/>
+          <w:szCs w:val="24"/>
+        </w:rPr>
+        <w:t xml:space="preserve"> except the momentum was changed instead of the </w:t>
+      </w:r>
+      <w:r>
+        <w:rPr>
+          <w:rFonts w:ascii="Times New Roman" w:hAnsi="Times New Roman" w:cs="Times New Roman"/>
+          <w:sz w:val="24"/>
+          <w:szCs w:val="24"/>
+        </w:rPr>
+        <w:t>accelerative learning rate</w:t>
+      </w:r>
+      <w:r>
+        <w:rPr>
+          <w:rFonts w:ascii="Times New Roman" w:hAnsi="Times New Roman" w:cs="Times New Roman"/>
+          <w:sz w:val="24"/>
+          <w:szCs w:val="24"/>
+        </w:rPr>
+        <w:t xml:space="preserve">. </w:t>
+      </w:r>
+      <w:r>
+        <w:rPr>
+          <w:rFonts w:ascii="Times New Roman" w:hAnsi="Times New Roman" w:cs="Times New Roman"/>
+          <w:sz w:val="24"/>
+          <w:szCs w:val="24"/>
+        </w:rPr>
+        <w:t xml:space="preserve">The best momentum located was </w:t>
+      </w:r>
+      <w:r>
+        <w:rPr>
+          <w:rFonts w:ascii="Times New Roman" w:hAnsi="Times New Roman" w:cs="Times New Roman"/>
+          <w:sz w:val="24"/>
+          <w:szCs w:val="24"/>
+        </w:rPr>
+        <w:t>at the value 0.15.</w:t>
+      </w:r>
+    </w:p>
+    <w:p>
+      <w:pPr>
+        <w:ind w:firstLine="720"/>
+        <w:rPr>
+          <w:rFonts w:ascii="Times New Roman" w:hAnsi="Times New Roman" w:cs="Times New Roman"/>
+          <w:sz w:val="24"/>
+          <w:szCs w:val="24"/>
+        </w:rPr>
+      </w:pPr>
+      <w:r>
+        <w:rPr>
+          <w:rFonts w:ascii="Times New Roman" w:hAnsi="Times New Roman" w:cs="Times New Roman"/>
+          <w:sz w:val="24"/>
+          <w:szCs w:val="24"/>
+        </w:rPr>
+        <w:t>Covariance</w:t>
+      </w:r>
+      <w:r>
+        <w:rPr>
+          <w:rFonts w:ascii="Times New Roman" w:hAnsi="Times New Roman" w:cs="Times New Roman"/>
+          <w:sz w:val="24"/>
+          <w:szCs w:val="24"/>
+        </w:rPr>
+        <w:t>Experiment</w:t>
+      </w:r>
+    </w:p>
+    <w:p>
+      <w:pPr>
+        <w:rPr>
+          <w:rFonts w:ascii="Times New Roman" w:hAnsi="Times New Roman" w:cs="Times New Roman"/>
+          <w:sz w:val="24"/>
+          <w:szCs w:val="24"/>
+        </w:rPr>
+      </w:pPr>
+      <w:r>
+        <w:rPr>
+          <w:rFonts w:ascii="Times New Roman" w:hAnsi="Times New Roman" w:cs="Times New Roman"/>
+          <w:sz w:val="24"/>
+          <w:szCs w:val="24"/>
+        </w:rPr>
         <w:lastRenderedPageBreak/>
-        <w:t xml:space="preserve">The </w:t>
+        <w:t xml:space="preserve">During the covariance experiment, both the </w:t>
       </w:r>
       <w:r>
         <w:rPr>
@@ -7666,7 +7868,15 @@
           <w:sz w:val="24"/>
           <w:szCs w:val="24"/>
         </w:rPr>
-        <w:t xml:space="preserve"> cycled through various </w:t>
+        <w:t xml:space="preserve"> and momentum were altered to identify the best values for those two variables. </w:t>
+      </w:r>
+      <w:r>
+        <w:rPr>
+          <w:rFonts w:ascii="Times New Roman" w:hAnsi="Times New Roman" w:cs="Times New Roman"/>
+          <w:sz w:val="24"/>
+          <w:szCs w:val="24"/>
+        </w:rPr>
+        <w:t xml:space="preserve">This was done by keeping the </w:t>
       </w:r>
       <w:r>
         <w:rPr>
@@ -7682,31 +7892,7 @@
           <w:sz w:val="24"/>
           <w:szCs w:val="24"/>
         </w:rPr>
-        <w:t xml:space="preserve">s in a similar fashion as the step experiment. </w:t>
-      </w:r>
-      <w:r>
-        <w:rPr>
-          <w:rFonts w:ascii="Times New Roman" w:hAnsi="Times New Roman" w:cs="Times New Roman"/>
-          <w:sz w:val="24"/>
-          <w:szCs w:val="24"/>
-        </w:rPr>
-        <w:t xml:space="preserve">However there were multiple experiments done in which the range was decreased as the change was also reduced. </w:t>
-      </w:r>
-      <w:r>
-        <w:rPr>
-          <w:rFonts w:ascii="Times New Roman" w:hAnsi="Times New Roman" w:cs="Times New Roman"/>
-          <w:sz w:val="24"/>
-          <w:szCs w:val="24"/>
-        </w:rPr>
-        <w:t>In this instance all the other variables such as momentum and network size were kept constant.</w:t>
-      </w:r>
-      <w:r>
-        <w:rPr>
-          <w:rFonts w:ascii="Times New Roman" w:hAnsi="Times New Roman" w:cs="Times New Roman"/>
-          <w:sz w:val="24"/>
-          <w:szCs w:val="24"/>
-        </w:rPr>
-        <w:t xml:space="preserve"> The best</w:t>
+        <w:t xml:space="preserve"> constant for one trial while testing the momentum, then changing the </w:t>
       </w:r>
       <w:r>
         <w:rPr>
@@ -7722,23 +7908,103 @@
           <w:sz w:val="24"/>
           <w:szCs w:val="24"/>
         </w:rPr>
-        <w:t xml:space="preserve"> for reducing the network diagnosis error was</w:t>
-      </w:r>
-      <w:r>
-        <w:rPr>
-          <w:rFonts w:ascii="Times New Roman" w:hAnsi="Times New Roman" w:cs="Times New Roman"/>
-          <w:sz w:val="24"/>
-          <w:szCs w:val="24"/>
-        </w:rPr>
-        <w:t xml:space="preserve"> determined to be </w:t>
-      </w:r>
-      <w:r>
-        <w:rPr>
-          <w:rFonts w:ascii="Times New Roman" w:hAnsi="Times New Roman" w:cs="Times New Roman"/>
-          <w:sz w:val="24"/>
-          <w:szCs w:val="24"/>
-        </w:rPr>
-        <w:t>0.025 from the range of [0,2], 0.000625 from the range of [0,0.025], and 0.00034375 from the range of [0,0.000625].</w:t>
+        <w:t xml:space="preserve"> by a set amount and running it through a momentum test again. </w:t>
+      </w:r>
+      <w:r>
+        <w:rPr>
+          <w:rFonts w:ascii="Times New Roman" w:hAnsi="Times New Roman" w:cs="Times New Roman"/>
+          <w:sz w:val="24"/>
+          <w:szCs w:val="24"/>
+        </w:rPr>
+        <w:t xml:space="preserve">The best values for </w:t>
+      </w:r>
+      <w:r>
+        <w:rPr>
+          <w:rFonts w:ascii="Times New Roman" w:hAnsi="Times New Roman" w:cs="Times New Roman"/>
+          <w:sz w:val="24"/>
+          <w:szCs w:val="24"/>
+        </w:rPr>
+        <w:t>accelerative learning rate</w:t>
+      </w:r>
+      <w:r>
+        <w:rPr>
+          <w:rFonts w:ascii="Times New Roman" w:hAnsi="Times New Roman" w:cs="Times New Roman"/>
+          <w:sz w:val="24"/>
+          <w:szCs w:val="24"/>
+        </w:rPr>
+        <w:t xml:space="preserve"> and momentum identified are then </w:t>
+      </w:r>
+      <w:r>
+        <w:rPr>
+          <w:rFonts w:ascii="Times New Roman" w:hAnsi="Times New Roman" w:cs="Times New Roman"/>
+          <w:sz w:val="24"/>
+          <w:szCs w:val="24"/>
+        </w:rPr>
+        <w:t xml:space="preserve">0.000171875 and 0.25 from the range of [0,0.000625] and [0,1] for </w:t>
+      </w:r>
+      <w:r>
+        <w:rPr>
+          <w:rFonts w:ascii="Times New Roman" w:hAnsi="Times New Roman" w:cs="Times New Roman"/>
+          <w:sz w:val="24"/>
+          <w:szCs w:val="24"/>
+        </w:rPr>
+        <w:t>accelerative learning rate</w:t>
+      </w:r>
+      <w:r>
+        <w:rPr>
+          <w:rFonts w:ascii="Times New Roman" w:hAnsi="Times New Roman" w:cs="Times New Roman"/>
+          <w:sz w:val="24"/>
+          <w:szCs w:val="24"/>
+        </w:rPr>
+        <w:t xml:space="preserve"> and momentum </w:t>
+      </w:r>
+      <w:r>
+        <w:rPr>
+          <w:rFonts w:ascii="Times New Roman" w:hAnsi="Times New Roman" w:cs="Times New Roman"/>
+          <w:sz w:val="24"/>
+          <w:szCs w:val="24"/>
+        </w:rPr>
+        <w:t>respectively.</w:t>
+      </w:r>
+      <w:r>
+        <w:rPr>
+          <w:rFonts w:ascii="Times New Roman" w:hAnsi="Times New Roman" w:cs="Times New Roman"/>
+          <w:sz w:val="24"/>
+          <w:szCs w:val="24"/>
+        </w:rPr>
+        <w:t xml:space="preserve"> This highlights the fact that </w:t>
+      </w:r>
+      <w:r>
+        <w:rPr>
+          <w:rFonts w:ascii="Times New Roman" w:hAnsi="Times New Roman" w:cs="Times New Roman"/>
+          <w:sz w:val="24"/>
+          <w:szCs w:val="24"/>
+        </w:rPr>
+        <w:t>accelerative learning rate</w:t>
+      </w:r>
+      <w:r>
+        <w:rPr>
+          <w:rFonts w:ascii="Times New Roman" w:hAnsi="Times New Roman" w:cs="Times New Roman"/>
+          <w:sz w:val="24"/>
+          <w:szCs w:val="24"/>
+        </w:rPr>
+        <w:t xml:space="preserve"> and momentum and codependent on altering the error rate of the network. In fact, an even lower error was achieved during the covariance experiments which had final optimal values vastly different from that of either the </w:t>
+      </w:r>
+      <w:r>
+        <w:rPr>
+          <w:rFonts w:ascii="Times New Roman" w:hAnsi="Times New Roman" w:cs="Times New Roman"/>
+          <w:sz w:val="24"/>
+          <w:szCs w:val="24"/>
+        </w:rPr>
+        <w:t>accelerative learning rate</w:t>
+      </w:r>
+      <w:r>
+        <w:rPr>
+          <w:rFonts w:ascii="Times New Roman" w:hAnsi="Times New Roman" w:cs="Times New Roman"/>
+          <w:sz w:val="24"/>
+          <w:szCs w:val="24"/>
+        </w:rPr>
+        <w:t xml:space="preserve"> of momentum experiments.</w:t>
       </w:r>
     </w:p>
     <w:p>
@@ -7756,7 +8022,7 @@
           <w:sz w:val="24"/>
           <w:szCs w:val="24"/>
         </w:rPr>
-        <w:t>Momentum</w:t>
+        <w:t>Conclusion</w:t>
       </w:r>
       <w:r>
         <w:rPr>
@@ -7781,7 +8047,15 @@
           <w:sz w:val="24"/>
           <w:szCs w:val="24"/>
         </w:rPr>
-        <w:t xml:space="preserve">The same experiment as the </w:t>
+        <w:t>For the conclusion experiment, the size of the neural network was increased. This is because during the other experiments, it was realized that with the current network size the desired maximum error could not be reached. Thus the network size was increased to decre</w:t>
+      </w:r>
+      <w:r>
+        <w:rPr>
+          <w:rFonts w:ascii="Times New Roman" w:hAnsi="Times New Roman" w:cs="Times New Roman"/>
+          <w:sz w:val="24"/>
+          <w:szCs w:val="24"/>
+        </w:rPr>
+        <w:t xml:space="preserve">ase the current error. In addition, the rest of the results from the previous experiments were applied to the network. The optimal </w:t>
       </w:r>
       <w:r>
         <w:rPr>
@@ -7797,39 +8071,49 @@
           <w:sz w:val="24"/>
           <w:szCs w:val="24"/>
         </w:rPr>
-        <w:t xml:space="preserve"> except the momentum was changed instead of the </w:t>
-      </w:r>
-      <w:r>
-        <w:rPr>
-          <w:rFonts w:ascii="Times New Roman" w:hAnsi="Times New Roman" w:cs="Times New Roman"/>
-          <w:sz w:val="24"/>
-          <w:szCs w:val="24"/>
-        </w:rPr>
-        <w:t>accelerative learning rate</w:t>
-      </w:r>
-      <w:r>
-        <w:rPr>
-          <w:rFonts w:ascii="Times New Roman" w:hAnsi="Times New Roman" w:cs="Times New Roman"/>
-          <w:sz w:val="24"/>
-          <w:szCs w:val="24"/>
-        </w:rPr>
-        <w:t xml:space="preserve">. </w:t>
-      </w:r>
-      <w:r>
-        <w:rPr>
-          <w:rFonts w:ascii="Times New Roman" w:hAnsi="Times New Roman" w:cs="Times New Roman"/>
-          <w:sz w:val="24"/>
-          <w:szCs w:val="24"/>
-        </w:rPr>
-        <w:t xml:space="preserve">The best momentum located was </w:t>
-      </w:r>
-      <w:r>
-        <w:rPr>
-          <w:rFonts w:ascii="Times New Roman" w:hAnsi="Times New Roman" w:cs="Times New Roman"/>
-          <w:sz w:val="24"/>
-          <w:szCs w:val="24"/>
-        </w:rPr>
-        <w:t>at the value 0.15.</w:t>
+        <w:t xml:space="preserve"> and momentum identified during the covariance experiment were employed. Also, the 10 network structure with constant started weights used in the previous experiments was not used. Instead networks were created with random starting weights and trained until they reached the threshold error of 2%</w:t>
+      </w:r>
+      <w:r>
+        <w:rPr>
+          <w:rFonts w:ascii="Times New Roman" w:hAnsi="Times New Roman" w:cs="Times New Roman"/>
+          <w:sz w:val="24"/>
+          <w:szCs w:val="24"/>
+        </w:rPr>
+        <w:t>, which is the desired error, and the final error of the network</w:t>
+      </w:r>
+      <w:r>
+        <w:rPr>
+          <w:rFonts w:ascii="Times New Roman" w:hAnsi="Times New Roman" w:cs="Times New Roman"/>
+          <w:sz w:val="24"/>
+          <w:szCs w:val="24"/>
+        </w:rPr>
+        <w:t>. This is to indicate the usefulness of the network at this time and how it operates under random starting weights with these predetermined and optimal variables that affect the network.</w:t>
+      </w:r>
+      <w:r>
+        <w:rPr>
+          <w:rFonts w:ascii="Times New Roman" w:hAnsi="Times New Roman" w:cs="Times New Roman"/>
+          <w:sz w:val="24"/>
+          <w:szCs w:val="24"/>
+        </w:rPr>
+        <w:t xml:space="preserve"> The experiment demonstrates that despite random starting weights, the networks are able to converge due to the optimal values found for the variables experimented on. This finally leads to the overall goal, to demonstrate the flexibility and self-structuring nature of the neural networks.</w:t>
+      </w:r>
+    </w:p>
+    <w:p>
+      <w:pPr>
+        <w:rPr>
+          <w:rFonts w:ascii="Times New Roman" w:hAnsi="Times New Roman" w:cs="Times New Roman"/>
+          <w:sz w:val="24"/>
+          <w:szCs w:val="24"/>
+        </w:rPr>
+      </w:pPr>
+      <w:r>
+        <w:rPr>
+          <w:rFonts w:ascii="Times New Roman" w:hAnsi="Times New Roman" w:cs="Times New Roman"/>
+          <w:i/>
+          <w:sz w:val="24"/>
+          <w:szCs w:val="24"/>
+        </w:rPr>
+        <w:t>Images (MIAS Database)</w:t>
       </w:r>
     </w:p>
     <w:p>
@@ -7847,184 +8131,65 @@
           <w:sz w:val="24"/>
           <w:szCs w:val="24"/>
         </w:rPr>
-        <w:t>Covariance</w:t>
-      </w:r>
-      <w:r>
-        <w:rPr>
-          <w:rFonts w:ascii="Times New Roman" w:hAnsi="Times New Roman" w:cs="Times New Roman"/>
-          <w:sz w:val="24"/>
-          <w:szCs w:val="24"/>
-        </w:rPr>
-        <w:t>Experiment</w:t>
-      </w:r>
-    </w:p>
-    <w:p>
-      <w:pPr>
-        <w:rPr>
-          <w:rFonts w:ascii="Times New Roman" w:hAnsi="Times New Roman" w:cs="Times New Roman"/>
-          <w:sz w:val="24"/>
-          <w:szCs w:val="24"/>
-        </w:rPr>
-      </w:pPr>
-      <w:r>
-        <w:rPr>
-          <w:rFonts w:ascii="Times New Roman" w:hAnsi="Times New Roman" w:cs="Times New Roman"/>
-          <w:sz w:val="24"/>
-          <w:szCs w:val="24"/>
-        </w:rPr>
-        <w:t xml:space="preserve">During the covariance experiment, both the </w:t>
-      </w:r>
-      <w:r>
-        <w:rPr>
-          <w:rFonts w:ascii="Times New Roman" w:hAnsi="Times New Roman" w:cs="Times New Roman"/>
-          <w:sz w:val="24"/>
-          <w:szCs w:val="24"/>
-        </w:rPr>
-        <w:t>accelerative learning rate</w:t>
-      </w:r>
-      <w:r>
-        <w:rPr>
-          <w:rFonts w:ascii="Times New Roman" w:hAnsi="Times New Roman" w:cs="Times New Roman"/>
-          <w:sz w:val="24"/>
-          <w:szCs w:val="24"/>
-        </w:rPr>
-        <w:t xml:space="preserve"> and momentum were altered to identify the best values for those two variables. </w:t>
-      </w:r>
-      <w:r>
-        <w:rPr>
-          <w:rFonts w:ascii="Times New Roman" w:hAnsi="Times New Roman" w:cs="Times New Roman"/>
-          <w:sz w:val="24"/>
-          <w:szCs w:val="24"/>
-        </w:rPr>
-        <w:t xml:space="preserve">This was done by keeping the </w:t>
-      </w:r>
-      <w:r>
-        <w:rPr>
-          <w:rFonts w:ascii="Times New Roman" w:hAnsi="Times New Roman" w:cs="Times New Roman"/>
-          <w:sz w:val="24"/>
-          <w:szCs w:val="24"/>
-        </w:rPr>
-        <w:t>accelerative learning rate</w:t>
-      </w:r>
-      <w:r>
-        <w:rPr>
-          <w:rFonts w:ascii="Times New Roman" w:hAnsi="Times New Roman" w:cs="Times New Roman"/>
-          <w:sz w:val="24"/>
-          <w:szCs w:val="24"/>
-        </w:rPr>
-        <w:t xml:space="preserve"> constant for one trial while testing the momentum, then changing the </w:t>
-      </w:r>
-      <w:r>
-        <w:rPr>
-          <w:rFonts w:ascii="Times New Roman" w:hAnsi="Times New Roman" w:cs="Times New Roman"/>
-          <w:sz w:val="24"/>
-          <w:szCs w:val="24"/>
-        </w:rPr>
-        <w:t>accelerative learning rate</w:t>
-      </w:r>
-      <w:r>
-        <w:rPr>
-          <w:rFonts w:ascii="Times New Roman" w:hAnsi="Times New Roman" w:cs="Times New Roman"/>
-          <w:sz w:val="24"/>
-          <w:szCs w:val="24"/>
-        </w:rPr>
-        <w:t xml:space="preserve"> by a set amount and running it through a momentum test again. </w:t>
-      </w:r>
-      <w:r>
-        <w:rPr>
-          <w:rFonts w:ascii="Times New Roman" w:hAnsi="Times New Roman" w:cs="Times New Roman"/>
-          <w:sz w:val="24"/>
-          <w:szCs w:val="24"/>
-        </w:rPr>
-        <w:t xml:space="preserve">The best values for </w:t>
-      </w:r>
-      <w:r>
-        <w:rPr>
-          <w:rFonts w:ascii="Times New Roman" w:hAnsi="Times New Roman" w:cs="Times New Roman"/>
-          <w:sz w:val="24"/>
-          <w:szCs w:val="24"/>
-        </w:rPr>
-        <w:t>accelerative learning rate</w:t>
-      </w:r>
-      <w:r>
-        <w:rPr>
-          <w:rFonts w:ascii="Times New Roman" w:hAnsi="Times New Roman" w:cs="Times New Roman"/>
-          <w:sz w:val="24"/>
-          <w:szCs w:val="24"/>
-        </w:rPr>
-        <w:t xml:space="preserve"> and momentum identified are then </w:t>
-      </w:r>
-      <w:r>
-        <w:rPr>
-          <w:rFonts w:ascii="Times New Roman" w:hAnsi="Times New Roman" w:cs="Times New Roman"/>
-          <w:sz w:val="24"/>
-          <w:szCs w:val="24"/>
-        </w:rPr>
-        <w:t xml:space="preserve">0.000171875 and 0.25 from the range of [0,0.000625] and [0,1] for </w:t>
-      </w:r>
-      <w:r>
-        <w:rPr>
-          <w:rFonts w:ascii="Times New Roman" w:hAnsi="Times New Roman" w:cs="Times New Roman"/>
-          <w:sz w:val="24"/>
-          <w:szCs w:val="24"/>
-        </w:rPr>
-        <w:t>accelerative learning rate</w:t>
-      </w:r>
-      <w:r>
-        <w:rPr>
-          <w:rFonts w:ascii="Times New Roman" w:hAnsi="Times New Roman" w:cs="Times New Roman"/>
-          <w:sz w:val="24"/>
-          <w:szCs w:val="24"/>
-        </w:rPr>
-        <w:t xml:space="preserve"> and momentum </w:t>
-      </w:r>
-      <w:r>
-        <w:rPr>
-          <w:rFonts w:ascii="Times New Roman" w:hAnsi="Times New Roman" w:cs="Times New Roman"/>
-          <w:sz w:val="24"/>
-          <w:szCs w:val="24"/>
-        </w:rPr>
-        <w:t>respectively.</w:t>
-      </w:r>
-      <w:r>
-        <w:rPr>
-          <w:rFonts w:ascii="Times New Roman" w:hAnsi="Times New Roman" w:cs="Times New Roman"/>
-          <w:sz w:val="24"/>
-          <w:szCs w:val="24"/>
-        </w:rPr>
-        <w:t xml:space="preserve"> This highlights the fact that </w:t>
-      </w:r>
-      <w:r>
-        <w:rPr>
-          <w:rFonts w:ascii="Times New Roman" w:hAnsi="Times New Roman" w:cs="Times New Roman"/>
-          <w:sz w:val="24"/>
-          <w:szCs w:val="24"/>
-        </w:rPr>
-        <w:t>accelerative learning rate</w:t>
-      </w:r>
-      <w:r>
-        <w:rPr>
-          <w:rFonts w:ascii="Times New Roman" w:hAnsi="Times New Roman" w:cs="Times New Roman"/>
-          <w:sz w:val="24"/>
-          <w:szCs w:val="24"/>
-        </w:rPr>
-        <w:t xml:space="preserve"> and momentum and codependent on altering the error rate of the network. In fact, an even lower error was achieved during the covariance experiments which had final optimal values vastly different from that of either the </w:t>
-      </w:r>
-      <w:r>
-        <w:rPr>
-          <w:rFonts w:ascii="Times New Roman" w:hAnsi="Times New Roman" w:cs="Times New Roman"/>
-          <w:sz w:val="24"/>
-          <w:szCs w:val="24"/>
-        </w:rPr>
-        <w:t>accelerative learning rate</w:t>
-      </w:r>
-      <w:r>
-        <w:rPr>
-          <w:rFonts w:ascii="Times New Roman" w:hAnsi="Times New Roman" w:cs="Times New Roman"/>
-          <w:sz w:val="24"/>
-          <w:szCs w:val="24"/>
-        </w:rPr>
-        <w:t xml:space="preserve"> of momentum experiments.</w:t>
+        <w:t xml:space="preserve">Pre-processing </w:t>
+      </w:r>
+      <w:r>
+        <w:rPr>
+          <w:rFonts w:ascii="Times New Roman" w:hAnsi="Times New Roman" w:cs="Times New Roman"/>
+          <w:sz w:val="24"/>
+          <w:szCs w:val="24"/>
+        </w:rPr>
+        <w:t>Images</w:t>
+      </w:r>
+    </w:p>
+    <w:p>
+      <w:pPr>
+        <w:rPr>
+          <w:rFonts w:ascii="Times New Roman" w:hAnsi="Times New Roman" w:cs="Times New Roman"/>
+          <w:sz w:val="24"/>
+          <w:szCs w:val="24"/>
+        </w:rPr>
+      </w:pPr>
+      <w:r>
+        <w:rPr>
+          <w:rFonts w:ascii="Times New Roman" w:hAnsi="Times New Roman" w:cs="Times New Roman"/>
+          <w:sz w:val="24"/>
+          <w:szCs w:val="24"/>
+        </w:rPr>
+        <w:t>The images received from the mini-MIAS database had to be preprocessed. The images were in the format of pgm which were converted into png using GIMP. Many of the images had differing amounts of black/blank space in them. Thus, only the actual area of interest, the breast, was cropped from the image using Photosh</w:t>
+      </w:r>
+      <w:r>
+        <w:rPr>
+          <w:rFonts w:ascii="Times New Roman" w:hAnsi="Times New Roman" w:cs="Times New Roman"/>
+          <w:sz w:val="24"/>
+          <w:szCs w:val="24"/>
+        </w:rPr>
+        <w:t>op into the resolution of 512x</w:t>
+      </w:r>
+      <w:r>
+        <w:rPr>
+          <w:rFonts w:ascii="Times New Roman" w:hAnsi="Times New Roman" w:cs="Times New Roman"/>
+          <w:sz w:val="24"/>
+          <w:szCs w:val="24"/>
+        </w:rPr>
+        <w:t>512 pixels. The specific number of 512 was employed because it is optimal for Haar Wavelet transform as it is a value of 2</w:t>
+      </w:r>
+      <w:r>
+        <w:rPr>
+          <w:rFonts w:ascii="Times New Roman" w:hAnsi="Times New Roman" w:cs="Times New Roman"/>
+          <w:sz w:val="24"/>
+          <w:szCs w:val="24"/>
+          <w:vertAlign w:val="superscript"/>
+        </w:rPr>
+        <w:t>n</w:t>
+      </w:r>
+      <w:r>
+        <w:rPr>
+          <w:rFonts w:ascii="Times New Roman" w:hAnsi="Times New Roman" w:cs="Times New Roman"/>
+          <w:sz w:val="24"/>
+          <w:szCs w:val="24"/>
+        </w:rPr>
+        <w:t xml:space="preserve"> where n is equal to nine in this instance. </w:t>
       </w:r>
     </w:p>
     <w:p>
@@ -8042,109 +8207,25 @@
           <w:sz w:val="24"/>
           <w:szCs w:val="24"/>
         </w:rPr>
-        <w:t>Conclusion</w:t>
-      </w:r>
-      <w:r>
-        <w:rPr>
-          <w:rFonts w:ascii="Times New Roman" w:hAnsi="Times New Roman" w:cs="Times New Roman"/>
-          <w:sz w:val="24"/>
-          <w:szCs w:val="24"/>
-        </w:rPr>
-        <w:t xml:space="preserve"> Experiment</w:t>
-      </w:r>
-    </w:p>
-    <w:p>
-      <w:pPr>
-        <w:rPr>
-          <w:rFonts w:ascii="Times New Roman" w:hAnsi="Times New Roman" w:cs="Times New Roman"/>
-          <w:sz w:val="24"/>
-          <w:szCs w:val="24"/>
-        </w:rPr>
-      </w:pPr>
-      <w:r>
-        <w:rPr>
-          <w:rFonts w:ascii="Times New Roman" w:hAnsi="Times New Roman" w:cs="Times New Roman"/>
-          <w:sz w:val="24"/>
-          <w:szCs w:val="24"/>
-        </w:rPr>
-        <w:t>For the conclusion experiment, the size of the neural network was increased. This is because during the other experiments, it was realized that with the current network size the desired maximum error could not be reached. Thus the network size was increased to decre</w:t>
-      </w:r>
-      <w:r>
-        <w:rPr>
-          <w:rFonts w:ascii="Times New Roman" w:hAnsi="Times New Roman" w:cs="Times New Roman"/>
-          <w:sz w:val="24"/>
-          <w:szCs w:val="24"/>
-        </w:rPr>
-        <w:t xml:space="preserve">ase the current error. In addition, the rest of the results from the previous experiments were applied to the network. The optimal </w:t>
-      </w:r>
-      <w:r>
-        <w:rPr>
-          <w:rFonts w:ascii="Times New Roman" w:hAnsi="Times New Roman" w:cs="Times New Roman"/>
-          <w:sz w:val="24"/>
-          <w:szCs w:val="24"/>
-        </w:rPr>
-        <w:t>accelerative learning rate</w:t>
-      </w:r>
-      <w:r>
-        <w:rPr>
-          <w:rFonts w:ascii="Times New Roman" w:hAnsi="Times New Roman" w:cs="Times New Roman"/>
-          <w:sz w:val="24"/>
-          <w:szCs w:val="24"/>
-        </w:rPr>
-        <w:t xml:space="preserve"> and momentum identified during the covariance experiment were employed. Also, the 10 network structure with constant started weights used in the previous experiments was not used. Instead networks were created with random starting weights and trained until they reached the threshold error of 2%</w:t>
-      </w:r>
-      <w:r>
-        <w:rPr>
-          <w:rFonts w:ascii="Times New Roman" w:hAnsi="Times New Roman" w:cs="Times New Roman"/>
-          <w:sz w:val="24"/>
-          <w:szCs w:val="24"/>
-        </w:rPr>
-        <w:t>, which is the desired error, and the final error of the network</w:t>
-      </w:r>
-      <w:r>
-        <w:rPr>
-          <w:rFonts w:ascii="Times New Roman" w:hAnsi="Times New Roman" w:cs="Times New Roman"/>
-          <w:sz w:val="24"/>
-          <w:szCs w:val="24"/>
-        </w:rPr>
-        <w:t>. This is to indicate the usefulness of the network at this time and how it operates under random starting weights with these predetermined and optimal variables that affect the network.</w:t>
-      </w:r>
-      <w:r>
-        <w:rPr>
-          <w:rFonts w:ascii="Times New Roman" w:hAnsi="Times New Roman" w:cs="Times New Roman"/>
-          <w:sz w:val="24"/>
-          <w:szCs w:val="24"/>
-        </w:rPr>
-        <w:t xml:space="preserve"> The experiment demonstrates that despite random starting weights, the networks are able to converge due to the optimal values found for the variables experimented on. This finally leads to the overall goal, to demonstrate the flexibility and self-structuring nature of the neural networks.</w:t>
-      </w:r>
-    </w:p>
-    <w:p>
-      <w:pPr>
-        <w:rPr>
-          <w:rFonts w:ascii="Times New Roman" w:hAnsi="Times New Roman" w:cs="Times New Roman"/>
-          <w:sz w:val="24"/>
-          <w:szCs w:val="24"/>
-        </w:rPr>
-      </w:pPr>
-      <w:r>
-        <w:rPr>
-          <w:rFonts w:ascii="Times New Roman" w:hAnsi="Times New Roman" w:cs="Times New Roman"/>
-          <w:i/>
-          <w:sz w:val="24"/>
-          <w:szCs w:val="24"/>
-        </w:rPr>
-        <w:t>Images (MIAS Database)</w:t>
-      </w:r>
-    </w:p>
-    <w:p>
-      <w:pPr>
-        <w:ind w:firstLine="720"/>
-        <w:rPr>
-          <w:rFonts w:ascii="Times New Roman" w:hAnsi="Times New Roman" w:cs="Times New Roman"/>
-          <w:sz w:val="24"/>
-          <w:szCs w:val="24"/>
-        </w:rPr>
-      </w:pPr>
+        <w:t>Haar Wavelet</w:t>
+      </w:r>
+    </w:p>
+    <w:p>
+      <w:pPr>
+        <w:rPr>
+          <w:rFonts w:ascii="Times New Roman" w:hAnsi="Times New Roman" w:cs="Times New Roman"/>
+          <w:sz w:val="24"/>
+          <w:szCs w:val="24"/>
+        </w:rPr>
+      </w:pPr>
+      <w:r>
+        <w:rPr>
+          <w:rFonts w:ascii="Times New Roman" w:hAnsi="Times New Roman" w:cs="Times New Roman"/>
+          <w:sz w:val="24"/>
+          <w:szCs w:val="24"/>
+        </w:rPr>
+        <w:t xml:space="preserve">The Haar Wavelet transform was then employed on the processed images. A specific section was then selected for the use as input for the neural network. The Haar Wavelet program created </w:t>
+      </w:r>
       <w:r>
         <w:rPr>
           <w:rFonts w:ascii="Times New Roman" w:hAnsi="Times New Roman" w:cs="Times New Roman"/>
@@ -8152,109 +8233,26 @@
           <w:szCs w:val="24"/>
         </w:rPr>
         <w:lastRenderedPageBreak/>
-        <w:t xml:space="preserve">Pre-processing </w:t>
-      </w:r>
-      <w:r>
-        <w:rPr>
-          <w:rFonts w:ascii="Times New Roman" w:hAnsi="Times New Roman" w:cs="Times New Roman"/>
-          <w:sz w:val="24"/>
-          <w:szCs w:val="24"/>
-        </w:rPr>
-        <w:t>Images</w:t>
-      </w:r>
-    </w:p>
-    <w:p>
-      <w:pPr>
-        <w:rPr>
-          <w:rFonts w:ascii="Times New Roman" w:hAnsi="Times New Roman" w:cs="Times New Roman"/>
-          <w:sz w:val="24"/>
-          <w:szCs w:val="24"/>
-        </w:rPr>
-      </w:pPr>
-      <w:r>
-        <w:rPr>
-          <w:rFonts w:ascii="Times New Roman" w:hAnsi="Times New Roman" w:cs="Times New Roman"/>
-          <w:sz w:val="24"/>
-          <w:szCs w:val="24"/>
-        </w:rPr>
-        <w:t>The images received from the mini-MIAS database had to be preprocessed. The images were in the format of pgm which were converted into png using GIMP. Many of the images had differing amounts of black/blank space in them. Thus, only the actual area of interest, the breast, was cropped from the image using Photosh</w:t>
-      </w:r>
-      <w:r>
-        <w:rPr>
-          <w:rFonts w:ascii="Times New Roman" w:hAnsi="Times New Roman" w:cs="Times New Roman"/>
-          <w:sz w:val="24"/>
-          <w:szCs w:val="24"/>
-        </w:rPr>
-        <w:t>op into the resolution of 512x</w:t>
-      </w:r>
-      <w:r>
-        <w:rPr>
-          <w:rFonts w:ascii="Times New Roman" w:hAnsi="Times New Roman" w:cs="Times New Roman"/>
-          <w:sz w:val="24"/>
-          <w:szCs w:val="24"/>
-        </w:rPr>
-        <w:t>512 pixels. The specific number of 512 was employed because it is optimal for Haar Wavelet transform as it is a value of 2</w:t>
-      </w:r>
-      <w:r>
-        <w:rPr>
-          <w:rFonts w:ascii="Times New Roman" w:hAnsi="Times New Roman" w:cs="Times New Roman"/>
-          <w:sz w:val="24"/>
-          <w:szCs w:val="24"/>
-          <w:vertAlign w:val="superscript"/>
-        </w:rPr>
-        <w:t>n</w:t>
-      </w:r>
-      <w:r>
-        <w:rPr>
-          <w:rFonts w:ascii="Times New Roman" w:hAnsi="Times New Roman" w:cs="Times New Roman"/>
-          <w:sz w:val="24"/>
-          <w:szCs w:val="24"/>
-        </w:rPr>
-        <w:t xml:space="preserve"> where n is equal to nine in this instance. </w:t>
-      </w:r>
-    </w:p>
-    <w:p>
-      <w:pPr>
-        <w:ind w:firstLine="720"/>
-        <w:rPr>
-          <w:rFonts w:ascii="Times New Roman" w:hAnsi="Times New Roman" w:cs="Times New Roman"/>
-          <w:sz w:val="24"/>
-          <w:szCs w:val="24"/>
-        </w:rPr>
-      </w:pPr>
-      <w:r>
-        <w:rPr>
-          <w:rFonts w:ascii="Times New Roman" w:hAnsi="Times New Roman" w:cs="Times New Roman"/>
-          <w:sz w:val="24"/>
-          <w:szCs w:val="24"/>
-        </w:rPr>
-        <w:t>Haar Wavelet</w:t>
-      </w:r>
-    </w:p>
-    <w:p>
-      <w:pPr>
-        <w:rPr>
-          <w:rFonts w:ascii="Times New Roman" w:hAnsi="Times New Roman" w:cs="Times New Roman"/>
-          <w:sz w:val="24"/>
-          <w:szCs w:val="24"/>
-        </w:rPr>
-      </w:pPr>
-      <w:r>
-        <w:rPr>
-          <w:rFonts w:ascii="Times New Roman" w:hAnsi="Times New Roman" w:cs="Times New Roman"/>
-          <w:sz w:val="24"/>
-          <w:szCs w:val="24"/>
-        </w:rPr>
-        <w:t>The Haar Wavelet transform was then employed on the processed images. A specific section was then selected for the use as input for the neural network. The Haar Wavelet program created three files. One was a png file of the image after Haar Wavelet was performed, another was a png file of the area of interest that was being inputted into the network, and the third file was a text file that held the pixel values of the area of interest.</w:t>
-      </w:r>
-      <w:r>
-        <w:rPr>
-          <w:rFonts w:ascii="Times New Roman" w:hAnsi="Times New Roman" w:cs="Times New Roman"/>
-          <w:sz w:val="24"/>
-          <w:szCs w:val="24"/>
-        </w:rPr>
-        <w:t xml:space="preserve">The area of interest was an 8x8 area where the Haar Wavelet transform had reduced the size of the image and consequently the amount of input to the neural network. </w:t>
-      </w:r>
+        <w:t>three files. One was a png file of the image after Haar Wavelet was performed, another was a png file of the area of interest that was being inputted into the network, and the third file was a text file that held the pixel values of the area of interest.</w:t>
+      </w:r>
+      <w:r>
+        <w:rPr>
+          <w:rFonts w:ascii="Times New Roman" w:hAnsi="Times New Roman" w:cs="Times New Roman"/>
+          <w:sz w:val="24"/>
+          <w:szCs w:val="24"/>
+        </w:rPr>
+        <w:t xml:space="preserve">The area of interest was an 8x8 area where the Haar Wavelet transform had </w:t>
+      </w:r>
+      <w:bookmarkStart w:id="0" w:name="_GoBack"/>
+      <w:r>
+        <w:rPr>
+          <w:rFonts w:ascii="Times New Roman" w:hAnsi="Times New Roman" w:cs="Times New Roman"/>
+          <w:sz w:val="24"/>
+          <w:szCs w:val="24"/>
+        </w:rPr>
+        <w:t xml:space="preserve">reduced the size of the image and consequently the amount of input to the neural network. </w:t>
+      </w:r>
+      <w:bookmarkEnd w:id="0"/>
       <w:r>
         <w:rPr>
           <w:rFonts w:ascii="Times New Roman" w:hAnsi="Times New Roman" w:cs="Times New Roman"/>
@@ -8539,7 +8537,31 @@
           <w:sz w:val="24"/>
           <w:szCs w:val="24"/>
         </w:rPr>
-        <w:t xml:space="preserve">. However, one must consider that the error in the original dataset </w:t>
+        <w:t>. However, one must consider that the error in the original dataset was 5% indicating that the network was able to adapt to the error, yet not to 100% accuracy. Despite the possibility of imprecision with the network, an algorithmic model would be extremely difficult and time consuming to create, thus the approximation allows</w:t>
+      </w:r>
+      <w:r>
+        <w:rPr>
+          <w:rFonts w:ascii="Times New Roman" w:hAnsi="Times New Roman" w:cs="Times New Roman"/>
+          <w:sz w:val="24"/>
+          <w:szCs w:val="24"/>
+        </w:rPr>
+        <w:t xml:space="preserve"> for</w:t>
+      </w:r>
+      <w:r>
+        <w:rPr>
+          <w:rFonts w:ascii="Times New Roman" w:hAnsi="Times New Roman" w:cs="Times New Roman"/>
+          <w:sz w:val="24"/>
+          <w:szCs w:val="24"/>
+        </w:rPr>
+        <w:t xml:space="preserve"> an efficient solution. The random initial weight values created difficulties in the code processing, as repeated generations of networks varied significantly. For the future, a heuristic determination of the starting weights would be more desirable in creating the network. The gradient method used to determine the values of the weights is not very accurate because it locates only local minimum as the threshold error value is set at .44%, where instead finding the global error minimum would be more accurate. However, the problem with finding global minimum is that the network might over fit the data, causing it to only recognize the training dataset and lose its adaptive nature to recognize other potential data points, rendering it useless to model complex functions.</w:t>
+      </w:r>
+      <w:r>
+        <w:rPr>
+          <w:rFonts w:ascii="Times New Roman" w:hAnsi="Times New Roman" w:cs="Times New Roman"/>
+          <w:sz w:val="24"/>
+          <w:szCs w:val="24"/>
+        </w:rPr>
+        <w:t xml:space="preserve"> </w:t>
       </w:r>
       <w:r>
         <w:rPr>
@@ -8548,31 +8570,7 @@
           <w:szCs w:val="24"/>
         </w:rPr>
         <w:lastRenderedPageBreak/>
-        <w:t>was 5% indicating that the network was able to adapt to the error, yet not to 100% accuracy. Despite the possibility of imprecision with the network, an algorithmic model would be extremely difficult and time consuming to create, thus the approximation allows</w:t>
-      </w:r>
-      <w:r>
-        <w:rPr>
-          <w:rFonts w:ascii="Times New Roman" w:hAnsi="Times New Roman" w:cs="Times New Roman"/>
-          <w:sz w:val="24"/>
-          <w:szCs w:val="24"/>
-        </w:rPr>
-        <w:t xml:space="preserve"> for</w:t>
-      </w:r>
-      <w:r>
-        <w:rPr>
-          <w:rFonts w:ascii="Times New Roman" w:hAnsi="Times New Roman" w:cs="Times New Roman"/>
-          <w:sz w:val="24"/>
-          <w:szCs w:val="24"/>
-        </w:rPr>
-        <w:t xml:space="preserve"> an efficient solution. The random initial weight values created difficulties in the code processing, as repeated generations of networks varied significantly. For the future, a heuristic determination of the starting weights would be more desirable in creating the network. The gradient method used to determine the values of the weights is not very accurate because it locates only local minimum as the threshold error value is set at .44%, where instead finding the global error minimum would be more accurate. However, the problem with finding global minimum is that the network might over fit the data, causing it to only recognize the training dataset and lose its adaptive nature to recognize other potential data points, rendering it useless to model complex functions.</w:t>
-      </w:r>
-      <w:r>
-        <w:rPr>
-          <w:rFonts w:ascii="Times New Roman" w:hAnsi="Times New Roman" w:cs="Times New Roman"/>
-          <w:sz w:val="24"/>
-          <w:szCs w:val="24"/>
-        </w:rPr>
-        <w:t xml:space="preserve"> Furthermore, the error for the Diagnostic Wisconsin Breast Cancer dataset was even lower, at two percent for the testing error.</w:t>
+        <w:t>Furthermore, the error for the Diagnostic Wisconsin Breast Cancer dataset was even lower, at two percent for the testing error.</w:t>
       </w:r>
     </w:p>
     <w:p>
@@ -8879,101 +8877,216 @@
           <w:sz w:val="24"/>
           <w:szCs w:val="24"/>
         </w:rPr>
+        <w:t xml:space="preserve">The network also has many potential uses. </w:t>
+      </w:r>
+      <w:r>
+        <w:rPr>
+          <w:rFonts w:ascii="Times New Roman" w:hAnsi="Times New Roman" w:cs="Times New Roman"/>
+          <w:sz w:val="24"/>
+          <w:szCs w:val="24"/>
+        </w:rPr>
+        <w:t>It is an extremely flexible artificial intelligence structure</w:t>
+      </w:r>
+      <w:r>
+        <w:rPr>
+          <w:rFonts w:ascii="Times New Roman" w:hAnsi="Times New Roman" w:cs="Times New Roman"/>
+          <w:sz w:val="24"/>
+          <w:szCs w:val="24"/>
+        </w:rPr>
+        <w:t xml:space="preserve"> that was able to adapt to three distinct datasets.</w:t>
+      </w:r>
+      <w:r>
+        <w:rPr>
+          <w:rFonts w:ascii="Times New Roman" w:hAnsi="Times New Roman" w:cs="Times New Roman"/>
+          <w:sz w:val="24"/>
+          <w:szCs w:val="24"/>
+        </w:rPr>
+        <w:t>It is not only applicable to breast cancer but any dataset that is or isn’t able to be modeled by conventional method. The project allowed an application</w:t>
+      </w:r>
+      <w:r>
+        <w:rPr>
+          <w:rFonts w:ascii="Times New Roman" w:hAnsi="Times New Roman" w:cs="Times New Roman"/>
+          <w:sz w:val="24"/>
+          <w:szCs w:val="24"/>
+        </w:rPr>
+        <w:t xml:space="preserve"> and website</w:t>
+      </w:r>
+      <w:r>
+        <w:rPr>
+          <w:rFonts w:ascii="Times New Roman" w:hAnsi="Times New Roman" w:cs="Times New Roman"/>
+          <w:sz w:val="24"/>
+          <w:szCs w:val="24"/>
+        </w:rPr>
+        <w:t xml:space="preserve"> to </w:t>
+      </w:r>
+      <w:r>
+        <w:rPr>
+          <w:rFonts w:ascii="Times New Roman" w:hAnsi="Times New Roman" w:cs="Times New Roman"/>
+          <w:sz w:val="24"/>
+          <w:szCs w:val="24"/>
+        </w:rPr>
+        <w:t>utilize</w:t>
+      </w:r>
+      <w:r>
+        <w:rPr>
+          <w:rFonts w:ascii="Times New Roman" w:hAnsi="Times New Roman" w:cs="Times New Roman"/>
+          <w:sz w:val="24"/>
+          <w:szCs w:val="24"/>
+        </w:rPr>
+        <w:t xml:space="preserve"> a generated neural network to quickly and accurately diagnose cases of potential breast cancer.</w:t>
+      </w:r>
+      <w:r>
+        <w:rPr>
+          <w:rFonts w:ascii="Times New Roman" w:hAnsi="Times New Roman" w:cs="Times New Roman"/>
+          <w:sz w:val="24"/>
+          <w:szCs w:val="24"/>
+        </w:rPr>
+        <w:t xml:space="preserve"> These tools can not only be available and used by the general population, but also used in the medical field to alleviate the workload on medical professionals while they diagnose breast cancer.</w:t>
+      </w:r>
+    </w:p>
+    <w:p>
+      <w:pPr>
+        <w:ind w:firstLine="720"/>
+        <w:rPr>
+          <w:rFonts w:ascii="Times New Roman" w:hAnsi="Times New Roman" w:cs="Times New Roman"/>
+          <w:sz w:val="24"/>
+          <w:szCs w:val="24"/>
+        </w:rPr>
+      </w:pPr>
+    </w:p>
+    <w:p>
+      <w:pPr>
+        <w:rPr>
+          <w:rFonts w:ascii="Times New Roman" w:hAnsi="Times New Roman" w:cs="Times New Roman"/>
+          <w:b/>
+          <w:sz w:val="24"/>
+          <w:szCs w:val="24"/>
+        </w:rPr>
+      </w:pPr>
+      <w:r>
+        <w:rPr>
+          <w:rFonts w:ascii="Times New Roman" w:hAnsi="Times New Roman" w:cs="Times New Roman"/>
+          <w:b/>
+          <w:sz w:val="24"/>
+          <w:szCs w:val="24"/>
+        </w:rPr>
+        <w:t>Bibliography</w:t>
+      </w:r>
+    </w:p>
+    <w:p>
+      <w:pPr>
+        <w:ind w:left="360" w:hanging="360"/>
+        <w:rPr>
+          <w:rFonts w:ascii="Times New Roman" w:hAnsi="Times New Roman" w:cs="Times New Roman"/>
+          <w:sz w:val="24"/>
+          <w:szCs w:val="24"/>
+        </w:rPr>
+      </w:pPr>
+      <w:r>
+        <w:rPr>
+          <w:rFonts w:ascii="Times New Roman" w:hAnsi="Times New Roman" w:cs="Times New Roman"/>
+          <w:sz w:val="24"/>
+          <w:szCs w:val="24"/>
+          <w:shd w:val="clear" w:color="auto" w:fill="FFFFFF"/>
+        </w:rPr>
         <w:lastRenderedPageBreak/>
-        <w:t xml:space="preserve">The network also has many potential uses. </w:t>
-      </w:r>
-      <w:r>
-        <w:rPr>
-          <w:rFonts w:ascii="Times New Roman" w:hAnsi="Times New Roman" w:cs="Times New Roman"/>
-          <w:sz w:val="24"/>
-          <w:szCs w:val="24"/>
-        </w:rPr>
-        <w:t>It is an extremely flexible artificial intelligence structure</w:t>
-      </w:r>
-      <w:r>
-        <w:rPr>
-          <w:rFonts w:ascii="Times New Roman" w:hAnsi="Times New Roman" w:cs="Times New Roman"/>
-          <w:sz w:val="24"/>
-          <w:szCs w:val="24"/>
-        </w:rPr>
-        <w:t xml:space="preserve"> that was able to adapt to three distinct datasets.</w:t>
-      </w:r>
-      <w:r>
-        <w:rPr>
-          <w:rFonts w:ascii="Times New Roman" w:hAnsi="Times New Roman" w:cs="Times New Roman"/>
-          <w:sz w:val="24"/>
-          <w:szCs w:val="24"/>
-        </w:rPr>
-        <w:t>It is not only applicable to breast cancer but any dataset that is or isn’t able to be modeled by conventional method. The project allowed an application</w:t>
-      </w:r>
-      <w:r>
-        <w:rPr>
-          <w:rFonts w:ascii="Times New Roman" w:hAnsi="Times New Roman" w:cs="Times New Roman"/>
-          <w:sz w:val="24"/>
-          <w:szCs w:val="24"/>
-        </w:rPr>
-        <w:t xml:space="preserve"> and website</w:t>
-      </w:r>
-      <w:r>
-        <w:rPr>
-          <w:rFonts w:ascii="Times New Roman" w:hAnsi="Times New Roman" w:cs="Times New Roman"/>
-          <w:sz w:val="24"/>
-          <w:szCs w:val="24"/>
-        </w:rPr>
-        <w:t xml:space="preserve"> to </w:t>
-      </w:r>
-      <w:r>
-        <w:rPr>
-          <w:rFonts w:ascii="Times New Roman" w:hAnsi="Times New Roman" w:cs="Times New Roman"/>
-          <w:sz w:val="24"/>
-          <w:szCs w:val="24"/>
-        </w:rPr>
-        <w:t>utilize</w:t>
-      </w:r>
-      <w:r>
-        <w:rPr>
-          <w:rFonts w:ascii="Times New Roman" w:hAnsi="Times New Roman" w:cs="Times New Roman"/>
-          <w:sz w:val="24"/>
-          <w:szCs w:val="24"/>
-        </w:rPr>
-        <w:t xml:space="preserve"> a generated neural network to quickly and accurately diagnose cases of potential breast cancer.</w:t>
-      </w:r>
-      <w:r>
-        <w:rPr>
-          <w:rFonts w:ascii="Times New Roman" w:hAnsi="Times New Roman" w:cs="Times New Roman"/>
-          <w:sz w:val="24"/>
-          <w:szCs w:val="24"/>
-        </w:rPr>
-        <w:t xml:space="preserve"> These tools can not only be available and used by the general population, but also used in the medical field to alleviate the workload on medical professionals while they diagnose breast cancer.</w:t>
-      </w:r>
-    </w:p>
-    <w:p>
-      <w:pPr>
-        <w:ind w:firstLine="720"/>
-        <w:rPr>
-          <w:rFonts w:ascii="Times New Roman" w:hAnsi="Times New Roman" w:cs="Times New Roman"/>
-          <w:sz w:val="24"/>
-          <w:szCs w:val="24"/>
-        </w:rPr>
-      </w:pPr>
-    </w:p>
-    <w:p>
-      <w:pPr>
-        <w:rPr>
-          <w:rFonts w:ascii="Times New Roman" w:hAnsi="Times New Roman" w:cs="Times New Roman"/>
-          <w:b/>
-          <w:sz w:val="24"/>
-          <w:szCs w:val="24"/>
-        </w:rPr>
-      </w:pPr>
-      <w:r>
-        <w:rPr>
-          <w:rFonts w:ascii="Times New Roman" w:hAnsi="Times New Roman" w:cs="Times New Roman"/>
-          <w:b/>
-          <w:sz w:val="24"/>
-          <w:szCs w:val="24"/>
-        </w:rPr>
-        <w:t>Bibliography</w:t>
+        <w:t>ENT.</w:t>
+      </w:r>
+      <w:r>
+        <w:rPr>
+          <w:rStyle w:val="apple-converted-space"/>
+          <w:rFonts w:ascii="Times New Roman" w:hAnsi="Times New Roman" w:cs="Times New Roman"/>
+          <w:color w:val="000000"/>
+          <w:sz w:val="24"/>
+          <w:szCs w:val="24"/>
+          <w:shd w:val="clear" w:color="auto" w:fill="FFFFFF"/>
+        </w:rPr>
+        <w:t> </w:t>
+      </w:r>
+      <w:r>
+        <w:rPr>
+          <w:rStyle w:val="Emphasis"/>
+          <w:rFonts w:ascii="Times New Roman" w:hAnsi="Times New Roman" w:cs="Times New Roman"/>
+          <w:color w:val="000000"/>
+          <w:sz w:val="24"/>
+          <w:szCs w:val="24"/>
+          <w:shd w:val="clear" w:color="auto" w:fill="FFFFFF"/>
+        </w:rPr>
+        <w:t>Fine Needle Aspiration</w:t>
+      </w:r>
+      <w:r>
+        <w:rPr>
+          <w:rFonts w:ascii="Times New Roman" w:hAnsi="Times New Roman" w:cs="Times New Roman"/>
+          <w:sz w:val="24"/>
+          <w:szCs w:val="24"/>
+          <w:shd w:val="clear" w:color="auto" w:fill="FFFFFF"/>
+        </w:rPr>
+        <w:t>. American Academy of Otolaryngology – Head and Neck Surgery, October 11, 2013. WEB. March 7, 2014. &lt;</w:t>
+      </w:r>
+      <w:r>
+        <w:rPr>
+          <w:rFonts w:ascii="Times New Roman" w:hAnsi="Times New Roman" w:cs="Times New Roman"/>
+          <w:sz w:val="24"/>
+          <w:szCs w:val="24"/>
+        </w:rPr>
+        <w:t>https://www.entnet.org/HealthInformation/fineNeedleAspiration.cfm&gt;</w:t>
+      </w:r>
+    </w:p>
+    <w:p>
+      <w:pPr>
+        <w:rPr>
+          <w:rFonts w:ascii="Times New Roman" w:hAnsi="Times New Roman" w:cs="Times New Roman"/>
+          <w:sz w:val="24"/>
+          <w:szCs w:val="24"/>
+        </w:rPr>
+      </w:pPr>
+      <w:r>
+        <w:rPr>
+          <w:rStyle w:val="Emphasis"/>
+          <w:rFonts w:ascii="Times New Roman" w:hAnsi="Times New Roman" w:cs="Times New Roman"/>
+          <w:color w:val="000000"/>
+          <w:sz w:val="24"/>
+          <w:szCs w:val="24"/>
+          <w:shd w:val="clear" w:color="auto" w:fill="FFFFFF"/>
+        </w:rPr>
+        <w:t>Error Backpropagation</w:t>
+      </w:r>
+      <w:r>
+        <w:rPr>
+          <w:rFonts w:ascii="Times New Roman" w:hAnsi="Times New Roman" w:cs="Times New Roman"/>
+          <w:sz w:val="24"/>
+          <w:szCs w:val="24"/>
+          <w:shd w:val="clear" w:color="auto" w:fill="FFFFFF"/>
+        </w:rPr>
+        <w:t xml:space="preserve">. </w:t>
+      </w:r>
+      <w:r>
+        <w:rPr>
+          <w:rStyle w:val="Emphasis"/>
+          <w:rFonts w:ascii="Times New Roman" w:hAnsi="Times New Roman" w:cs="Times New Roman"/>
+          <w:color w:val="000000"/>
+          <w:sz w:val="24"/>
+          <w:szCs w:val="24"/>
+          <w:shd w:val="clear" w:color="auto" w:fill="FFFFFF"/>
+        </w:rPr>
+        <w:t>IMGUR</w:t>
+      </w:r>
+      <w:r>
+        <w:rPr>
+          <w:rFonts w:ascii="Times New Roman" w:hAnsi="Times New Roman" w:cs="Times New Roman"/>
+          <w:sz w:val="24"/>
+          <w:szCs w:val="24"/>
+          <w:shd w:val="clear" w:color="auto" w:fill="FFFFFF"/>
+        </w:rPr>
+        <w:t>. Web. &lt;</w:t>
+      </w:r>
+      <w:r>
+        <w:rPr>
+          <w:rFonts w:ascii="Times New Roman" w:hAnsi="Times New Roman" w:cs="Times New Roman"/>
+          <w:sz w:val="24"/>
+          <w:szCs w:val="24"/>
+        </w:rPr>
+        <w:t>http://i.stack.imgur.com/pOR6t.png&gt;</w:t>
       </w:r>
     </w:p>
     <w:p>
@@ -8988,11 +9101,46 @@
       <w:r>
         <w:rPr>
           <w:rFonts w:ascii="Times New Roman" w:hAnsi="Times New Roman" w:cs="Times New Roman"/>
+          <w:i/>
+          <w:sz w:val="24"/>
+          <w:szCs w:val="24"/>
+        </w:rPr>
+        <w:t xml:space="preserve">Neural Network. </w:t>
+      </w:r>
+      <w:r>
+        <w:rPr>
+          <w:rFonts w:ascii="Times New Roman" w:hAnsi="Times New Roman" w:cs="Times New Roman"/>
+          <w:sz w:val="24"/>
+          <w:szCs w:val="24"/>
+        </w:rPr>
+        <w:t>Karl Branting . Web. &lt;http://www.karlbranting.net/papers/plummer/Paper_7_12_00_files/image016.jpg&gt;</w:t>
+      </w:r>
+    </w:p>
+    <w:p>
+      <w:pPr>
+        <w:ind w:left="360" w:hanging="360"/>
+        <w:rPr>
+          <w:rFonts w:ascii="Times New Roman" w:hAnsi="Times New Roman" w:cs="Times New Roman"/>
+          <w:sz w:val="24"/>
+          <w:szCs w:val="24"/>
+        </w:rPr>
+      </w:pPr>
+      <w:r>
+        <w:rPr>
+          <w:rFonts w:ascii="Times New Roman" w:hAnsi="Times New Roman" w:cs="Times New Roman"/>
+          <w:sz w:val="24"/>
+          <w:szCs w:val="24"/>
+        </w:rPr>
+        <w:t>Dr. William H. Wolberg</w:t>
+      </w:r>
+      <w:r>
+        <w:rPr>
+          <w:rFonts w:ascii="Times New Roman" w:hAnsi="Times New Roman" w:cs="Times New Roman"/>
           <w:sz w:val="24"/>
           <w:szCs w:val="24"/>
           <w:shd w:val="clear" w:color="auto" w:fill="FFFFFF"/>
         </w:rPr>
-        <w:t>ENT.</w:t>
+        <w:t>.</w:t>
       </w:r>
       <w:r>
         <w:rPr>
@@ -9014,7 +9162,7 @@
           <w:szCs w:val="24"/>
           <w:shd w:val="clear" w:color="auto" w:fill="FFFFFF"/>
         </w:rPr>
-        <w:t>Fine Needle Aspiration</w:t>
+        <w:t>Wisconsin Diagnostic Breast Cancer</w:t>
       </w:r>
       <w:r>
         <w:rPr>
@@ -9023,25 +9171,54 @@
           <w:szCs w:val="24"/>
           <w:shd w:val="clear" w:color="auto" w:fill="FFFFFF"/>
         </w:rPr>
-        <w:t>. American Academy of Otolaryngology – Head and Neck Surgery, October 11, 2013. WEB. March 7, 2014. &lt;</w:t>
-      </w:r>
-      <w:r>
-        <w:rPr>
-          <w:rFonts w:ascii="Times New Roman" w:hAnsi="Times New Roman" w:cs="Times New Roman"/>
-          <w:sz w:val="24"/>
-          <w:szCs w:val="24"/>
-        </w:rPr>
-        <w:t>https://www.entnet.org/HealthInformation/fineNeedleAspiration.cfm&gt;</w:t>
-      </w:r>
-    </w:p>
-    <w:p>
-      <w:pPr>
-        <w:rPr>
-          <w:rFonts w:ascii="Times New Roman" w:hAnsi="Times New Roman" w:cs="Times New Roman"/>
-          <w:sz w:val="24"/>
-          <w:szCs w:val="24"/>
-        </w:rPr>
-      </w:pPr>
+        <w:t>. Original. University of Wisconsin, July 1992. WEB. January 2014. &lt;</w:t>
+      </w:r>
+      <w:r>
+        <w:rPr>
+          <w:rFonts w:ascii="Times New Roman" w:hAnsi="Times New Roman" w:cs="Times New Roman"/>
+          <w:sz w:val="24"/>
+          <w:szCs w:val="24"/>
+        </w:rPr>
+        <w:t>http://archive.ics.uci.edu/ml/datasets/Breast+Cancer+Wisconsin+(Original)&gt;</w:t>
+      </w:r>
+    </w:p>
+    <w:p>
+      <w:pPr>
+        <w:ind w:left="360" w:hanging="360"/>
+        <w:rPr>
+          <w:rFonts w:ascii="Times New Roman" w:hAnsi="Times New Roman" w:cs="Times New Roman"/>
+          <w:sz w:val="24"/>
+          <w:szCs w:val="24"/>
+        </w:rPr>
+      </w:pPr>
+      <w:r>
+        <w:rPr>
+          <w:rFonts w:ascii="Times New Roman" w:hAnsi="Times New Roman" w:cs="Times New Roman"/>
+          <w:sz w:val="24"/>
+          <w:szCs w:val="24"/>
+        </w:rPr>
+        <w:t>Dr. William H. Wolberg</w:t>
+      </w:r>
+      <w:r>
+        <w:rPr>
+          <w:rFonts w:ascii="Times New Roman" w:hAnsi="Times New Roman" w:cs="Times New Roman"/>
+          <w:sz w:val="24"/>
+          <w:szCs w:val="24"/>
+          <w:shd w:val="clear" w:color="auto" w:fill="FFFFFF"/>
+        </w:rPr>
+        <w:t>.</w:t>
+      </w:r>
+      <w:r>
+        <w:rPr>
+          <w:rStyle w:val="apple-converted-space"/>
+          <w:rFonts w:ascii="Times New Roman" w:hAnsi="Times New Roman" w:cs="Times New Roman"/>
+          <w:color w:val="000000"/>
+          <w:sz w:val="24"/>
+          <w:szCs w:val="24"/>
+          <w:shd w:val="clear" w:color="auto" w:fill="FFFFFF"/>
+        </w:rPr>
+        <w:t> </w:t>
+      </w:r>
       <w:r>
         <w:rPr>
           <w:rStyle w:val="Emphasis"/>
@@ -9051,7 +9228,7 @@
           <w:szCs w:val="24"/>
           <w:shd w:val="clear" w:color="auto" w:fill="FFFFFF"/>
         </w:rPr>
-        <w:t>Error Backpropagation</w:t>
+        <w:t>Wisconsin Diagnostic Breast Cancer</w:t>
       </w:r>
       <w:r>
         <w:rPr>
@@ -9060,7 +9237,88 @@
           <w:szCs w:val="24"/>
           <w:shd w:val="clear" w:color="auto" w:fill="FFFFFF"/>
         </w:rPr>
-        <w:t xml:space="preserve">. </w:t>
+        <w:t>. Diagnostic. University of Wisconsin, November 1995. WEB. January 2014. &lt;</w:t>
+      </w:r>
+      <w:r>
+        <w:rPr>
+          <w:rFonts w:ascii="Times New Roman" w:hAnsi="Times New Roman" w:cs="Times New Roman"/>
+          <w:sz w:val="24"/>
+          <w:szCs w:val="24"/>
+        </w:rPr>
+        <w:t>https://archive.ics.uci.edu/ml/datasets/Breast+Cancer+Wisconsin+(Diagnostic)&gt;</w:t>
+      </w:r>
+    </w:p>
+    <w:p>
+      <w:pPr>
+        <w:ind w:left="360" w:hanging="360"/>
+        <w:rPr>
+          <w:rFonts w:ascii="Times New Roman" w:hAnsi="Times New Roman" w:cs="Times New Roman"/>
+          <w:sz w:val="24"/>
+          <w:szCs w:val="24"/>
+        </w:rPr>
+      </w:pPr>
+      <w:r>
+        <w:rPr>
+          <w:rFonts w:ascii="Times New Roman" w:hAnsi="Times New Roman" w:cs="Times New Roman"/>
+          <w:sz w:val="24"/>
+          <w:szCs w:val="24"/>
+        </w:rPr>
+        <w:t xml:space="preserve">J Suckling et al (1994): </w:t>
+      </w:r>
+      <w:r>
+        <w:rPr>
+          <w:rFonts w:ascii="Times New Roman" w:hAnsi="Times New Roman" w:cs="Times New Roman"/>
+          <w:i/>
+          <w:sz w:val="24"/>
+          <w:szCs w:val="24"/>
+        </w:rPr>
+        <w:t>The Mammographic Image Analyssi Society Digital Mammogram Database</w:t>
+      </w:r>
+      <w:r>
+        <w:rPr>
+          <w:rFonts w:ascii="Times New Roman" w:hAnsi="Times New Roman" w:cs="Times New Roman"/>
+          <w:sz w:val="24"/>
+          <w:szCs w:val="24"/>
+        </w:rPr>
+        <w:t xml:space="preserve"> Exerpta Medica. International Congress Series 1069 pp375-378. WEB. &lt;http://peipa.essex.ac.uk/info/mias.html&gt;</w:t>
+      </w:r>
+    </w:p>
+    <w:p>
+      <w:pPr>
+        <w:ind w:left="360" w:hanging="360"/>
+        <w:rPr>
+          <w:rFonts w:ascii="Times New Roman" w:hAnsi="Times New Roman" w:cs="Times New Roman"/>
+          <w:sz w:val="24"/>
+          <w:szCs w:val="24"/>
+        </w:rPr>
+      </w:pPr>
+      <w:r>
+        <w:rPr>
+          <w:rFonts w:ascii="Times New Roman" w:hAnsi="Times New Roman" w:cs="Times New Roman"/>
+          <w:sz w:val="24"/>
+          <w:szCs w:val="24"/>
+        </w:rPr>
+        <w:t>Prof. Bebis</w:t>
+      </w:r>
+      <w:r>
+        <w:rPr>
+          <w:rFonts w:ascii="Times New Roman" w:hAnsi="Times New Roman" w:cs="Times New Roman"/>
+          <w:sz w:val="24"/>
+          <w:szCs w:val="24"/>
+          <w:shd w:val="clear" w:color="auto" w:fill="FFFFFF"/>
+        </w:rPr>
+        <w:t>.</w:t>
+      </w:r>
+      <w:r>
+        <w:rPr>
+          <w:rStyle w:val="apple-converted-space"/>
+          <w:rFonts w:ascii="Times New Roman" w:hAnsi="Times New Roman" w:cs="Times New Roman"/>
+          <w:color w:val="000000"/>
+          <w:sz w:val="24"/>
+          <w:szCs w:val="24"/>
+          <w:shd w:val="clear" w:color="auto" w:fill="FFFFFF"/>
+        </w:rPr>
+        <w:t> </w:t>
       </w:r>
       <w:r>
         <w:rPr>
@@ -9071,7 +9329,7 @@
           <w:szCs w:val="24"/>
           <w:shd w:val="clear" w:color="auto" w:fill="FFFFFF"/>
         </w:rPr>
-        <w:t>IMGUR</w:t>
+        <w:t>Wavelets (Chapter 7)</w:t>
       </w:r>
       <w:r>
         <w:rPr>
@@ -9080,15 +9338,15 @@
           <w:szCs w:val="24"/>
           <w:shd w:val="clear" w:color="auto" w:fill="FFFFFF"/>
         </w:rPr>
-        <w:t>. Web. &lt;</w:t>
-      </w:r>
-      <w:r>
-        <w:rPr>
-          <w:rFonts w:ascii="Times New Roman" w:hAnsi="Times New Roman" w:cs="Times New Roman"/>
-          <w:sz w:val="24"/>
-          <w:szCs w:val="24"/>
-        </w:rPr>
-        <w:t>http://i.stack.imgur.com/pOR6t.png&gt;</w:t>
+        <w:t>. University of Nevada. WEB. March 2014. &lt;</w:t>
+      </w:r>
+      <w:r>
+        <w:rPr>
+          <w:rFonts w:ascii="Times New Roman" w:hAnsi="Times New Roman" w:cs="Times New Roman"/>
+          <w:sz w:val="24"/>
+          <w:szCs w:val="24"/>
+        </w:rPr>
+        <w:t>http://webcache.googleusercontent.com/search?q=cache:9N6XniIOuYAJ:www.cse.unr.edu/~bebis/CS474/Lectures/Wavelets.ppt+&amp;cd=3&amp;hl=en&amp;ct=clnk&amp;gl=us&gt;</w:t>
       </w:r>
     </w:p>
     <w:p>
@@ -9103,19 +9361,50 @@
       <w:r>
         <w:rPr>
           <w:rFonts w:ascii="Times New Roman" w:hAnsi="Times New Roman" w:cs="Times New Roman"/>
-          <w:i/>
-          <w:sz w:val="24"/>
-          <w:szCs w:val="24"/>
-        </w:rPr>
-        <w:t xml:space="preserve">Neural Network. </w:t>
-      </w:r>
-      <w:r>
-        <w:rPr>
-          <w:rFonts w:ascii="Times New Roman" w:hAnsi="Times New Roman" w:cs="Times New Roman"/>
-          <w:sz w:val="24"/>
-          <w:szCs w:val="24"/>
-        </w:rPr>
-        <w:t>Karl Branting . Web. &lt;http://www.karlbranting.net/papers/plummer/Paper_7_12_00_files/image016.jpg&gt;</w:t>
+          <w:sz w:val="24"/>
+          <w:szCs w:val="24"/>
+          <w:shd w:val="clear" w:color="auto" w:fill="FFFFFF"/>
+        </w:rPr>
+        <w:t>Stanford Medicine.</w:t>
+      </w:r>
+      <w:r>
+        <w:rPr>
+          <w:rStyle w:val="apple-converted-space"/>
+          <w:rFonts w:ascii="Times New Roman" w:hAnsi="Times New Roman" w:cs="Times New Roman"/>
+          <w:color w:val="000000"/>
+          <w:sz w:val="24"/>
+          <w:szCs w:val="24"/>
+          <w:shd w:val="clear" w:color="auto" w:fill="FFFFFF"/>
+        </w:rPr>
+        <w:t> </w:t>
+      </w:r>
+      <w:r>
+        <w:rPr>
+          <w:rStyle w:val="Emphasis"/>
+          <w:rFonts w:ascii="Times New Roman" w:hAnsi="Times New Roman" w:cs="Times New Roman"/>
+          <w:color w:val="000000"/>
+          <w:sz w:val="24"/>
+          <w:szCs w:val="24"/>
+          <w:shd w:val="clear" w:color="auto" w:fill="FFFFFF"/>
+        </w:rPr>
+        <w:t>Cancer Diagnosis</w:t>
+      </w:r>
+      <w:r>
+        <w:rPr>
+          <w:rFonts w:ascii="Times New Roman" w:hAnsi="Times New Roman" w:cs="Times New Roman"/>
+          <w:sz w:val="24"/>
+          <w:szCs w:val="24"/>
+          <w:shd w:val="clear" w:color="auto" w:fill="FFFFFF"/>
+        </w:rPr>
+        <w:t>. Name Stanford University. WEB. February 2014. &lt;</w:t>
+      </w:r>
+      <w:r>
+        <w:rPr>
+          <w:rFonts w:ascii="Times New Roman" w:hAnsi="Times New Roman" w:cs="Times New Roman"/>
+          <w:sz w:val="24"/>
+          <w:szCs w:val="24"/>
+        </w:rPr>
+        <w:t>http://cancer.stanford.edu/information/cancerDiagnosis/&gt;</w:t>
       </w:r>
     </w:p>
     <w:p>
@@ -9132,17 +9421,9 @@
           <w:rFonts w:ascii="Times New Roman" w:hAnsi="Times New Roman" w:cs="Times New Roman"/>
           <w:sz w:val="24"/>
           <w:szCs w:val="24"/>
-        </w:rPr>
-        <w:t>Dr. William H. Wolberg</w:t>
-      </w:r>
-      <w:r>
-        <w:rPr>
-          <w:rFonts w:ascii="Times New Roman" w:hAnsi="Times New Roman" w:cs="Times New Roman"/>
-          <w:sz w:val="24"/>
-          <w:szCs w:val="24"/>
           <w:shd w:val="clear" w:color="auto" w:fill="FFFFFF"/>
         </w:rPr>
-        <w:t>.</w:t>
+        <w:t>Prof. Leslie Smith.</w:t>
       </w:r>
       <w:r>
         <w:rPr>
@@ -9164,7 +9445,7 @@
           <w:szCs w:val="24"/>
           <w:shd w:val="clear" w:color="auto" w:fill="FFFFFF"/>
         </w:rPr>
-        <w:t>Wisconsin Diagnostic Breast Cancer</w:t>
+        <w:t>An Introduction to Neural Networks</w:t>
       </w:r>
       <w:r>
         <w:rPr>
@@ -9173,15 +9454,15 @@
           <w:szCs w:val="24"/>
           <w:shd w:val="clear" w:color="auto" w:fill="FFFFFF"/>
         </w:rPr>
-        <w:t>. Original. University of Wisconsin, July 1992. WEB. January 2014. &lt;</w:t>
-      </w:r>
-      <w:r>
-        <w:rPr>
-          <w:rFonts w:ascii="Times New Roman" w:hAnsi="Times New Roman" w:cs="Times New Roman"/>
-          <w:sz w:val="24"/>
-          <w:szCs w:val="24"/>
-        </w:rPr>
-        <w:t>http://archive.ics.uci.edu/ml/datasets/Breast+Cancer+Wisconsin+(Original)&gt;</w:t>
+        <w:t>. Department of Computing and Mathematics University of Stirling, April 2003. WEB. December 2014. &lt;</w:t>
+      </w:r>
+      <w:r>
+        <w:rPr>
+          <w:rFonts w:ascii="Times New Roman" w:hAnsi="Times New Roman" w:cs="Times New Roman"/>
+          <w:sz w:val="24"/>
+          <w:szCs w:val="24"/>
+        </w:rPr>
+        <w:t>http://www.cs.stir.ac.uk/~lss/NNIntro/InvSlides.html&gt;</w:t>
       </w:r>
     </w:p>
     <w:p>
@@ -9199,290 +9480,6 @@
           <w:sz w:val="24"/>
           <w:szCs w:val="24"/>
         </w:rPr>
-        <w:t>Dr. William H. Wolberg</w:t>
-      </w:r>
-      <w:r>
-        <w:rPr>
-          <w:rFonts w:ascii="Times New Roman" w:hAnsi="Times New Roman" w:cs="Times New Roman"/>
-          <w:sz w:val="24"/>
-          <w:szCs w:val="24"/>
-          <w:shd w:val="clear" w:color="auto" w:fill="FFFFFF"/>
-        </w:rPr>
-        <w:t>.</w:t>
-      </w:r>
-      <w:r>
-        <w:rPr>
-          <w:rStyle w:val="apple-converted-space"/>
-          <w:rFonts w:ascii="Times New Roman" w:hAnsi="Times New Roman" w:cs="Times New Roman"/>
-          <w:color w:val="000000"/>
-          <w:sz w:val="24"/>
-          <w:szCs w:val="24"/>
-          <w:shd w:val="clear" w:color="auto" w:fill="FFFFFF"/>
-        </w:rPr>
-        <w:t> </w:t>
-      </w:r>
-      <w:r>
-        <w:rPr>
-          <w:rStyle w:val="Emphasis"/>
-          <w:rFonts w:ascii="Times New Roman" w:hAnsi="Times New Roman" w:cs="Times New Roman"/>
-          <w:color w:val="000000"/>
-          <w:sz w:val="24"/>
-          <w:szCs w:val="24"/>
-          <w:shd w:val="clear" w:color="auto" w:fill="FFFFFF"/>
-        </w:rPr>
-        <w:t>Wisconsin Diagnostic Breast Cancer</w:t>
-      </w:r>
-      <w:r>
-        <w:rPr>
-          <w:rFonts w:ascii="Times New Roman" w:hAnsi="Times New Roman" w:cs="Times New Roman"/>
-          <w:sz w:val="24"/>
-          <w:szCs w:val="24"/>
-          <w:shd w:val="clear" w:color="auto" w:fill="FFFFFF"/>
-        </w:rPr>
-        <w:t>. Diagnostic. University of Wisconsin, November 1995. WEB. January 2014. &lt;</w:t>
-      </w:r>
-      <w:r>
-        <w:rPr>
-          <w:rFonts w:ascii="Times New Roman" w:hAnsi="Times New Roman" w:cs="Times New Roman"/>
-          <w:sz w:val="24"/>
-          <w:szCs w:val="24"/>
-        </w:rPr>
-        <w:t>https://archive.ics.uci.edu/ml/datasets/Breast+Cancer+Wisconsin+(Diagnostic)&gt;</w:t>
-      </w:r>
-    </w:p>
-    <w:p>
-      <w:pPr>
-        <w:ind w:left="360" w:hanging="360"/>
-        <w:rPr>
-          <w:rFonts w:ascii="Times New Roman" w:hAnsi="Times New Roman" w:cs="Times New Roman"/>
-          <w:sz w:val="24"/>
-          <w:szCs w:val="24"/>
-        </w:rPr>
-      </w:pPr>
-      <w:r>
-        <w:rPr>
-          <w:rFonts w:ascii="Times New Roman" w:hAnsi="Times New Roman" w:cs="Times New Roman"/>
-          <w:sz w:val="24"/>
-          <w:szCs w:val="24"/>
-        </w:rPr>
-        <w:t xml:space="preserve">J Suckling et al (1994): </w:t>
-      </w:r>
-      <w:r>
-        <w:rPr>
-          <w:rFonts w:ascii="Times New Roman" w:hAnsi="Times New Roman" w:cs="Times New Roman"/>
-          <w:i/>
-          <w:sz w:val="24"/>
-          <w:szCs w:val="24"/>
-        </w:rPr>
-        <w:t>The Mammographic Image Analyssi Society Digital Mammogram Database</w:t>
-      </w:r>
-      <w:r>
-        <w:rPr>
-          <w:rFonts w:ascii="Times New Roman" w:hAnsi="Times New Roman" w:cs="Times New Roman"/>
-          <w:sz w:val="24"/>
-          <w:szCs w:val="24"/>
-        </w:rPr>
-        <w:t xml:space="preserve"> Exerpta Medica. International Congress Series 1069 pp375-378. WEB. &lt;http://peipa.essex.ac.uk/info/mias.html&gt;</w:t>
-      </w:r>
-    </w:p>
-    <w:p>
-      <w:pPr>
-        <w:ind w:left="360" w:hanging="360"/>
-        <w:rPr>
-          <w:rFonts w:ascii="Times New Roman" w:hAnsi="Times New Roman" w:cs="Times New Roman"/>
-          <w:sz w:val="24"/>
-          <w:szCs w:val="24"/>
-        </w:rPr>
-      </w:pPr>
-      <w:r>
-        <w:rPr>
-          <w:rFonts w:ascii="Times New Roman" w:hAnsi="Times New Roman" w:cs="Times New Roman"/>
-          <w:sz w:val="24"/>
-          <w:szCs w:val="24"/>
-        </w:rPr>
-        <w:t>Prof. Bebis</w:t>
-      </w:r>
-      <w:r>
-        <w:rPr>
-          <w:rFonts w:ascii="Times New Roman" w:hAnsi="Times New Roman" w:cs="Times New Roman"/>
-          <w:sz w:val="24"/>
-          <w:szCs w:val="24"/>
-          <w:shd w:val="clear" w:color="auto" w:fill="FFFFFF"/>
-        </w:rPr>
-        <w:t>.</w:t>
-      </w:r>
-      <w:r>
-        <w:rPr>
-          <w:rStyle w:val="apple-converted-space"/>
-          <w:rFonts w:ascii="Times New Roman" w:hAnsi="Times New Roman" w:cs="Times New Roman"/>
-          <w:color w:val="000000"/>
-          <w:sz w:val="24"/>
-          <w:szCs w:val="24"/>
-          <w:shd w:val="clear" w:color="auto" w:fill="FFFFFF"/>
-        </w:rPr>
-        <w:t> </w:t>
-      </w:r>
-      <w:r>
-        <w:rPr>
-          <w:rStyle w:val="Emphasis"/>
-          <w:rFonts w:ascii="Times New Roman" w:hAnsi="Times New Roman" w:cs="Times New Roman"/>
-          <w:color w:val="000000"/>
-          <w:sz w:val="24"/>
-          <w:szCs w:val="24"/>
-          <w:shd w:val="clear" w:color="auto" w:fill="FFFFFF"/>
-        </w:rPr>
-        <w:t>Wavelets (Chapter 7)</w:t>
-      </w:r>
-      <w:r>
-        <w:rPr>
-          <w:rFonts w:ascii="Times New Roman" w:hAnsi="Times New Roman" w:cs="Times New Roman"/>
-          <w:sz w:val="24"/>
-          <w:szCs w:val="24"/>
-          <w:shd w:val="clear" w:color="auto" w:fill="FFFFFF"/>
-        </w:rPr>
-        <w:t>. University of Nevada. WEB. March 2014. &lt;</w:t>
-      </w:r>
-      <w:r>
-        <w:rPr>
-          <w:rFonts w:ascii="Times New Roman" w:hAnsi="Times New Roman" w:cs="Times New Roman"/>
-          <w:sz w:val="24"/>
-          <w:szCs w:val="24"/>
-        </w:rPr>
-        <w:t>http://webcache.googleusercontent.com/search?q=cache:9N6XniIOuYAJ:www.cse.unr.edu/~bebis/CS474/Lectures/Wavelets.ppt+&amp;cd=3&amp;hl=en&amp;ct=clnk&amp;gl=us&gt;</w:t>
-      </w:r>
-    </w:p>
-    <w:p>
-      <w:pPr>
-        <w:ind w:left="360" w:hanging="360"/>
-        <w:rPr>
-          <w:rFonts w:ascii="Times New Roman" w:hAnsi="Times New Roman" w:cs="Times New Roman"/>
-          <w:sz w:val="24"/>
-          <w:szCs w:val="24"/>
-        </w:rPr>
-      </w:pPr>
-      <w:r>
-        <w:rPr>
-          <w:rFonts w:ascii="Times New Roman" w:hAnsi="Times New Roman" w:cs="Times New Roman"/>
-          <w:sz w:val="24"/>
-          <w:szCs w:val="24"/>
-          <w:shd w:val="clear" w:color="auto" w:fill="FFFFFF"/>
-        </w:rPr>
-        <w:t>Stanford Medicine.</w:t>
-      </w:r>
-      <w:r>
-        <w:rPr>
-          <w:rStyle w:val="apple-converted-space"/>
-          <w:rFonts w:ascii="Times New Roman" w:hAnsi="Times New Roman" w:cs="Times New Roman"/>
-          <w:color w:val="000000"/>
-          <w:sz w:val="24"/>
-          <w:szCs w:val="24"/>
-          <w:shd w:val="clear" w:color="auto" w:fill="FFFFFF"/>
-        </w:rPr>
-        <w:t> </w:t>
-      </w:r>
-      <w:r>
-        <w:rPr>
-          <w:rStyle w:val="Emphasis"/>
-          <w:rFonts w:ascii="Times New Roman" w:hAnsi="Times New Roman" w:cs="Times New Roman"/>
-          <w:color w:val="000000"/>
-          <w:sz w:val="24"/>
-          <w:szCs w:val="24"/>
-          <w:shd w:val="clear" w:color="auto" w:fill="FFFFFF"/>
-        </w:rPr>
-        <w:t>Cancer Diagnosis</w:t>
-      </w:r>
-      <w:r>
-        <w:rPr>
-          <w:rFonts w:ascii="Times New Roman" w:hAnsi="Times New Roman" w:cs="Times New Roman"/>
-          <w:sz w:val="24"/>
-          <w:szCs w:val="24"/>
-          <w:shd w:val="clear" w:color="auto" w:fill="FFFFFF"/>
-        </w:rPr>
-        <w:t>. Name Stanford University. WEB. February 2014. &lt;</w:t>
-      </w:r>
-      <w:r>
-        <w:rPr>
-          <w:rFonts w:ascii="Times New Roman" w:hAnsi="Times New Roman" w:cs="Times New Roman"/>
-          <w:sz w:val="24"/>
-          <w:szCs w:val="24"/>
-        </w:rPr>
-        <w:t>http://cancer.stanford.edu/information/cancerDiagnosis/&gt;</w:t>
-      </w:r>
-    </w:p>
-    <w:p>
-      <w:pPr>
-        <w:ind w:left="360" w:hanging="360"/>
-        <w:rPr>
-          <w:rFonts w:ascii="Times New Roman" w:hAnsi="Times New Roman" w:cs="Times New Roman"/>
-          <w:sz w:val="24"/>
-          <w:szCs w:val="24"/>
-        </w:rPr>
-      </w:pPr>
-      <w:r>
-        <w:rPr>
-          <w:rFonts w:ascii="Times New Roman" w:hAnsi="Times New Roman" w:cs="Times New Roman"/>
-          <w:sz w:val="24"/>
-          <w:szCs w:val="24"/>
-          <w:shd w:val="clear" w:color="auto" w:fill="FFFFFF"/>
-        </w:rPr>
-        <w:t>Prof. Leslie Smith.</w:t>
-      </w:r>
-      <w:r>
-        <w:rPr>
-          <w:rStyle w:val="apple-converted-space"/>
-          <w:rFonts w:ascii="Times New Roman" w:hAnsi="Times New Roman" w:cs="Times New Roman"/>
-          <w:color w:val="000000"/>
-          <w:sz w:val="24"/>
-          <w:szCs w:val="24"/>
-          <w:shd w:val="clear" w:color="auto" w:fill="FFFFFF"/>
-        </w:rPr>
-        <w:t> </w:t>
-      </w:r>
-      <w:r>
-        <w:rPr>
-          <w:rStyle w:val="Emphasis"/>
-          <w:rFonts w:ascii="Times New Roman" w:hAnsi="Times New Roman" w:cs="Times New Roman"/>
-          <w:color w:val="000000"/>
-          <w:sz w:val="24"/>
-          <w:szCs w:val="24"/>
-          <w:shd w:val="clear" w:color="auto" w:fill="FFFFFF"/>
-        </w:rPr>
-        <w:t>An Introduction to Neural Networks</w:t>
-      </w:r>
-      <w:r>
-        <w:rPr>
-          <w:rFonts w:ascii="Times New Roman" w:hAnsi="Times New Roman" w:cs="Times New Roman"/>
-          <w:sz w:val="24"/>
-          <w:szCs w:val="24"/>
-          <w:shd w:val="clear" w:color="auto" w:fill="FFFFFF"/>
-        </w:rPr>
-        <w:t>. Department of Computing and Mathematics University of Stirling, April 2003. WEB. December 2014. &lt;</w:t>
-      </w:r>
-      <w:r>
-        <w:rPr>
-          <w:rFonts w:ascii="Times New Roman" w:hAnsi="Times New Roman" w:cs="Times New Roman"/>
-          <w:sz w:val="24"/>
-          <w:szCs w:val="24"/>
-        </w:rPr>
-        <w:t>http://www.cs.stir.ac.uk/~lss/NNIntro/InvSlides.html&gt;</w:t>
-      </w:r>
-    </w:p>
-    <w:p>
-      <w:pPr>
-        <w:ind w:left="360" w:hanging="360"/>
-        <w:rPr>
-          <w:rFonts w:ascii="Times New Roman" w:hAnsi="Times New Roman" w:cs="Times New Roman"/>
-          <w:sz w:val="24"/>
-          <w:szCs w:val="24"/>
-        </w:rPr>
-      </w:pPr>
-      <w:r>
-        <w:rPr>
-          <w:rFonts w:ascii="Times New Roman" w:hAnsi="Times New Roman" w:cs="Times New Roman"/>
-          <w:sz w:val="24"/>
-          <w:szCs w:val="24"/>
-        </w:rPr>
-        <w:lastRenderedPageBreak/>
         <w:t>Christos Stergiou and Dimitrios Siganos</w:t>
       </w:r>
       <w:r>
@@ -9711,6 +9708,7 @@
           <w:szCs w:val="24"/>
           <w:shd w:val="clear" w:color="auto" w:fill="FFFFFF"/>
         </w:rPr>
+        <w:lastRenderedPageBreak/>
         <w:t>Error Backpropagation</w:t>
       </w:r>
       <w:r>
@@ -9854,7 +9852,6 @@
           <w:szCs w:val="24"/>
           <w:shd w:val="clear" w:color="auto" w:fill="FFFFFF"/>
         </w:rPr>
-        <w:lastRenderedPageBreak/>
         <w:t xml:space="preserve">Chun-Lin, Liu. February 23, 2010. “A Tutorial of Wavelet Transform”. </w:t>
       </w:r>
     </w:p>
@@ -10012,7 +10009,7 @@
                     </pic:cNvPicPr>
                   </pic:nvPicPr>
                   <pic:blipFill>
-                    <a:blip r:embed="rId19"/>
+                    <a:blip r:embed="rId18"/>
                     <a:srcRect r="952" b="1459"/>
                     <a:stretch>
                       <a:fillRect/>
@@ -10110,7 +10107,7 @@
                     <pic:cNvPicPr/>
                   </pic:nvPicPr>
                   <pic:blipFill rotWithShape="1">
-                    <a:blip r:embed="rId20"/>
+                    <a:blip r:embed="rId19"/>
                     <a:srcRect l="3322" t="4016" r="3054" b="4408"/>
                     <a:stretch/>
                   </pic:blipFill>
@@ -10127,7 +10124,7 @@
                     </a:ln>
                     <a:extLst>
                       <a:ext uri="{53640926-AAD7-44D8-BBD7-CCE9431645EC}">
-                        <a14:shadowObscured xmlns:a14="http://schemas.microsoft.com/office/drawing/2010/main" xmlns:wps="http://schemas.microsoft.com/office/word/2010/wordprocessingShape" xmlns:wpi="http://schemas.microsoft.com/office/word/2010/wordprocessingInk" xmlns:wpg="http://schemas.microsoft.com/office/word/2010/wordprocessingGroup" xmlns:w15="http://schemas.microsoft.com/office/word/2012/wordml" xmlns:w14="http://schemas.microsoft.com/office/word/2010/wordml" xmlns:w="http://schemas.openxmlformats.org/wordprocessingml/2006/main" xmlns:w10="urn:schemas-microsoft-com:office:word" xmlns:wp14="http://schemas.microsoft.com/office/word/2010/wordprocessingDrawing" xmlns:v="urn:schemas-microsoft-com:vml" xmlns:o="urn:schemas-microsoft-com:office:office" xmlns:mc="http://schemas.openxmlformats.org/markup-compatibility/2006" xmlns:wpc="http://schemas.microsoft.com/office/word/2010/wordprocessingCanvas" xmlns=""/>
+                        <a14:shadowObscured xmlns:a14="http://schemas.microsoft.com/office/drawing/2010/main"/>
                       </a:ext>
                     </a:extLst>
                   </pic:spPr>
@@ -10333,7 +10330,7 @@
                     </pic:cNvPicPr>
                   </pic:nvPicPr>
                   <pic:blipFill>
-                    <a:blip r:embed="rId21"/>
+                    <a:blip r:embed="rId20"/>
                     <a:srcRect/>
                     <a:stretch>
                       <a:fillRect/>
@@ -10391,6 +10388,70 @@
                 <pic:pic xmlns:pic="http://schemas.openxmlformats.org/drawingml/2006/picture">
                   <pic:nvPicPr>
                     <pic:cNvPr id="0" name="Picture 2" descr="C:\Users\PC\Desktop\ISEFNeuralNetwork\DATA\EXPERIMENT\DATASET\Pictures\Preprocessing Pathway\mdb028 Transform.png"/>
+                    <pic:cNvPicPr>
+                      <a:picLocks noChangeAspect="1" noChangeArrowheads="1"/>
+                    </pic:cNvPicPr>
+                  </pic:nvPicPr>
+                  <pic:blipFill>
+                    <a:blip r:embed="rId21"/>
+                    <a:srcRect/>
+                    <a:stretch>
+                      <a:fillRect/>
+                    </a:stretch>
+                  </pic:blipFill>
+                  <pic:spPr bwMode="auto">
+                    <a:xfrm>
+                      <a:off x="0" y="0"/>
+                      <a:ext cx="5915025" cy="5915025"/>
+                    </a:xfrm>
+                    <a:prstGeom prst="rect">
+                      <a:avLst/>
+                    </a:prstGeom>
+                    <a:noFill/>
+                    <a:ln w="9525">
+                      <a:noFill/>
+                      <a:miter lim="800000"/>
+                      <a:headEnd/>
+                      <a:tailEnd/>
+                    </a:ln>
+                  </pic:spPr>
+                </pic:pic>
+              </a:graphicData>
+            </a:graphic>
+          </wp:inline>
+        </w:drawing>
+      </w:r>
+    </w:p>
+    <w:p/>
+    <w:p/>
+    <w:p/>
+    <w:p/>
+    <w:p/>
+    <w:p/>
+    <w:p>
+      <w:r>
+        <w:t>Image after Haar Wavelet Transform</w:t>
+      </w:r>
+    </w:p>
+    <w:p>
+      <w:r>
+        <w:rPr>
+          <w:noProof/>
+        </w:rPr>
+        <w:lastRenderedPageBreak/>
+        <w:drawing>
+          <wp:inline distT="0" distB="0" distL="0" distR="0">
+            <wp:extent cx="5915025" cy="5915025"/>
+            <wp:effectExtent l="19050" t="0" r="9525" b="0"/>
+            <wp:docPr id="7" name="Picture 3" descr="C:\Users\PC\Desktop\ISEFNeuralNetwork\DATA\EXPERIMENT\DATASET\Pictures\Preprocessing Pathway\OUTmdb028.png"/>
+            <wp:cNvGraphicFramePr>
+              <a:graphicFrameLocks xmlns:a="http://schemas.openxmlformats.org/drawingml/2006/main" noChangeAspect="1"/>
+            </wp:cNvGraphicFramePr>
+            <a:graphic xmlns:a="http://schemas.openxmlformats.org/drawingml/2006/main">
+              <a:graphicData uri="http://schemas.openxmlformats.org/drawingml/2006/picture">
+                <pic:pic xmlns:pic="http://schemas.openxmlformats.org/drawingml/2006/picture">
+                  <pic:nvPicPr>
+                    <pic:cNvPr id="0" name="Picture 3" descr="C:\Users\PC\Desktop\ISEFNeuralNetwork\DATA\EXPERIMENT\DATASET\Pictures\Preprocessing Pathway\OUTmdb028.png"/>
                     <pic:cNvPicPr>
                       <a:picLocks noChangeAspect="1" noChangeArrowheads="1"/>
                     </pic:cNvPicPr>
@@ -10433,70 +10494,6 @@
     <w:p/>
     <w:p>
       <w:r>
-        <w:t>Image after Haar Wavelet Transform</w:t>
-      </w:r>
-    </w:p>
-    <w:p>
-      <w:r>
-        <w:rPr>
-          <w:noProof/>
-        </w:rPr>
-        <w:lastRenderedPageBreak/>
-        <w:drawing>
-          <wp:inline distT="0" distB="0" distL="0" distR="0">
-            <wp:extent cx="5915025" cy="5915025"/>
-            <wp:effectExtent l="19050" t="0" r="9525" b="0"/>
-            <wp:docPr id="7" name="Picture 3" descr="C:\Users\PC\Desktop\ISEFNeuralNetwork\DATA\EXPERIMENT\DATASET\Pictures\Preprocessing Pathway\OUTmdb028.png"/>
-            <wp:cNvGraphicFramePr>
-              <a:graphicFrameLocks xmlns:a="http://schemas.openxmlformats.org/drawingml/2006/main" noChangeAspect="1"/>
-            </wp:cNvGraphicFramePr>
-            <a:graphic xmlns:a="http://schemas.openxmlformats.org/drawingml/2006/main">
-              <a:graphicData uri="http://schemas.openxmlformats.org/drawingml/2006/picture">
-                <pic:pic xmlns:pic="http://schemas.openxmlformats.org/drawingml/2006/picture">
-                  <pic:nvPicPr>
-                    <pic:cNvPr id="0" name="Picture 3" descr="C:\Users\PC\Desktop\ISEFNeuralNetwork\DATA\EXPERIMENT\DATASET\Pictures\Preprocessing Pathway\OUTmdb028.png"/>
-                    <pic:cNvPicPr>
-                      <a:picLocks noChangeAspect="1" noChangeArrowheads="1"/>
-                    </pic:cNvPicPr>
-                  </pic:nvPicPr>
-                  <pic:blipFill>
-                    <a:blip r:embed="rId23"/>
-                    <a:srcRect/>
-                    <a:stretch>
-                      <a:fillRect/>
-                    </a:stretch>
-                  </pic:blipFill>
-                  <pic:spPr bwMode="auto">
-                    <a:xfrm>
-                      <a:off x="0" y="0"/>
-                      <a:ext cx="5915025" cy="5915025"/>
-                    </a:xfrm>
-                    <a:prstGeom prst="rect">
-                      <a:avLst/>
-                    </a:prstGeom>
-                    <a:noFill/>
-                    <a:ln w="9525">
-                      <a:noFill/>
-                      <a:miter lim="800000"/>
-                      <a:headEnd/>
-                      <a:tailEnd/>
-                    </a:ln>
-                  </pic:spPr>
-                </pic:pic>
-              </a:graphicData>
-            </a:graphic>
-          </wp:inline>
-        </w:drawing>
-      </w:r>
-    </w:p>
-    <w:p/>
-    <w:p/>
-    <w:p/>
-    <w:p/>
-    <w:p/>
-    <w:p/>
-    <w:p>
-      <w:r>
         <w:lastRenderedPageBreak/>
         <w:t>Image that was selected from Haar Wavelet transform with the pixel values that are being inputted into the neural network.</w:t>
       </w:r>
@@ -10524,7 +10521,7 @@
                     </pic:cNvPicPr>
                   </pic:nvPicPr>
                   <pic:blipFill>
-                    <a:blip r:embed="rId24"/>
+                    <a:blip r:embed="rId23"/>
                     <a:srcRect l="44391" t="41311" r="44071" b="38176"/>
                     <a:stretch>
                       <a:fillRect/>
@@ -10766,7 +10763,7 @@
         </w:numPr>
         <w:ind w:left="1080"/>
       </w:pPr>
-      <w:hyperlink r:id="rId25" w:tooltip="Added the Connection class. The Connection class contains weight, poster...&#10;&#10;...ior neuron, and anterior neuron properties. The update weight rule for individual connections was also implemented in double UpdateWeight(). Closes #3." w:history="1">
+      <w:hyperlink r:id="rId24" w:tooltip="Added the Connection class. The Connection class contains weight, poster...&#10;&#10;...ior neuron, and anterior neuron properties. The update weight rule for individual connections was also implemented in double UpdateWeight(). Closes #3." w:history="1">
         <w:r>
           <w:t>Added the Connection class. The Connection class contains weight, pos</w:t>
         </w:r>
@@ -12420,8 +12417,8 @@
 </file>
 
 <file path=word/endnotes.xml><?xml version="1.0" encoding="utf-8"?>
-<w:endnotes xmlns:ve="http://schemas.openxmlformats.org/markup-compatibility/2006" xmlns:o="urn:schemas-microsoft-com:office:office" xmlns:r="http://schemas.openxmlformats.org/officeDocument/2006/relationships" xmlns:m="http://schemas.openxmlformats.org/officeDocument/2006/math" xmlns:v="urn:schemas-microsoft-com:vml" xmlns:wp="http://schemas.openxmlformats.org/drawingml/2006/wordprocessingDrawing" xmlns:w10="urn:schemas-microsoft-com:office:word" xmlns:w="http://schemas.openxmlformats.org/wordprocessingml/2006/main" xmlns:wne="http://schemas.microsoft.com/office/word/2006/wordml">
-  <w:endnote w:type="separator" w:id="0">
+<w:endnotes xmlns:wpc="http://schemas.microsoft.com/office/word/2010/wordprocessingCanvas" xmlns:mc="http://schemas.openxmlformats.org/markup-compatibility/2006" xmlns:o="urn:schemas-microsoft-com:office:office" xmlns:r="http://schemas.openxmlformats.org/officeDocument/2006/relationships" xmlns:m="http://schemas.openxmlformats.org/officeDocument/2006/math" xmlns:v="urn:schemas-microsoft-com:vml" xmlns:wp14="http://schemas.microsoft.com/office/word/2010/wordprocessingDrawing" xmlns:wp="http://schemas.openxmlformats.org/drawingml/2006/wordprocessingDrawing" xmlns:w10="urn:schemas-microsoft-com:office:word" xmlns:w="http://schemas.openxmlformats.org/wordprocessingml/2006/main" xmlns:w14="http://schemas.microsoft.com/office/word/2010/wordml" xmlns:w15="http://schemas.microsoft.com/office/word/2012/wordml" xmlns:wpg="http://schemas.microsoft.com/office/word/2010/wordprocessingGroup" xmlns:wpi="http://schemas.microsoft.com/office/word/2010/wordprocessingInk" xmlns:wne="http://schemas.microsoft.com/office/word/2006/wordml" xmlns:wps="http://schemas.microsoft.com/office/word/2010/wordprocessingShape" mc:Ignorable="w14 w15 wp14">
+  <w:endnote w:type="separator" w:id="-1">
     <w:p>
       <w:pPr>
         <w:spacing w:after="0" w:line="240" w:lineRule="auto"/>
@@ -12431,7 +12428,7 @@
       </w:r>
     </w:p>
   </w:endnote>
-  <w:endnote w:type="continuationSeparator" w:id="1">
+  <w:endnote w:type="continuationSeparator" w:id="0">
     <w:p>
       <w:pPr>
         <w:spacing w:after="0" w:line="240" w:lineRule="auto"/>
@@ -12445,8 +12442,8 @@
 </file>
 
 <file path=word/footnotes.xml><?xml version="1.0" encoding="utf-8"?>
-<w:footnotes xmlns:ve="http://schemas.openxmlformats.org/markup-compatibility/2006" xmlns:o="urn:schemas-microsoft-com:office:office" xmlns:r="http://schemas.openxmlformats.org/officeDocument/2006/relationships" xmlns:m="http://schemas.openxmlformats.org/officeDocument/2006/math" xmlns:v="urn:schemas-microsoft-com:vml" xmlns:wp="http://schemas.openxmlformats.org/drawingml/2006/wordprocessingDrawing" xmlns:w10="urn:schemas-microsoft-com:office:word" xmlns:w="http://schemas.openxmlformats.org/wordprocessingml/2006/main" xmlns:wne="http://schemas.microsoft.com/office/word/2006/wordml">
-  <w:footnote w:type="separator" w:id="0">
+<w:footnotes xmlns:wpc="http://schemas.microsoft.com/office/word/2010/wordprocessingCanvas" xmlns:mc="http://schemas.openxmlformats.org/markup-compatibility/2006" xmlns:o="urn:schemas-microsoft-com:office:office" xmlns:r="http://schemas.openxmlformats.org/officeDocument/2006/relationships" xmlns:m="http://schemas.openxmlformats.org/officeDocument/2006/math" xmlns:v="urn:schemas-microsoft-com:vml" xmlns:wp14="http://schemas.microsoft.com/office/word/2010/wordprocessingDrawing" xmlns:wp="http://schemas.openxmlformats.org/drawingml/2006/wordprocessingDrawing" xmlns:w10="urn:schemas-microsoft-com:office:word" xmlns:w="http://schemas.openxmlformats.org/wordprocessingml/2006/main" xmlns:w14="http://schemas.microsoft.com/office/word/2010/wordml" xmlns:w15="http://schemas.microsoft.com/office/word/2012/wordml" xmlns:wpg="http://schemas.microsoft.com/office/word/2010/wordprocessingGroup" xmlns:wpi="http://schemas.microsoft.com/office/word/2010/wordprocessingInk" xmlns:wne="http://schemas.microsoft.com/office/word/2006/wordml" xmlns:wps="http://schemas.microsoft.com/office/word/2010/wordprocessingShape" mc:Ignorable="w14 w15 wp14">
+  <w:footnote w:type="separator" w:id="-1">
     <w:p>
       <w:pPr>
         <w:spacing w:after="0" w:line="240" w:lineRule="auto"/>
@@ -12456,7 +12453,7 @@
       </w:r>
     </w:p>
   </w:footnote>
-  <w:footnote w:type="continuationSeparator" w:id="1">
+  <w:footnote w:type="continuationSeparator" w:id="0">
     <w:p>
       <w:pPr>
         <w:spacing w:after="0" w:line="240" w:lineRule="auto"/>
@@ -12470,7 +12467,7 @@
 </file>
 
 <file path=word/numbering.xml><?xml version="1.0" encoding="utf-8"?>
-<w:numbering xmlns:ve="http://schemas.openxmlformats.org/markup-compatibility/2006" xmlns:o="urn:schemas-microsoft-com:office:office" xmlns:r="http://schemas.openxmlformats.org/officeDocument/2006/relationships" xmlns:m="http://schemas.openxmlformats.org/officeDocument/2006/math" xmlns:v="urn:schemas-microsoft-com:vml" xmlns:wp="http://schemas.openxmlformats.org/drawingml/2006/wordprocessingDrawing" xmlns:w10="urn:schemas-microsoft-com:office:word" xmlns:w="http://schemas.openxmlformats.org/wordprocessingml/2006/main" xmlns:wne="http://schemas.microsoft.com/office/word/2006/wordml">
+<w:numbering xmlns:wpc="http://schemas.microsoft.com/office/word/2010/wordprocessingCanvas" xmlns:mc="http://schemas.openxmlformats.org/markup-compatibility/2006" xmlns:o="urn:schemas-microsoft-com:office:office" xmlns:r="http://schemas.openxmlformats.org/officeDocument/2006/relationships" xmlns:m="http://schemas.openxmlformats.org/officeDocument/2006/math" xmlns:v="urn:schemas-microsoft-com:vml" xmlns:wp14="http://schemas.microsoft.com/office/word/2010/wordprocessingDrawing" xmlns:wp="http://schemas.openxmlformats.org/drawingml/2006/wordprocessingDrawing" xmlns:w10="urn:schemas-microsoft-com:office:word" xmlns:w="http://schemas.openxmlformats.org/wordprocessingml/2006/main" xmlns:w14="http://schemas.microsoft.com/office/word/2010/wordml" xmlns:w15="http://schemas.microsoft.com/office/word/2012/wordml" xmlns:wpg="http://schemas.microsoft.com/office/word/2010/wordprocessingGroup" xmlns:wpi="http://schemas.microsoft.com/office/word/2010/wordprocessingInk" xmlns:wne="http://schemas.microsoft.com/office/word/2006/wordml" xmlns:wps="http://schemas.microsoft.com/office/word/2010/wordprocessingShape" mc:Ignorable="w14 w15 wp14">
   <w:abstractNum w:abstractNumId="0">
     <w:nsid w:val="00000001"/>
     <w:multiLevelType w:val="multilevel"/>
@@ -14715,7 +14712,7 @@
       <w:lvlText w:val="%1."/>
       <w:lvlJc w:val="left"/>
       <w:pPr>
-        <w:ind w:left="720" w:hanging="360"/>
+        <w:ind w:left="630" w:hanging="360"/>
       </w:pPr>
     </w:lvl>
     <w:lvl w:ilvl="1" w:tplc="04090019">
@@ -14724,7 +14721,7 @@
       <w:lvlText w:val="%2."/>
       <w:lvlJc w:val="left"/>
       <w:pPr>
-        <w:ind w:left="1440" w:hanging="360"/>
+        <w:ind w:left="1350" w:hanging="360"/>
       </w:pPr>
     </w:lvl>
     <w:lvl w:ilvl="2" w:tplc="0409001B" w:tentative="1">
@@ -14733,7 +14730,7 @@
       <w:lvlText w:val="%3."/>
       <w:lvlJc w:val="right"/>
       <w:pPr>
-        <w:ind w:left="2160" w:hanging="180"/>
+        <w:ind w:left="2070" w:hanging="180"/>
       </w:pPr>
     </w:lvl>
     <w:lvl w:ilvl="3" w:tplc="0409000F" w:tentative="1">
@@ -14742,7 +14739,7 @@
       <w:lvlText w:val="%4."/>
       <w:lvlJc w:val="left"/>
       <w:pPr>
-        <w:ind w:left="2880" w:hanging="360"/>
+        <w:ind w:left="2790" w:hanging="360"/>
       </w:pPr>
     </w:lvl>
     <w:lvl w:ilvl="4" w:tplc="04090019" w:tentative="1">
@@ -14751,7 +14748,7 @@
       <w:lvlText w:val="%5."/>
       <w:lvlJc w:val="left"/>
       <w:pPr>
-        <w:ind w:left="3600" w:hanging="360"/>
+        <w:ind w:left="3510" w:hanging="360"/>
       </w:pPr>
     </w:lvl>
     <w:lvl w:ilvl="5" w:tplc="0409001B" w:tentative="1">
@@ -14760,7 +14757,7 @@
       <w:lvlText w:val="%6."/>
       <w:lvlJc w:val="right"/>
       <w:pPr>
-        <w:ind w:left="4320" w:hanging="180"/>
+        <w:ind w:left="4230" w:hanging="180"/>
       </w:pPr>
     </w:lvl>
     <w:lvl w:ilvl="6" w:tplc="0409000F" w:tentative="1">
@@ -14769,7 +14766,7 @@
       <w:lvlText w:val="%7."/>
       <w:lvlJc w:val="left"/>
       <w:pPr>
-        <w:ind w:left="5040" w:hanging="360"/>
+        <w:ind w:left="4950" w:hanging="360"/>
       </w:pPr>
     </w:lvl>
     <w:lvl w:ilvl="7" w:tplc="04090019" w:tentative="1">
@@ -14778,7 +14775,7 @@
       <w:lvlText w:val="%8."/>
       <w:lvlJc w:val="left"/>
       <w:pPr>
-        <w:ind w:left="5760" w:hanging="360"/>
+        <w:ind w:left="5670" w:hanging="360"/>
       </w:pPr>
     </w:lvl>
     <w:lvl w:ilvl="8" w:tplc="0409001B" w:tentative="1">
@@ -14787,7 +14784,7 @@
       <w:lvlText w:val="%9."/>
       <w:lvlJc w:val="right"/>
       <w:pPr>
-        <w:ind w:left="6480" w:hanging="180"/>
+        <w:ind w:left="6390" w:hanging="180"/>
       </w:pPr>
     </w:lvl>
   </w:abstractNum>
@@ -15991,7 +15988,7 @@
 </file>
 
 <file path=word/styles.xml><?xml version="1.0" encoding="utf-8"?>
-<w:styles xmlns:r="http://schemas.openxmlformats.org/officeDocument/2006/relationships" xmlns:w="http://schemas.openxmlformats.org/wordprocessingml/2006/main">
+<w:styles xmlns:mc="http://schemas.openxmlformats.org/markup-compatibility/2006" xmlns:r="http://schemas.openxmlformats.org/officeDocument/2006/relationships" xmlns:w="http://schemas.openxmlformats.org/wordprocessingml/2006/main" xmlns:w14="http://schemas.microsoft.com/office/word/2010/wordml" xmlns:w15="http://schemas.microsoft.com/office/word/2012/wordml" mc:Ignorable="w14 w15">
   <w:docDefaults>
     <w:rPrDefault>
       <w:rPr>
@@ -16007,145 +16004,378 @@
       </w:pPr>
     </w:pPrDefault>
   </w:docDefaults>
-  <w:latentStyles w:defLockedState="0" w:defUIPriority="99" w:defSemiHidden="1" w:defUnhideWhenUsed="1" w:defQFormat="0" w:count="267">
-    <w:lsdException w:name="Normal" w:semiHidden="0" w:uiPriority="0" w:unhideWhenUsed="0" w:qFormat="1"/>
-    <w:lsdException w:name="heading 1" w:semiHidden="0" w:uiPriority="9" w:unhideWhenUsed="0" w:qFormat="1"/>
-    <w:lsdException w:name="heading 2" w:uiPriority="9" w:qFormat="1"/>
-    <w:lsdException w:name="heading 3" w:uiPriority="9" w:qFormat="1"/>
-    <w:lsdException w:name="heading 4" w:uiPriority="9" w:qFormat="1"/>
-    <w:lsdException w:name="heading 5" w:uiPriority="9" w:qFormat="1"/>
-    <w:lsdException w:name="heading 6" w:uiPriority="9" w:qFormat="1"/>
-    <w:lsdException w:name="heading 7" w:uiPriority="9" w:qFormat="1"/>
-    <w:lsdException w:name="heading 8" w:uiPriority="9" w:qFormat="1"/>
-    <w:lsdException w:name="heading 9" w:uiPriority="9" w:qFormat="1"/>
-    <w:lsdException w:name="toc 1" w:uiPriority="39"/>
-    <w:lsdException w:name="toc 2" w:uiPriority="39"/>
-    <w:lsdException w:name="toc 3" w:uiPriority="39"/>
-    <w:lsdException w:name="toc 4" w:uiPriority="39"/>
-    <w:lsdException w:name="toc 5" w:uiPriority="39"/>
-    <w:lsdException w:name="toc 6" w:uiPriority="39"/>
-    <w:lsdException w:name="toc 7" w:uiPriority="39"/>
-    <w:lsdException w:name="toc 8" w:uiPriority="39"/>
-    <w:lsdException w:name="toc 9" w:uiPriority="39"/>
-    <w:lsdException w:name="caption" w:uiPriority="35" w:qFormat="1"/>
-    <w:lsdException w:name="Title" w:semiHidden="0" w:uiPriority="10" w:unhideWhenUsed="0" w:qFormat="1"/>
-    <w:lsdException w:name="Default Paragraph Font" w:uiPriority="1"/>
-    <w:lsdException w:name="Subtitle" w:semiHidden="0" w:uiPriority="11" w:unhideWhenUsed="0" w:qFormat="1"/>
-    <w:lsdException w:name="Strong" w:semiHidden="0" w:uiPriority="22" w:unhideWhenUsed="0" w:qFormat="1"/>
-    <w:lsdException w:name="Emphasis" w:semiHidden="0" w:uiPriority="20" w:unhideWhenUsed="0" w:qFormat="1"/>
-    <w:lsdException w:name="Normal (Web)" w:uiPriority="0"/>
-    <w:lsdException w:name="Table Grid" w:semiHidden="0" w:uiPriority="59" w:unhideWhenUsed="0"/>
-    <w:lsdException w:name="Placeholder Text" w:unhideWhenUsed="0"/>
-    <w:lsdException w:name="No Spacing" w:semiHidden="0" w:uiPriority="1" w:unhideWhenUsed="0" w:qFormat="1"/>
-    <w:lsdException w:name="Light Shading" w:semiHidden="0" w:uiPriority="60" w:unhideWhenUsed="0"/>
-    <w:lsdException w:name="Light List" w:semiHidden="0" w:uiPriority="61" w:unhideWhenUsed="0"/>
-    <w:lsdException w:name="Light Grid" w:semiHidden="0" w:uiPriority="62" w:unhideWhenUsed="0"/>
-    <w:lsdException w:name="Medium Shading 1" w:semiHidden="0" w:uiPriority="63" w:unhideWhenUsed="0"/>
-    <w:lsdException w:name="Medium Shading 2" w:semiHidden="0" w:uiPriority="64" w:unhideWhenUsed="0"/>
-    <w:lsdException w:name="Medium List 1" w:semiHidden="0" w:uiPriority="65" w:unhideWhenUsed="0"/>
-    <w:lsdException w:name="Medium List 2" w:semiHidden="0" w:uiPriority="66" w:unhideWhenUsed="0"/>
-    <w:lsdException w:name="Medium Grid 1" w:semiHidden="0" w:uiPriority="67" w:unhideWhenUsed="0"/>
-    <w:lsdException w:name="Medium Grid 2" w:semiHidden="0" w:uiPriority="68" w:unhideWhenUsed="0"/>
-    <w:lsdException w:name="Medium Grid 3" w:semiHidden="0" w:uiPriority="69" w:unhideWhenUsed="0"/>
-    <w:lsdException w:name="Dark List" w:semiHidden="0" w:uiPriority="70" w:unhideWhenUsed="0"/>
-    <w:lsdException w:name="Colorful Shading" w:semiHidden="0" w:uiPriority="71" w:unhideWhenUsed="0"/>
-    <w:lsdException w:name="Colorful List" w:semiHidden="0" w:uiPriority="72" w:unhideWhenUsed="0"/>
-    <w:lsdException w:name="Colorful Grid" w:semiHidden="0" w:uiPriority="73" w:unhideWhenUsed="0"/>
-    <w:lsdException w:name="Light Shading Accent 1" w:semiHidden="0" w:uiPriority="60" w:unhideWhenUsed="0"/>
-    <w:lsdException w:name="Light List Accent 1" w:semiHidden="0" w:uiPriority="61" w:unhideWhenUsed="0"/>
-    <w:lsdException w:name="Light Grid Accent 1" w:semiHidden="0" w:uiPriority="62" w:unhideWhenUsed="0"/>
-    <w:lsdException w:name="Medium Shading 1 Accent 1" w:semiHidden="0" w:uiPriority="63" w:unhideWhenUsed="0"/>
-    <w:lsdException w:name="Medium Shading 2 Accent 1" w:semiHidden="0" w:uiPriority="64" w:unhideWhenUsed="0"/>
-    <w:lsdException w:name="Medium List 1 Accent 1" w:semiHidden="0" w:uiPriority="65" w:unhideWhenUsed="0"/>
-    <w:lsdException w:name="Revision" w:unhideWhenUsed="0"/>
-    <w:lsdException w:name="List Paragraph" w:semiHidden="0" w:uiPriority="34" w:unhideWhenUsed="0" w:qFormat="1"/>
-    <w:lsdException w:name="Quote" w:semiHidden="0" w:uiPriority="29" w:unhideWhenUsed="0" w:qFormat="1"/>
-    <w:lsdException w:name="Intense Quote" w:semiHidden="0" w:uiPriority="30" w:unhideWhenUsed="0" w:qFormat="1"/>
-    <w:lsdException w:name="Medium List 2 Accent 1" w:semiHidden="0" w:uiPriority="66" w:unhideWhenUsed="0"/>
-    <w:lsdException w:name="Medium Grid 1 Accent 1" w:semiHidden="0" w:uiPriority="67" w:unhideWhenUsed="0"/>
-    <w:lsdException w:name="Medium Grid 2 Accent 1" w:semiHidden="0" w:uiPriority="68" w:unhideWhenUsed="0"/>
-    <w:lsdException w:name="Medium Grid 3 Accent 1" w:semiHidden="0" w:uiPriority="69" w:unhideWhenUsed="0"/>
-    <w:lsdException w:name="Dark List Accent 1" w:semiHidden="0" w:uiPriority="70" w:unhideWhenUsed="0"/>
-    <w:lsdException w:name="Colorful Shading Accent 1" w:semiHidden="0" w:uiPriority="71" w:unhideWhenUsed="0"/>
-    <w:lsdException w:name="Colorful List Accent 1" w:semiHidden="0" w:uiPriority="72" w:unhideWhenUsed="0"/>
-    <w:lsdException w:name="Colorful Grid Accent 1" w:semiHidden="0" w:uiPriority="73" w:unhideWhenUsed="0"/>
-    <w:lsdException w:name="Light Shading Accent 2" w:semiHidden="0" w:uiPriority="60" w:unhideWhenUsed="0"/>
-    <w:lsdException w:name="Light List Accent 2" w:semiHidden="0" w:uiPriority="61" w:unhideWhenUsed="0"/>
-    <w:lsdException w:name="Light Grid Accent 2" w:semiHidden="0" w:uiPriority="62" w:unhideWhenUsed="0"/>
-    <w:lsdException w:name="Medium Shading 1 Accent 2" w:semiHidden="0" w:uiPriority="63" w:unhideWhenUsed="0"/>
-    <w:lsdException w:name="Medium Shading 2 Accent 2" w:semiHidden="0" w:uiPriority="64" w:unhideWhenUsed="0"/>
-    <w:lsdException w:name="Medium List 1 Accent 2" w:semiHidden="0" w:uiPriority="65" w:unhideWhenUsed="0"/>
-    <w:lsdException w:name="Medium List 2 Accent 2" w:semiHidden="0" w:uiPriority="66" w:unhideWhenUsed="0"/>
-    <w:lsdException w:name="Medium Grid 1 Accent 2" w:semiHidden="0" w:uiPriority="67" w:unhideWhenUsed="0"/>
-    <w:lsdException w:name="Medium Grid 2 Accent 2" w:semiHidden="0" w:uiPriority="68" w:unhideWhenUsed="0"/>
-    <w:lsdException w:name="Medium Grid 3 Accent 2" w:semiHidden="0" w:uiPriority="69" w:unhideWhenUsed="0"/>
-    <w:lsdException w:name="Dark List Accent 2" w:semiHidden="0" w:uiPriority="70" w:unhideWhenUsed="0"/>
-    <w:lsdException w:name="Colorful Shading Accent 2" w:semiHidden="0" w:uiPriority="71" w:unhideWhenUsed="0"/>
-    <w:lsdException w:name="Colorful List Accent 2" w:semiHidden="0" w:uiPriority="72" w:unhideWhenUsed="0"/>
-    <w:lsdException w:name="Colorful Grid Accent 2" w:semiHidden="0" w:uiPriority="73" w:unhideWhenUsed="0"/>
-    <w:lsdException w:name="Light Shading Accent 3" w:semiHidden="0" w:uiPriority="60" w:unhideWhenUsed="0"/>
-    <w:lsdException w:name="Light List Accent 3" w:semiHidden="0" w:uiPriority="61" w:unhideWhenUsed="0"/>
-    <w:lsdException w:name="Light Grid Accent 3" w:semiHidden="0" w:uiPriority="62" w:unhideWhenUsed="0"/>
-    <w:lsdException w:name="Medium Shading 1 Accent 3" w:semiHidden="0" w:uiPriority="63" w:unhideWhenUsed="0"/>
-    <w:lsdException w:name="Medium Shading 2 Accent 3" w:semiHidden="0" w:uiPriority="64" w:unhideWhenUsed="0"/>
-    <w:lsdException w:name="Medium List 1 Accent 3" w:semiHidden="0" w:uiPriority="65" w:unhideWhenUsed="0"/>
-    <w:lsdException w:name="Medium List 2 Accent 3" w:semiHidden="0" w:uiPriority="66" w:unhideWhenUsed="0"/>
-    <w:lsdException w:name="Medium Grid 1 Accent 3" w:semiHidden="0" w:uiPriority="67" w:unhideWhenUsed="0"/>
-    <w:lsdException w:name="Medium Grid 2 Accent 3" w:semiHidden="0" w:uiPriority="68" w:unhideWhenUsed="0"/>
-    <w:lsdException w:name="Medium Grid 3 Accent 3" w:semiHidden="0" w:uiPriority="69" w:unhideWhenUsed="0"/>
-    <w:lsdException w:name="Dark List Accent 3" w:semiHidden="0" w:uiPriority="70" w:unhideWhenUsed="0"/>
-    <w:lsdException w:name="Colorful Shading Accent 3" w:semiHidden="0" w:uiPriority="71" w:unhideWhenUsed="0"/>
-    <w:lsdException w:name="Colorful List Accent 3" w:semiHidden="0" w:uiPriority="72" w:unhideWhenUsed="0"/>
-    <w:lsdException w:name="Colorful Grid Accent 3" w:semiHidden="0" w:uiPriority="73" w:unhideWhenUsed="0"/>
-    <w:lsdException w:name="Light Shading Accent 4" w:semiHidden="0" w:uiPriority="60" w:unhideWhenUsed="0"/>
-    <w:lsdException w:name="Light List Accent 4" w:semiHidden="0" w:uiPriority="61" w:unhideWhenUsed="0"/>
-    <w:lsdException w:name="Light Grid Accent 4" w:semiHidden="0" w:uiPriority="62" w:unhideWhenUsed="0"/>
-    <w:lsdException w:name="Medium Shading 1 Accent 4" w:semiHidden="0" w:uiPriority="63" w:unhideWhenUsed="0"/>
-    <w:lsdException w:name="Medium Shading 2 Accent 4" w:semiHidden="0" w:uiPriority="64" w:unhideWhenUsed="0"/>
-    <w:lsdException w:name="Medium List 1 Accent 4" w:semiHidden="0" w:uiPriority="65" w:unhideWhenUsed="0"/>
-    <w:lsdException w:name="Medium List 2 Accent 4" w:semiHidden="0" w:uiPriority="66" w:unhideWhenUsed="0"/>
-    <w:lsdException w:name="Medium Grid 1 Accent 4" w:semiHidden="0" w:uiPriority="67" w:unhideWhenUsed="0"/>
-    <w:lsdException w:name="Medium Grid 2 Accent 4" w:semiHidden="0" w:uiPriority="68" w:unhideWhenUsed="0"/>
-    <w:lsdException w:name="Medium Grid 3 Accent 4" w:semiHidden="0" w:uiPriority="69" w:unhideWhenUsed="0"/>
-    <w:lsdException w:name="Dark List Accent 4" w:semiHidden="0" w:uiPriority="70" w:unhideWhenUsed="0"/>
-    <w:lsdException w:name="Colorful Shading Accent 4" w:semiHidden="0" w:uiPriority="71" w:unhideWhenUsed="0"/>
-    <w:lsdException w:name="Colorful List Accent 4" w:semiHidden="0" w:uiPriority="72" w:unhideWhenUsed="0"/>
-    <w:lsdException w:name="Colorful Grid Accent 4" w:semiHidden="0" w:uiPriority="73" w:unhideWhenUsed="0"/>
-    <w:lsdException w:name="Light Shading Accent 5" w:semiHidden="0" w:uiPriority="60" w:unhideWhenUsed="0"/>
-    <w:lsdException w:name="Light List Accent 5" w:semiHidden="0" w:uiPriority="61" w:unhideWhenUsed="0"/>
-    <w:lsdException w:name="Light Grid Accent 5" w:semiHidden="0" w:uiPriority="62" w:unhideWhenUsed="0"/>
-    <w:lsdException w:name="Medium Shading 1 Accent 5" w:semiHidden="0" w:uiPriority="63" w:unhideWhenUsed="0"/>
-    <w:lsdException w:name="Medium Shading 2 Accent 5" w:semiHidden="0" w:uiPriority="64" w:unhideWhenUsed="0"/>
-    <w:lsdException w:name="Medium List 1 Accent 5" w:semiHidden="0" w:uiPriority="65" w:unhideWhenUsed="0"/>
-    <w:lsdException w:name="Medium List 2 Accent 5" w:semiHidden="0" w:uiPriority="66" w:unhideWhenUsed="0"/>
-    <w:lsdException w:name="Medium Grid 1 Accent 5" w:semiHidden="0" w:uiPriority="67" w:unhideWhenUsed="0"/>
-    <w:lsdException w:name="Medium Grid 2 Accent 5" w:semiHidden="0" w:uiPriority="68" w:unhideWhenUsed="0"/>
-    <w:lsdException w:name="Medium Grid 3 Accent 5" w:semiHidden="0" w:uiPriority="69" w:unhideWhenUsed="0"/>
-    <w:lsdException w:name="Dark List Accent 5" w:semiHidden="0" w:uiPriority="70" w:unhideWhenUsed="0"/>
-    <w:lsdException w:name="Colorful Shading Accent 5" w:semiHidden="0" w:uiPriority="71" w:unhideWhenUsed="0"/>
-    <w:lsdException w:name="Colorful List Accent 5" w:semiHidden="0" w:uiPriority="72" w:unhideWhenUsed="0"/>
-    <w:lsdException w:name="Colorful Grid Accent 5" w:semiHidden="0" w:uiPriority="73" w:unhideWhenUsed="0"/>
-    <w:lsdException w:name="Light Shading Accent 6" w:semiHidden="0" w:uiPriority="60" w:unhideWhenUsed="0"/>
-    <w:lsdException w:name="Light List Accent 6" w:semiHidden="0" w:uiPriority="61" w:unhideWhenUsed="0"/>
-    <w:lsdException w:name="Light Grid Accent 6" w:semiHidden="0" w:uiPriority="62" w:unhideWhenUsed="0"/>
-    <w:lsdException w:name="Medium Shading 1 Accent 6" w:semiHidden="0" w:uiPriority="63" w:unhideWhenUsed="0"/>
-    <w:lsdException w:name="Medium Shading 2 Accent 6" w:semiHidden="0" w:uiPriority="64" w:unhideWhenUsed="0"/>
-    <w:lsdException w:name="Medium List 1 Accent 6" w:semiHidden="0" w:uiPriority="65" w:unhideWhenUsed="0"/>
-    <w:lsdException w:name="Medium List 2 Accent 6" w:semiHidden="0" w:uiPriority="66" w:unhideWhenUsed="0"/>
-    <w:lsdException w:name="Medium Grid 1 Accent 6" w:semiHidden="0" w:uiPriority="67" w:unhideWhenUsed="0"/>
-    <w:lsdException w:name="Medium Grid 2 Accent 6" w:semiHidden="0" w:uiPriority="68" w:unhideWhenUsed="0"/>
-    <w:lsdException w:name="Medium Grid 3 Accent 6" w:semiHidden="0" w:uiPriority="69" w:unhideWhenUsed="0"/>
-    <w:lsdException w:name="Dark List Accent 6" w:semiHidden="0" w:uiPriority="70" w:unhideWhenUsed="0"/>
-    <w:lsdException w:name="Colorful Shading Accent 6" w:semiHidden="0" w:uiPriority="71" w:unhideWhenUsed="0"/>
-    <w:lsdException w:name="Colorful List Accent 6" w:semiHidden="0" w:uiPriority="72" w:unhideWhenUsed="0"/>
-    <w:lsdException w:name="Colorful Grid Accent 6" w:semiHidden="0" w:uiPriority="73" w:unhideWhenUsed="0"/>
-    <w:lsdException w:name="Subtle Emphasis" w:semiHidden="0" w:uiPriority="19" w:unhideWhenUsed="0" w:qFormat="1"/>
-    <w:lsdException w:name="Intense Emphasis" w:semiHidden="0" w:uiPriority="21" w:unhideWhenUsed="0" w:qFormat="1"/>
-    <w:lsdException w:name="Subtle Reference" w:semiHidden="0" w:uiPriority="31" w:unhideWhenUsed="0" w:qFormat="1"/>
-    <w:lsdException w:name="Intense Reference" w:semiHidden="0" w:uiPriority="32" w:unhideWhenUsed="0" w:qFormat="1"/>
-    <w:lsdException w:name="Book Title" w:semiHidden="0" w:uiPriority="33" w:unhideWhenUsed="0" w:qFormat="1"/>
-    <w:lsdException w:name="Bibliography" w:uiPriority="37"/>
-    <w:lsdException w:name="TOC Heading" w:uiPriority="39" w:qFormat="1"/>
+  <w:latentStyles w:defLockedState="0" w:defUIPriority="99" w:defSemiHidden="0" w:defUnhideWhenUsed="0" w:defQFormat="0" w:count="371">
+    <w:lsdException w:name="Normal" w:uiPriority="0" w:qFormat="1"/>
+    <w:lsdException w:name="heading 1" w:uiPriority="9" w:qFormat="1"/>
+    <w:lsdException w:name="heading 2" w:semiHidden="1" w:uiPriority="9" w:unhideWhenUsed="1" w:qFormat="1"/>
+    <w:lsdException w:name="heading 3" w:semiHidden="1" w:uiPriority="9" w:unhideWhenUsed="1" w:qFormat="1"/>
+    <w:lsdException w:name="heading 4" w:semiHidden="1" w:uiPriority="9" w:unhideWhenUsed="1" w:qFormat="1"/>
+    <w:lsdException w:name="heading 5" w:semiHidden="1" w:uiPriority="9" w:unhideWhenUsed="1" w:qFormat="1"/>
+    <w:lsdException w:name="heading 6" w:semiHidden="1" w:uiPriority="9" w:unhideWhenUsed="1" w:qFormat="1"/>
+    <w:lsdException w:name="heading 7" w:semiHidden="1" w:uiPriority="9" w:unhideWhenUsed="1" w:qFormat="1"/>
+    <w:lsdException w:name="heading 8" w:semiHidden="1" w:uiPriority="9" w:unhideWhenUsed="1" w:qFormat="1"/>
+    <w:lsdException w:name="heading 9" w:semiHidden="1" w:uiPriority="9" w:unhideWhenUsed="1" w:qFormat="1"/>
+    <w:lsdException w:name="index 1" w:semiHidden="1" w:unhideWhenUsed="1"/>
+    <w:lsdException w:name="index 2" w:semiHidden="1" w:unhideWhenUsed="1"/>
+    <w:lsdException w:name="index 3" w:semiHidden="1" w:unhideWhenUsed="1"/>
+    <w:lsdException w:name="index 4" w:semiHidden="1" w:unhideWhenUsed="1"/>
+    <w:lsdException w:name="index 5" w:semiHidden="1" w:unhideWhenUsed="1"/>
+    <w:lsdException w:name="index 6" w:semiHidden="1" w:unhideWhenUsed="1"/>
+    <w:lsdException w:name="index 7" w:semiHidden="1" w:unhideWhenUsed="1"/>
+    <w:lsdException w:name="index 8" w:semiHidden="1" w:unhideWhenUsed="1"/>
+    <w:lsdException w:name="index 9" w:semiHidden="1" w:unhideWhenUsed="1"/>
+    <w:lsdException w:name="toc 1" w:semiHidden="1" w:uiPriority="39" w:unhideWhenUsed="1"/>
+    <w:lsdException w:name="toc 2" w:semiHidden="1" w:uiPriority="39" w:unhideWhenUsed="1"/>
+    <w:lsdException w:name="toc 3" w:semiHidden="1" w:uiPriority="39" w:unhideWhenUsed="1"/>
+    <w:lsdException w:name="toc 4" w:semiHidden="1" w:uiPriority="39" w:unhideWhenUsed="1"/>
+    <w:lsdException w:name="toc 5" w:semiHidden="1" w:uiPriority="39" w:unhideWhenUsed="1"/>
+    <w:lsdException w:name="toc 6" w:semiHidden="1" w:uiPriority="39" w:unhideWhenUsed="1"/>
+    <w:lsdException w:name="toc 7" w:semiHidden="1" w:uiPriority="39" w:unhideWhenUsed="1"/>
+    <w:lsdException w:name="toc 8" w:semiHidden="1" w:uiPriority="39" w:unhideWhenUsed="1"/>
+    <w:lsdException w:name="toc 9" w:semiHidden="1" w:uiPriority="39" w:unhideWhenUsed="1"/>
+    <w:lsdException w:name="Normal Indent" w:semiHidden="1" w:unhideWhenUsed="1"/>
+    <w:lsdException w:name="footnote text" w:semiHidden="1" w:unhideWhenUsed="1"/>
+    <w:lsdException w:name="annotation text" w:semiHidden="1" w:unhideWhenUsed="1"/>
+    <w:lsdException w:name="header" w:semiHidden="1" w:unhideWhenUsed="1"/>
+    <w:lsdException w:name="footer" w:semiHidden="1" w:unhideWhenUsed="1"/>
+    <w:lsdException w:name="index heading" w:semiHidden="1" w:unhideWhenUsed="1"/>
+    <w:lsdException w:name="caption" w:semiHidden="1" w:uiPriority="35" w:unhideWhenUsed="1" w:qFormat="1"/>
+    <w:lsdException w:name="table of figures" w:semiHidden="1" w:unhideWhenUsed="1"/>
+    <w:lsdException w:name="envelope address" w:semiHidden="1" w:unhideWhenUsed="1"/>
+    <w:lsdException w:name="envelope return" w:semiHidden="1" w:unhideWhenUsed="1"/>
+    <w:lsdException w:name="footnote reference" w:semiHidden="1" w:unhideWhenUsed="1"/>
+    <w:lsdException w:name="annotation reference" w:semiHidden="1" w:unhideWhenUsed="1"/>
+    <w:lsdException w:name="line number" w:semiHidden="1" w:unhideWhenUsed="1"/>
+    <w:lsdException w:name="page number" w:semiHidden="1" w:unhideWhenUsed="1"/>
+    <w:lsdException w:name="endnote reference" w:semiHidden="1" w:unhideWhenUsed="1"/>
+    <w:lsdException w:name="endnote text" w:semiHidden="1" w:unhideWhenUsed="1"/>
+    <w:lsdException w:name="table of authorities" w:semiHidden="1" w:unhideWhenUsed="1"/>
+    <w:lsdException w:name="macro" w:semiHidden="1" w:unhideWhenUsed="1"/>
+    <w:lsdException w:name="toa heading" w:semiHidden="1" w:unhideWhenUsed="1"/>
+    <w:lsdException w:name="List" w:semiHidden="1" w:unhideWhenUsed="1"/>
+    <w:lsdException w:name="List Bullet" w:semiHidden="1" w:unhideWhenUsed="1"/>
+    <w:lsdException w:name="List Number" w:semiHidden="1" w:unhideWhenUsed="1"/>
+    <w:lsdException w:name="List 2" w:semiHidden="1" w:unhideWhenUsed="1"/>
+    <w:lsdException w:name="List 3" w:semiHidden="1" w:unhideWhenUsed="1"/>
+    <w:lsdException w:name="List 4" w:semiHidden="1" w:unhideWhenUsed="1"/>
+    <w:lsdException w:name="List 5" w:semiHidden="1" w:unhideWhenUsed="1"/>
+    <w:lsdException w:name="List Bullet 2" w:semiHidden="1" w:unhideWhenUsed="1"/>
+    <w:lsdException w:name="List Bullet 3" w:semiHidden="1" w:unhideWhenUsed="1"/>
+    <w:lsdException w:name="List Bullet 4" w:semiHidden="1" w:unhideWhenUsed="1"/>
+    <w:lsdException w:name="List Bullet 5" w:semiHidden="1" w:unhideWhenUsed="1"/>
+    <w:lsdException w:name="List Number 2" w:semiHidden="1" w:unhideWhenUsed="1"/>
+    <w:lsdException w:name="List Number 3" w:semiHidden="1" w:unhideWhenUsed="1"/>
+    <w:lsdException w:name="List Number 4" w:semiHidden="1" w:unhideWhenUsed="1"/>
+    <w:lsdException w:name="List Number 5" w:semiHidden="1" w:unhideWhenUsed="1"/>
+    <w:lsdException w:name="Title" w:uiPriority="10" w:qFormat="1"/>
+    <w:lsdException w:name="Closing" w:semiHidden="1" w:unhideWhenUsed="1"/>
+    <w:lsdException w:name="Signature" w:semiHidden="1" w:unhideWhenUsed="1"/>
+    <w:lsdException w:name="Default Paragraph Font" w:semiHidden="1" w:uiPriority="1" w:unhideWhenUsed="1"/>
+    <w:lsdException w:name="Body Text" w:semiHidden="1" w:unhideWhenUsed="1"/>
+    <w:lsdException w:name="Body Text Indent" w:semiHidden="1" w:unhideWhenUsed="1"/>
+    <w:lsdException w:name="List Continue" w:semiHidden="1" w:unhideWhenUsed="1"/>
+    <w:lsdException w:name="List Continue 2" w:semiHidden="1" w:unhideWhenUsed="1"/>
+    <w:lsdException w:name="List Continue 3" w:semiHidden="1" w:unhideWhenUsed="1"/>
+    <w:lsdException w:name="List Continue 4" w:semiHidden="1" w:unhideWhenUsed="1"/>
+    <w:lsdException w:name="List Continue 5" w:semiHidden="1" w:unhideWhenUsed="1"/>
+    <w:lsdException w:name="Message Header" w:semiHidden="1" w:unhideWhenUsed="1"/>
+    <w:lsdException w:name="Subtitle" w:uiPriority="11" w:qFormat="1"/>
+    <w:lsdException w:name="Salutation" w:semiHidden="1" w:unhideWhenUsed="1"/>
+    <w:lsdException w:name="Date" w:semiHidden="1" w:unhideWhenUsed="1"/>
+    <w:lsdException w:name="Body Text First Indent" w:semiHidden="1" w:unhideWhenUsed="1"/>
+    <w:lsdException w:name="Body Text First Indent 2" w:semiHidden="1" w:unhideWhenUsed="1"/>
+    <w:lsdException w:name="Note Heading" w:semiHidden="1" w:unhideWhenUsed="1"/>
+    <w:lsdException w:name="Body Text 2" w:semiHidden="1" w:unhideWhenUsed="1"/>
+    <w:lsdException w:name="Body Text 3" w:semiHidden="1" w:unhideWhenUsed="1"/>
+    <w:lsdException w:name="Body Text Indent 2" w:semiHidden="1" w:unhideWhenUsed="1"/>
+    <w:lsdException w:name="Body Text Indent 3" w:semiHidden="1" w:unhideWhenUsed="1"/>
+    <w:lsdException w:name="Block Text" w:semiHidden="1" w:unhideWhenUsed="1"/>
+    <w:lsdException w:name="Hyperlink" w:semiHidden="1" w:unhideWhenUsed="1"/>
+    <w:lsdException w:name="FollowedHyperlink" w:semiHidden="1" w:unhideWhenUsed="1"/>
+    <w:lsdException w:name="Strong" w:uiPriority="22" w:qFormat="1"/>
+    <w:lsdException w:name="Emphasis" w:uiPriority="20" w:qFormat="1"/>
+    <w:lsdException w:name="Document Map" w:semiHidden="1" w:unhideWhenUsed="1"/>
+    <w:lsdException w:name="Plain Text" w:semiHidden="1" w:unhideWhenUsed="1"/>
+    <w:lsdException w:name="E-mail Signature" w:semiHidden="1" w:unhideWhenUsed="1"/>
+    <w:lsdException w:name="HTML Top of Form" w:semiHidden="1" w:unhideWhenUsed="1"/>
+    <w:lsdException w:name="HTML Bottom of Form" w:semiHidden="1" w:unhideWhenUsed="1"/>
+    <w:lsdException w:name="Normal (Web)" w:semiHidden="1" w:uiPriority="0" w:unhideWhenUsed="1"/>
+    <w:lsdException w:name="HTML Acronym" w:semiHidden="1" w:unhideWhenUsed="1"/>
+    <w:lsdException w:name="HTML Address" w:semiHidden="1" w:unhideWhenUsed="1"/>
+    <w:lsdException w:name="HTML Cite" w:semiHidden="1" w:unhideWhenUsed="1"/>
+    <w:lsdException w:name="HTML Code" w:semiHidden="1" w:unhideWhenUsed="1"/>
+    <w:lsdException w:name="HTML Definition" w:semiHidden="1" w:unhideWhenUsed="1"/>
+    <w:lsdException w:name="HTML Keyboard" w:semiHidden="1" w:unhideWhenUsed="1"/>
+    <w:lsdException w:name="HTML Preformatted" w:semiHidden="1" w:unhideWhenUsed="1"/>
+    <w:lsdException w:name="HTML Sample" w:semiHidden="1" w:unhideWhenUsed="1"/>
+    <w:lsdException w:name="HTML Typewriter" w:semiHidden="1" w:unhideWhenUsed="1"/>
+    <w:lsdException w:name="HTML Variable" w:semiHidden="1" w:unhideWhenUsed="1"/>
+    <w:lsdException w:name="Normal Table" w:semiHidden="1" w:unhideWhenUsed="1"/>
+    <w:lsdException w:name="annotation subject" w:semiHidden="1" w:unhideWhenUsed="1"/>
+    <w:lsdException w:name="No List" w:semiHidden="1" w:unhideWhenUsed="1"/>
+    <w:lsdException w:name="Outline List 1" w:semiHidden="1" w:unhideWhenUsed="1"/>
+    <w:lsdException w:name="Outline List 2" w:semiHidden="1" w:unhideWhenUsed="1"/>
+    <w:lsdException w:name="Outline List 3" w:semiHidden="1" w:unhideWhenUsed="1"/>
+    <w:lsdException w:name="Table Simple 1" w:semiHidden="1" w:unhideWhenUsed="1"/>
+    <w:lsdException w:name="Table Simple 2" w:semiHidden="1" w:unhideWhenUsed="1"/>
+    <w:lsdException w:name="Table Simple 3" w:semiHidden="1" w:unhideWhenUsed="1"/>
+    <w:lsdException w:name="Table Classic 1" w:semiHidden="1" w:unhideWhenUsed="1"/>
+    <w:lsdException w:name="Table Classic 2" w:semiHidden="1" w:unhideWhenUsed="1"/>
+    <w:lsdException w:name="Table Classic 3" w:semiHidden="1" w:unhideWhenUsed="1"/>
+    <w:lsdException w:name="Table Classic 4" w:semiHidden="1" w:unhideWhenUsed="1"/>
+    <w:lsdException w:name="Table Colorful 1" w:semiHidden="1" w:unhideWhenUsed="1"/>
+    <w:lsdException w:name="Table Colorful 2" w:semiHidden="1" w:unhideWhenUsed="1"/>
+    <w:lsdException w:name="Table Colorful 3" w:semiHidden="1" w:unhideWhenUsed="1"/>
+    <w:lsdException w:name="Table Columns 1" w:semiHidden="1" w:unhideWhenUsed="1"/>
+    <w:lsdException w:name="Table Columns 2" w:semiHidden="1" w:unhideWhenUsed="1"/>
+    <w:lsdException w:name="Table Columns 3" w:semiHidden="1" w:unhideWhenUsed="1"/>
+    <w:lsdException w:name="Table Columns 4" w:semiHidden="1" w:unhideWhenUsed="1"/>
+    <w:lsdException w:name="Table Columns 5" w:semiHidden="1" w:unhideWhenUsed="1"/>
+    <w:lsdException w:name="Table Grid 1" w:semiHidden="1" w:unhideWhenUsed="1"/>
+    <w:lsdException w:name="Table Grid 2" w:semiHidden="1" w:unhideWhenUsed="1"/>
+    <w:lsdException w:name="Table Grid 3" w:semiHidden="1" w:unhideWhenUsed="1"/>
+    <w:lsdException w:name="Table Grid 4" w:semiHidden="1" w:unhideWhenUsed="1"/>
+    <w:lsdException w:name="Table Grid 5" w:semiHidden="1" w:unhideWhenUsed="1"/>
+    <w:lsdException w:name="Table Grid 6" w:semiHidden="1" w:unhideWhenUsed="1"/>
+    <w:lsdException w:name="Table Grid 7" w:semiHidden="1" w:unhideWhenUsed="1"/>
+    <w:lsdException w:name="Table Grid 8" w:semiHidden="1" w:unhideWhenUsed="1"/>
+    <w:lsdException w:name="Table List 1" w:semiHidden="1" w:unhideWhenUsed="1"/>
+    <w:lsdException w:name="Table List 2" w:semiHidden="1" w:unhideWhenUsed="1"/>
+    <w:lsdException w:name="Table List 3" w:semiHidden="1" w:unhideWhenUsed="1"/>
+    <w:lsdException w:name="Table List 4" w:semiHidden="1" w:unhideWhenUsed="1"/>
+    <w:lsdException w:name="Table List 5" w:semiHidden="1" w:unhideWhenUsed="1"/>
+    <w:lsdException w:name="Table List 6" w:semiHidden="1" w:unhideWhenUsed="1"/>
+    <w:lsdException w:name="Table List 7" w:semiHidden="1" w:unhideWhenUsed="1"/>
+    <w:lsdException w:name="Table List 8" w:semiHidden="1" w:unhideWhenUsed="1"/>
+    <w:lsdException w:name="Table 3D effects 1" w:semiHidden="1" w:unhideWhenUsed="1"/>
+    <w:lsdException w:name="Table 3D effects 2" w:semiHidden="1" w:unhideWhenUsed="1"/>
+    <w:lsdException w:name="Table 3D effects 3" w:semiHidden="1" w:unhideWhenUsed="1"/>
+    <w:lsdException w:name="Table Contemporary" w:semiHidden="1" w:unhideWhenUsed="1"/>
+    <w:lsdException w:name="Table Elegant" w:semiHidden="1" w:unhideWhenUsed="1"/>
+    <w:lsdException w:name="Table Professional" w:semiHidden="1" w:unhideWhenUsed="1"/>
+    <w:lsdException w:name="Table Subtle 1" w:semiHidden="1" w:unhideWhenUsed="1"/>
+    <w:lsdException w:name="Table Subtle 2" w:semiHidden="1" w:unhideWhenUsed="1"/>
+    <w:lsdException w:name="Table Web 1" w:semiHidden="1" w:unhideWhenUsed="1"/>
+    <w:lsdException w:name="Table Web 2" w:semiHidden="1" w:unhideWhenUsed="1"/>
+    <w:lsdException w:name="Table Web 3" w:semiHidden="1" w:unhideWhenUsed="1"/>
+    <w:lsdException w:name="Balloon Text" w:semiHidden="1" w:unhideWhenUsed="1"/>
+    <w:lsdException w:name="Table Grid" w:uiPriority="59"/>
+    <w:lsdException w:name="Table Theme" w:semiHidden="1" w:unhideWhenUsed="1"/>
+    <w:lsdException w:name="Placeholder Text" w:semiHidden="1"/>
+    <w:lsdException w:name="No Spacing" w:uiPriority="1" w:qFormat="1"/>
+    <w:lsdException w:name="Light Shading" w:uiPriority="60"/>
+    <w:lsdException w:name="Light List" w:uiPriority="61"/>
+    <w:lsdException w:name="Light Grid" w:uiPriority="62"/>
+    <w:lsdException w:name="Medium Shading 1" w:uiPriority="63"/>
+    <w:lsdException w:name="Medium Shading 2" w:uiPriority="64"/>
+    <w:lsdException w:name="Medium List 1" w:uiPriority="65"/>
+    <w:lsdException w:name="Medium List 2" w:uiPriority="66"/>
+    <w:lsdException w:name="Medium Grid 1" w:uiPriority="67"/>
+    <w:lsdException w:name="Medium Grid 2" w:uiPriority="68"/>
+    <w:lsdException w:name="Medium Grid 3" w:uiPriority="69"/>
+    <w:lsdException w:name="Dark List" w:uiPriority="70"/>
+    <w:lsdException w:name="Colorful Shading" w:uiPriority="71"/>
+    <w:lsdException w:name="Colorful List" w:uiPriority="72"/>
+    <w:lsdException w:name="Colorful Grid" w:uiPriority="73"/>
+    <w:lsdException w:name="Light Shading Accent 1" w:uiPriority="60"/>
+    <w:lsdException w:name="Light List Accent 1" w:uiPriority="61"/>
+    <w:lsdException w:name="Light Grid Accent 1" w:uiPriority="62"/>
+    <w:lsdException w:name="Medium Shading 1 Accent 1" w:uiPriority="63"/>
+    <w:lsdException w:name="Medium Shading 2 Accent 1" w:uiPriority="64"/>
+    <w:lsdException w:name="Medium List 1 Accent 1" w:uiPriority="65"/>
+    <w:lsdException w:name="Revision" w:semiHidden="1"/>
+    <w:lsdException w:name="List Paragraph" w:uiPriority="34" w:qFormat="1"/>
+    <w:lsdException w:name="Quote" w:uiPriority="29" w:qFormat="1"/>
+    <w:lsdException w:name="Intense Quote" w:uiPriority="30" w:qFormat="1"/>
+    <w:lsdException w:name="Medium List 2 Accent 1" w:uiPriority="66"/>
+    <w:lsdException w:name="Medium Grid 1 Accent 1" w:uiPriority="67"/>
+    <w:lsdException w:name="Medium Grid 2 Accent 1" w:uiPriority="68"/>
+    <w:lsdException w:name="Medium Grid 3 Accent 1" w:uiPriority="69"/>
+    <w:lsdException w:name="Dark List Accent 1" w:uiPriority="70"/>
+    <w:lsdException w:name="Colorful Shading Accent 1" w:uiPriority="71"/>
+    <w:lsdException w:name="Colorful List Accent 1" w:uiPriority="72"/>
+    <w:lsdException w:name="Colorful Grid Accent 1" w:uiPriority="73"/>
+    <w:lsdException w:name="Light Shading Accent 2" w:uiPriority="60"/>
+    <w:lsdException w:name="Light List Accent 2" w:uiPriority="61"/>
+    <w:lsdException w:name="Light Grid Accent 2" w:uiPriority="62"/>
+    <w:lsdException w:name="Medium Shading 1 Accent 2" w:uiPriority="63"/>
+    <w:lsdException w:name="Medium Shading 2 Accent 2" w:uiPriority="64"/>
+    <w:lsdException w:name="Medium List 1 Accent 2" w:uiPriority="65"/>
+    <w:lsdException w:name="Medium List 2 Accent 2" w:uiPriority="66"/>
+    <w:lsdException w:name="Medium Grid 1 Accent 2" w:uiPriority="67"/>
+    <w:lsdException w:name="Medium Grid 2 Accent 2" w:uiPriority="68"/>
+    <w:lsdException w:name="Medium Grid 3 Accent 2" w:uiPriority="69"/>
+    <w:lsdException w:name="Dark List Accent 2" w:uiPriority="70"/>
+    <w:lsdException w:name="Colorful Shading Accent 2" w:uiPriority="71"/>
+    <w:lsdException w:name="Colorful List Accent 2" w:uiPriority="72"/>
+    <w:lsdException w:name="Colorful Grid Accent 2" w:uiPriority="73"/>
+    <w:lsdException w:name="Light Shading Accent 3" w:uiPriority="60"/>
+    <w:lsdException w:name="Light List Accent 3" w:uiPriority="61"/>
+    <w:lsdException w:name="Light Grid Accent 3" w:uiPriority="62"/>
+    <w:lsdException w:name="Medium Shading 1 Accent 3" w:uiPriority="63"/>
+    <w:lsdException w:name="Medium Shading 2 Accent 3" w:uiPriority="64"/>
+    <w:lsdException w:name="Medium List 1 Accent 3" w:uiPriority="65"/>
+    <w:lsdException w:name="Medium List 2 Accent 3" w:uiPriority="66"/>
+    <w:lsdException w:name="Medium Grid 1 Accent 3" w:uiPriority="67"/>
+    <w:lsdException w:name="Medium Grid 2 Accent 3" w:uiPriority="68"/>
+    <w:lsdException w:name="Medium Grid 3 Accent 3" w:uiPriority="69"/>
+    <w:lsdException w:name="Dark List Accent 3" w:uiPriority="70"/>
+    <w:lsdException w:name="Colorful Shading Accent 3" w:uiPriority="71"/>
+    <w:lsdException w:name="Colorful List Accent 3" w:uiPriority="72"/>
+    <w:lsdException w:name="Colorful Grid Accent 3" w:uiPriority="73"/>
+    <w:lsdException w:name="Light Shading Accent 4" w:uiPriority="60"/>
+    <w:lsdException w:name="Light List Accent 4" w:uiPriority="61"/>
+    <w:lsdException w:name="Light Grid Accent 4" w:uiPriority="62"/>
+    <w:lsdException w:name="Medium Shading 1 Accent 4" w:uiPriority="63"/>
+    <w:lsdException w:name="Medium Shading 2 Accent 4" w:uiPriority="64"/>
+    <w:lsdException w:name="Medium List 1 Accent 4" w:uiPriority="65"/>
+    <w:lsdException w:name="Medium List 2 Accent 4" w:uiPriority="66"/>
+    <w:lsdException w:name="Medium Grid 1 Accent 4" w:uiPriority="67"/>
+    <w:lsdException w:name="Medium Grid 2 Accent 4" w:uiPriority="68"/>
+    <w:lsdException w:name="Medium Grid 3 Accent 4" w:uiPriority="69"/>
+    <w:lsdException w:name="Dark List Accent 4" w:uiPriority="70"/>
+    <w:lsdException w:name="Colorful Shading Accent 4" w:uiPriority="71"/>
+    <w:lsdException w:name="Colorful List Accent 4" w:uiPriority="72"/>
+    <w:lsdException w:name="Colorful Grid Accent 4" w:uiPriority="73"/>
+    <w:lsdException w:name="Light Shading Accent 5" w:uiPriority="60"/>
+    <w:lsdException w:name="Light List Accent 5" w:uiPriority="61"/>
+    <w:lsdException w:name="Light Grid Accent 5" w:uiPriority="62"/>
+    <w:lsdException w:name="Medium Shading 1 Accent 5" w:uiPriority="63"/>
+    <w:lsdException w:name="Medium Shading 2 Accent 5" w:uiPriority="64"/>
+    <w:lsdException w:name="Medium List 1 Accent 5" w:uiPriority="65"/>
+    <w:lsdException w:name="Medium List 2 Accent 5" w:uiPriority="66"/>
+    <w:lsdException w:name="Medium Grid 1 Accent 5" w:uiPriority="67"/>
+    <w:lsdException w:name="Medium Grid 2 Accent 5" w:uiPriority="68"/>
+    <w:lsdException w:name="Medium Grid 3 Accent 5" w:uiPriority="69"/>
+    <w:lsdException w:name="Dark List Accent 5" w:uiPriority="70"/>
+    <w:lsdException w:name="Colorful Shading Accent 5" w:uiPriority="71"/>
+    <w:lsdException w:name="Colorful List Accent 5" w:uiPriority="72"/>
+    <w:lsdException w:name="Colorful Grid Accent 5" w:uiPriority="73"/>
+    <w:lsdException w:name="Light Shading Accent 6" w:uiPriority="60"/>
+    <w:lsdException w:name="Light List Accent 6" w:uiPriority="61"/>
+    <w:lsdException w:name="Light Grid Accent 6" w:uiPriority="62"/>
+    <w:lsdException w:name="Medium Shading 1 Accent 6" w:uiPriority="63"/>
+    <w:lsdException w:name="Medium Shading 2 Accent 6" w:uiPriority="64"/>
+    <w:lsdException w:name="Medium List 1 Accent 6" w:uiPriority="65"/>
+    <w:lsdException w:name="Medium List 2 Accent 6" w:uiPriority="66"/>
+    <w:lsdException w:name="Medium Grid 1 Accent 6" w:uiPriority="67"/>
+    <w:lsdException w:name="Medium Grid 2 Accent 6" w:uiPriority="68"/>
+    <w:lsdException w:name="Medium Grid 3 Accent 6" w:uiPriority="69"/>
+    <w:lsdException w:name="Dark List Accent 6" w:uiPriority="70"/>
+    <w:lsdException w:name="Colorful Shading Accent 6" w:uiPriority="71"/>
+    <w:lsdException w:name="Colorful List Accent 6" w:uiPriority="72"/>
+    <w:lsdException w:name="Colorful Grid Accent 6" w:uiPriority="73"/>
+    <w:lsdException w:name="Subtle Emphasis" w:uiPriority="19" w:qFormat="1"/>
+    <w:lsdException w:name="Intense Emphasis" w:uiPriority="21" w:qFormat="1"/>
+    <w:lsdException w:name="Subtle Reference" w:uiPriority="31" w:qFormat="1"/>
+    <w:lsdException w:name="Intense Reference" w:uiPriority="32" w:qFormat="1"/>
+    <w:lsdException w:name="Book Title" w:uiPriority="33" w:qFormat="1"/>
+    <w:lsdException w:name="Bibliography" w:semiHidden="1" w:uiPriority="37" w:unhideWhenUsed="1"/>
+    <w:lsdException w:name="TOC Heading" w:semiHidden="1" w:uiPriority="39" w:unhideWhenUsed="1" w:qFormat="1"/>
+    <w:lsdException w:name="Plain Table 1" w:uiPriority="41"/>
+    <w:lsdException w:name="Plain Table 2" w:uiPriority="42"/>
+    <w:lsdException w:name="Plain Table 3" w:uiPriority="43"/>
+    <w:lsdException w:name="Plain Table 4" w:uiPriority="44"/>
+    <w:lsdException w:name="Plain Table 5" w:uiPriority="45"/>
+    <w:lsdException w:name="Grid Table Light" w:uiPriority="40"/>
+    <w:lsdException w:name="Grid Table 1 Light" w:uiPriority="46"/>
+    <w:lsdException w:name="Grid Table 2" w:uiPriority="47"/>
+    <w:lsdException w:name="Grid Table 3" w:uiPriority="48"/>
+    <w:lsdException w:name="Grid Table 4" w:uiPriority="49"/>
+    <w:lsdException w:name="Grid Table 5 Dark" w:uiPriority="50"/>
+    <w:lsdException w:name="Grid Table 6 Colorful" w:uiPriority="51"/>
+    <w:lsdException w:name="Grid Table 7 Colorful" w:uiPriority="52"/>
+    <w:lsdException w:name="Grid Table 1 Light Accent 1" w:uiPriority="46"/>
+    <w:lsdException w:name="Grid Table 2 Accent 1" w:uiPriority="47"/>
+    <w:lsdException w:name="Grid Table 3 Accent 1" w:uiPriority="48"/>
+    <w:lsdException w:name="Grid Table 4 Accent 1" w:uiPriority="49"/>
+    <w:lsdException w:name="Grid Table 5 Dark Accent 1" w:uiPriority="50"/>
+    <w:lsdException w:name="Grid Table 6 Colorful Accent 1" w:uiPriority="51"/>
+    <w:lsdException w:name="Grid Table 7 Colorful Accent 1" w:uiPriority="52"/>
+    <w:lsdException w:name="Grid Table 1 Light Accent 2" w:uiPriority="46"/>
+    <w:lsdException w:name="Grid Table 2 Accent 2" w:uiPriority="47"/>
+    <w:lsdException w:name="Grid Table 3 Accent 2" w:uiPriority="48"/>
+    <w:lsdException w:name="Grid Table 4 Accent 2" w:uiPriority="49"/>
+    <w:lsdException w:name="Grid Table 5 Dark Accent 2" w:uiPriority="50"/>
+    <w:lsdException w:name="Grid Table 6 Colorful Accent 2" w:uiPriority="51"/>
+    <w:lsdException w:name="Grid Table 7 Colorful Accent 2" w:uiPriority="52"/>
+    <w:lsdException w:name="Grid Table 1 Light Accent 3" w:uiPriority="46"/>
+    <w:lsdException w:name="Grid Table 2 Accent 3" w:uiPriority="47"/>
+    <w:lsdException w:name="Grid Table 3 Accent 3" w:uiPriority="48"/>
+    <w:lsdException w:name="Grid Table 4 Accent 3" w:uiPriority="49"/>
+    <w:lsdException w:name="Grid Table 5 Dark Accent 3" w:uiPriority="50"/>
+    <w:lsdException w:name="Grid Table 6 Colorful Accent 3" w:uiPriority="51"/>
+    <w:lsdException w:name="Grid Table 7 Colorful Accent 3" w:uiPriority="52"/>
+    <w:lsdException w:name="Grid Table 1 Light Accent 4" w:uiPriority="46"/>
+    <w:lsdException w:name="Grid Table 2 Accent 4" w:uiPriority="47"/>
+    <w:lsdException w:name="Grid Table 3 Accent 4" w:uiPriority="48"/>
+    <w:lsdException w:name="Grid Table 4 Accent 4" w:uiPriority="49"/>
+    <w:lsdException w:name="Grid Table 5 Dark Accent 4" w:uiPriority="50"/>
+    <w:lsdException w:name="Grid Table 6 Colorful Accent 4" w:uiPriority="51"/>
+    <w:lsdException w:name="Grid Table 7 Colorful Accent 4" w:uiPriority="52"/>
+    <w:lsdException w:name="Grid Table 1 Light Accent 5" w:uiPriority="46"/>
+    <w:lsdException w:name="Grid Table 2 Accent 5" w:uiPriority="47"/>
+    <w:lsdException w:name="Grid Table 3 Accent 5" w:uiPriority="48"/>
+    <w:lsdException w:name="Grid Table 4 Accent 5" w:uiPriority="49"/>
+    <w:lsdException w:name="Grid Table 5 Dark Accent 5" w:uiPriority="50"/>
+    <w:lsdException w:name="Grid Table 6 Colorful Accent 5" w:uiPriority="51"/>
+    <w:lsdException w:name="Grid Table 7 Colorful Accent 5" w:uiPriority="52"/>
+    <w:lsdException w:name="Grid Table 1 Light Accent 6" w:uiPriority="46"/>
+    <w:lsdException w:name="Grid Table 2 Accent 6" w:uiPriority="47"/>
+    <w:lsdException w:name="Grid Table 3 Accent 6" w:uiPriority="48"/>
+    <w:lsdException w:name="Grid Table 4 Accent 6" w:uiPriority="49"/>
+    <w:lsdException w:name="Grid Table 5 Dark Accent 6" w:uiPriority="50"/>
+    <w:lsdException w:name="Grid Table 6 Colorful Accent 6" w:uiPriority="51"/>
+    <w:lsdException w:name="Grid Table 7 Colorful Accent 6" w:uiPriority="52"/>
+    <w:lsdException w:name="List Table 1 Light" w:uiPriority="46"/>
+    <w:lsdException w:name="List Table 2" w:uiPriority="47"/>
+    <w:lsdException w:name="List Table 3" w:uiPriority="48"/>
+    <w:lsdException w:name="List Table 4" w:uiPriority="49"/>
+    <w:lsdException w:name="List Table 5 Dark" w:uiPriority="50"/>
+    <w:lsdException w:name="List Table 6 Colorful" w:uiPriority="51"/>
+    <w:lsdException w:name="List Table 7 Colorful" w:uiPriority="52"/>
+    <w:lsdException w:name="List Table 1 Light Accent 1" w:uiPriority="46"/>
+    <w:lsdException w:name="List Table 2 Accent 1" w:uiPriority="47"/>
+    <w:lsdException w:name="List Table 3 Accent 1" w:uiPriority="48"/>
+    <w:lsdException w:name="List Table 4 Accent 1" w:uiPriority="49"/>
+    <w:lsdException w:name="List Table 5 Dark Accent 1" w:uiPriority="50"/>
+    <w:lsdException w:name="List Table 6 Colorful Accent 1" w:uiPriority="51"/>
+    <w:lsdException w:name="List Table 7 Colorful Accent 1" w:uiPriority="52"/>
+    <w:lsdException w:name="List Table 1 Light Accent 2" w:uiPriority="46"/>
+    <w:lsdException w:name="List Table 2 Accent 2" w:uiPriority="47"/>
+    <w:lsdException w:name="List Table 3 Accent 2" w:uiPriority="48"/>
+    <w:lsdException w:name="List Table 4 Accent 2" w:uiPriority="49"/>
+    <w:lsdException w:name="List Table 5 Dark Accent 2" w:uiPriority="50"/>
+    <w:lsdException w:name="List Table 6 Colorful Accent 2" w:uiPriority="51"/>
+    <w:lsdException w:name="List Table 7 Colorful Accent 2" w:uiPriority="52"/>
+    <w:lsdException w:name="List Table 1 Light Accent 3" w:uiPriority="46"/>
+    <w:lsdException w:name="List Table 2 Accent 3" w:uiPriority="47"/>
+    <w:lsdException w:name="List Table 3 Accent 3" w:uiPriority="48"/>
+    <w:lsdException w:name="List Table 4 Accent 3" w:uiPriority="49"/>
+    <w:lsdException w:name="List Table 5 Dark Accent 3" w:uiPriority="50"/>
+    <w:lsdException w:name="List Table 6 Colorful Accent 3" w:uiPriority="51"/>
+    <w:lsdException w:name="List Table 7 Colorful Accent 3" w:uiPriority="52"/>
+    <w:lsdException w:name="List Table 1 Light Accent 4" w:uiPriority="46"/>
+    <w:lsdException w:name="List Table 2 Accent 4" w:uiPriority="47"/>
+    <w:lsdException w:name="List Table 3 Accent 4" w:uiPriority="48"/>
+    <w:lsdException w:name="List Table 4 Accent 4" w:uiPriority="49"/>
+    <w:lsdException w:name="List Table 5 Dark Accent 4" w:uiPriority="50"/>
+    <w:lsdException w:name="List Table 6 Colorful Accent 4" w:uiPriority="51"/>
+    <w:lsdException w:name="List Table 7 Colorful Accent 4" w:uiPriority="52"/>
+    <w:lsdException w:name="List Table 1 Light Accent 5" w:uiPriority="46"/>
+    <w:lsdException w:name="List Table 2 Accent 5" w:uiPriority="47"/>
+    <w:lsdException w:name="List Table 3 Accent 5" w:uiPriority="48"/>
+    <w:lsdException w:name="List Table 4 Accent 5" w:uiPriority="49"/>
+    <w:lsdException w:name="List Table 5 Dark Accent 5" w:uiPriority="50"/>
+    <w:lsdException w:name="List Table 6 Colorful Accent 5" w:uiPriority="51"/>
+    <w:lsdException w:name="List Table 7 Colorful Accent 5" w:uiPriority="52"/>
+    <w:lsdException w:name="List Table 1 Light Accent 6" w:uiPriority="46"/>
+    <w:lsdException w:name="List Table 2 Accent 6" w:uiPriority="47"/>
+    <w:lsdException w:name="List Table 3 Accent 6" w:uiPriority="48"/>
+    <w:lsdException w:name="List Table 4 Accent 6" w:uiPriority="49"/>
+    <w:lsdException w:name="List Table 5 Dark Accent 6" w:uiPriority="50"/>
+    <w:lsdException w:name="List Table 6 Colorful Accent 6" w:uiPriority="51"/>
+    <w:lsdException w:name="List Table 7 Colorful Accent 6" w:uiPriority="52"/>
   </w:latentStyles>
   <w:style w:type="paragraph" w:default="1" w:styleId="Normal">
     <w:name w:val="Normal"/>
@@ -16163,7 +16393,6 @@
     <w:uiPriority w:val="99"/>
     <w:semiHidden/>
     <w:unhideWhenUsed/>
-    <w:qFormat/>
     <w:tblPr>
       <w:tblInd w:w="0" w:type="dxa"/>
       <w:tblCellMar>
@@ -16695,7 +16924,7 @@
 </file>
 
 <file path=customXml/itemProps1.xml><?xml version="1.0" encoding="utf-8"?>
-<ds:datastoreItem xmlns:ds="http://schemas.openxmlformats.org/officeDocument/2006/customXml" ds:itemID="{67961AA7-6D8A-4CE2-8137-B795C214A421}">
+<ds:datastoreItem xmlns:ds="http://schemas.openxmlformats.org/officeDocument/2006/customXml" ds:itemID="{76FC1684-DD3E-47C2-9A86-6A0764D2950E}">
   <ds:schemaRefs>
     <ds:schemaRef ds:uri="http://schemas.openxmlformats.org/officeDocument/2006/bibliography"/>
   </ds:schemaRefs>

</xml_diff>